<commit_message>
plan update and deactivate account start
</commit_message>
<xml_diff>
--- a/Iteration 3/Justhealth Iteration 3 Plan.docx
+++ b/Iteration 3/Justhealth Iteration 3 Plan.docx
@@ -10,6 +10,7 @@
           <w:docPartUnique/>
         </w:docPartObj>
       </w:sdtPr>
+      <w:sdtEndPr/>
       <w:sdtContent>
         <w:p>
           <w:r>
@@ -204,6 +205,7 @@
                     <w:dataBinding w:prefixMappings="xmlns:ns0='http://purl.org/dc/elements/1.1/' xmlns:ns1='http://schemas.openxmlformats.org/package/2006/metadata/core-properties' " w:xpath="/ns1:coreProperties[1]/ns1:contentStatus[1]" w:storeItemID="{6C3C8BC8-F283-45AE-878A-BAB7291924A1}"/>
                     <w:text/>
                   </w:sdtPr>
+                  <w:sdtEndPr/>
                   <w:sdtContent>
                     <w:r>
                       <w:rPr>
@@ -310,6 +312,7 @@
                   <w:dataBinding w:prefixMappings="xmlns:ns0='http://schemas.openxmlformats.org/package/2006/metadata/core-properties' xmlns:ns1='http://purl.org/dc/elements/1.1/'" w:xpath="/ns0:coreProperties[1]/ns1:title[1]" w:storeItemID="{6C3C8BC8-F283-45AE-878A-BAB7291924A1}"/>
                   <w:text/>
                 </w:sdtPr>
+                <w:sdtEndPr/>
                 <w:sdtContent>
                   <w:p>
                     <w:pPr>
@@ -362,6 +365,7 @@
                   <w:calendar w:val="gregorian"/>
                 </w:date>
               </w:sdtPr>
+              <w:sdtEndPr/>
               <w:sdtContent>
                 <w:tc>
                   <w:tcPr>
@@ -439,6 +443,7 @@
                   <w:dataBinding w:prefixMappings="xmlns:ns0='http://purl.org/dc/elements/1.1/' xmlns:ns1='http://schemas.openxmlformats.org/package/2006/metadata/core-properties' " w:xpath="/ns1:coreProperties[1]/ns0:description[1]" w:storeItemID="{6C3C8BC8-F283-45AE-878A-BAB7291924A1}"/>
                   <w:text w:multiLine="1"/>
                 </w:sdtPr>
+                <w:sdtEndPr/>
                 <w:sdtContent>
                   <w:p>
                     <w:pPr>
@@ -517,6 +522,1074 @@
         <w:t xml:space="preserve"> Plan</w:t>
       </w:r>
     </w:p>
+    <w:sdt>
+      <w:sdtPr>
+        <w:id w:val="1339577224"/>
+        <w:docPartObj>
+          <w:docPartGallery w:val="Table of Contents"/>
+          <w:docPartUnique/>
+        </w:docPartObj>
+      </w:sdtPr>
+      <w:sdtEndPr>
+        <w:rPr>
+          <w:rFonts w:asciiTheme="minorHAnsi" w:eastAsiaTheme="minorHAnsi" w:hAnsiTheme="minorHAnsi" w:cstheme="minorBidi"/>
+          <w:noProof/>
+          <w:color w:val="auto"/>
+          <w:sz w:val="22"/>
+          <w:szCs w:val="22"/>
+          <w:lang w:val="en-GB"/>
+        </w:rPr>
+      </w:sdtEndPr>
+      <w:sdtContent>
+        <w:p>
+          <w:pPr>
+            <w:pStyle w:val="TOCHeading"/>
+          </w:pPr>
+          <w:r>
+            <w:t>Table of Contents</w:t>
+          </w:r>
+        </w:p>
+        <w:p>
+          <w:pPr>
+            <w:pStyle w:val="TOC1"/>
+            <w:tabs>
+              <w:tab w:val="left" w:pos="555"/>
+              <w:tab w:val="right" w:leader="dot" w:pos="13948"/>
+            </w:tabs>
+            <w:rPr>
+              <w:noProof/>
+            </w:rPr>
+          </w:pPr>
+          <w:r>
+            <w:rPr>
+              <w:b w:val="0"/>
+            </w:rPr>
+            <w:fldChar w:fldCharType="begin"/>
+          </w:r>
+          <w:r>
+            <w:instrText xml:space="preserve"> TOC \o "1-3" \h \z \u </w:instrText>
+          </w:r>
+          <w:r>
+            <w:rPr>
+              <w:b w:val="0"/>
+            </w:rPr>
+            <w:fldChar w:fldCharType="separate"/>
+          </w:r>
+          <w:r>
+            <w:rPr>
+              <w:noProof/>
+            </w:rPr>
+            <w:t>1.0</w:t>
+          </w:r>
+          <w:r>
+            <w:rPr>
+              <w:noProof/>
+            </w:rPr>
+            <w:tab/>
+            <w:t>Aims:</w:t>
+          </w:r>
+          <w:r>
+            <w:rPr>
+              <w:noProof/>
+            </w:rPr>
+            <w:tab/>
+          </w:r>
+          <w:r>
+            <w:rPr>
+              <w:noProof/>
+            </w:rPr>
+            <w:fldChar w:fldCharType="begin"/>
+          </w:r>
+          <w:r>
+            <w:rPr>
+              <w:noProof/>
+            </w:rPr>
+            <w:instrText xml:space="preserve"> PAGEREF _Toc276716982 \h </w:instrText>
+          </w:r>
+          <w:r>
+            <w:rPr>
+              <w:noProof/>
+            </w:rPr>
+          </w:r>
+          <w:r>
+            <w:rPr>
+              <w:noProof/>
+            </w:rPr>
+            <w:fldChar w:fldCharType="separate"/>
+          </w:r>
+          <w:r>
+            <w:rPr>
+              <w:noProof/>
+            </w:rPr>
+            <w:t>2</w:t>
+          </w:r>
+          <w:r>
+            <w:rPr>
+              <w:noProof/>
+            </w:rPr>
+            <w:fldChar w:fldCharType="end"/>
+          </w:r>
+        </w:p>
+        <w:p>
+          <w:pPr>
+            <w:pStyle w:val="TOC1"/>
+            <w:tabs>
+              <w:tab w:val="left" w:pos="555"/>
+              <w:tab w:val="right" w:leader="dot" w:pos="13948"/>
+            </w:tabs>
+            <w:rPr>
+              <w:noProof/>
+            </w:rPr>
+          </w:pPr>
+          <w:r>
+            <w:rPr>
+              <w:noProof/>
+            </w:rPr>
+            <w:t>2.0</w:t>
+          </w:r>
+          <w:r>
+            <w:rPr>
+              <w:noProof/>
+            </w:rPr>
+            <w:tab/>
+            <w:t>Requirements:</w:t>
+          </w:r>
+          <w:r>
+            <w:rPr>
+              <w:noProof/>
+            </w:rPr>
+            <w:tab/>
+          </w:r>
+          <w:r>
+            <w:rPr>
+              <w:noProof/>
+            </w:rPr>
+            <w:fldChar w:fldCharType="begin"/>
+          </w:r>
+          <w:r>
+            <w:rPr>
+              <w:noProof/>
+            </w:rPr>
+            <w:instrText xml:space="preserve"> PAGEREF _Toc276716983 \h </w:instrText>
+          </w:r>
+          <w:r>
+            <w:rPr>
+              <w:noProof/>
+            </w:rPr>
+          </w:r>
+          <w:r>
+            <w:rPr>
+              <w:noProof/>
+            </w:rPr>
+            <w:fldChar w:fldCharType="separate"/>
+          </w:r>
+          <w:r>
+            <w:rPr>
+              <w:noProof/>
+            </w:rPr>
+            <w:t>2</w:t>
+          </w:r>
+          <w:r>
+            <w:rPr>
+              <w:noProof/>
+            </w:rPr>
+            <w:fldChar w:fldCharType="end"/>
+          </w:r>
+        </w:p>
+        <w:p>
+          <w:pPr>
+            <w:pStyle w:val="TOC2"/>
+            <w:tabs>
+              <w:tab w:val="right" w:leader="dot" w:pos="13948"/>
+            </w:tabs>
+            <w:rPr>
+              <w:noProof/>
+            </w:rPr>
+          </w:pPr>
+          <w:r>
+            <w:rPr>
+              <w:noProof/>
+            </w:rPr>
+            <w:t>2.1 Functional requirements:</w:t>
+          </w:r>
+          <w:r>
+            <w:rPr>
+              <w:noProof/>
+            </w:rPr>
+            <w:tab/>
+          </w:r>
+          <w:r>
+            <w:rPr>
+              <w:noProof/>
+            </w:rPr>
+            <w:fldChar w:fldCharType="begin"/>
+          </w:r>
+          <w:r>
+            <w:rPr>
+              <w:noProof/>
+            </w:rPr>
+            <w:instrText xml:space="preserve"> PAGEREF _Toc276716984 \h </w:instrText>
+          </w:r>
+          <w:r>
+            <w:rPr>
+              <w:noProof/>
+            </w:rPr>
+          </w:r>
+          <w:r>
+            <w:rPr>
+              <w:noProof/>
+            </w:rPr>
+            <w:fldChar w:fldCharType="separate"/>
+          </w:r>
+          <w:r>
+            <w:rPr>
+              <w:noProof/>
+            </w:rPr>
+            <w:t>2</w:t>
+          </w:r>
+          <w:r>
+            <w:rPr>
+              <w:noProof/>
+            </w:rPr>
+            <w:fldChar w:fldCharType="end"/>
+          </w:r>
+        </w:p>
+        <w:p>
+          <w:pPr>
+            <w:pStyle w:val="TOC2"/>
+            <w:tabs>
+              <w:tab w:val="right" w:leader="dot" w:pos="13948"/>
+            </w:tabs>
+            <w:rPr>
+              <w:noProof/>
+            </w:rPr>
+          </w:pPr>
+          <w:r>
+            <w:rPr>
+              <w:noProof/>
+            </w:rPr>
+            <w:t>2.2 Non-functional requirements:</w:t>
+          </w:r>
+          <w:r>
+            <w:rPr>
+              <w:noProof/>
+            </w:rPr>
+            <w:tab/>
+          </w:r>
+          <w:r>
+            <w:rPr>
+              <w:noProof/>
+            </w:rPr>
+            <w:fldChar w:fldCharType="begin"/>
+          </w:r>
+          <w:r>
+            <w:rPr>
+              <w:noProof/>
+            </w:rPr>
+            <w:instrText xml:space="preserve"> PAGEREF _Toc276716985 \h </w:instrText>
+          </w:r>
+          <w:r>
+            <w:rPr>
+              <w:noProof/>
+            </w:rPr>
+          </w:r>
+          <w:r>
+            <w:rPr>
+              <w:noProof/>
+            </w:rPr>
+            <w:fldChar w:fldCharType="separate"/>
+          </w:r>
+          <w:r>
+            <w:rPr>
+              <w:noProof/>
+            </w:rPr>
+            <w:t>2</w:t>
+          </w:r>
+          <w:r>
+            <w:rPr>
+              <w:noProof/>
+            </w:rPr>
+            <w:fldChar w:fldCharType="end"/>
+          </w:r>
+        </w:p>
+        <w:p>
+          <w:pPr>
+            <w:pStyle w:val="TOC2"/>
+            <w:tabs>
+              <w:tab w:val="right" w:leader="dot" w:pos="13948"/>
+            </w:tabs>
+            <w:rPr>
+              <w:noProof/>
+            </w:rPr>
+          </w:pPr>
+          <w:r>
+            <w:rPr>
+              <w:noProof/>
+            </w:rPr>
+            <w:t>2.3 Domain Requirements:</w:t>
+          </w:r>
+          <w:r>
+            <w:rPr>
+              <w:noProof/>
+            </w:rPr>
+            <w:tab/>
+          </w:r>
+          <w:r>
+            <w:rPr>
+              <w:noProof/>
+            </w:rPr>
+            <w:fldChar w:fldCharType="begin"/>
+          </w:r>
+          <w:r>
+            <w:rPr>
+              <w:noProof/>
+            </w:rPr>
+            <w:instrText xml:space="preserve"> PAGEREF _Toc276716986 \h </w:instrText>
+          </w:r>
+          <w:r>
+            <w:rPr>
+              <w:noProof/>
+            </w:rPr>
+          </w:r>
+          <w:r>
+            <w:rPr>
+              <w:noProof/>
+            </w:rPr>
+            <w:fldChar w:fldCharType="separate"/>
+          </w:r>
+          <w:r>
+            <w:rPr>
+              <w:noProof/>
+            </w:rPr>
+            <w:t>3</w:t>
+          </w:r>
+          <w:r>
+            <w:rPr>
+              <w:noProof/>
+            </w:rPr>
+            <w:fldChar w:fldCharType="end"/>
+          </w:r>
+        </w:p>
+        <w:p>
+          <w:pPr>
+            <w:pStyle w:val="TOC1"/>
+            <w:tabs>
+              <w:tab w:val="left" w:pos="555"/>
+              <w:tab w:val="right" w:leader="dot" w:pos="13948"/>
+            </w:tabs>
+            <w:rPr>
+              <w:noProof/>
+            </w:rPr>
+          </w:pPr>
+          <w:r>
+            <w:rPr>
+              <w:noProof/>
+            </w:rPr>
+            <w:t>3.0</w:t>
+          </w:r>
+          <w:r>
+            <w:rPr>
+              <w:noProof/>
+            </w:rPr>
+            <w:tab/>
+            <w:t>Design</w:t>
+          </w:r>
+          <w:r>
+            <w:rPr>
+              <w:noProof/>
+            </w:rPr>
+            <w:tab/>
+          </w:r>
+          <w:r>
+            <w:rPr>
+              <w:noProof/>
+            </w:rPr>
+            <w:fldChar w:fldCharType="begin"/>
+          </w:r>
+          <w:r>
+            <w:rPr>
+              <w:noProof/>
+            </w:rPr>
+            <w:instrText xml:space="preserve"> PAGEREF _Toc276716987 \h </w:instrText>
+          </w:r>
+          <w:r>
+            <w:rPr>
+              <w:noProof/>
+            </w:rPr>
+          </w:r>
+          <w:r>
+            <w:rPr>
+              <w:noProof/>
+            </w:rPr>
+            <w:fldChar w:fldCharType="separate"/>
+          </w:r>
+          <w:r>
+            <w:rPr>
+              <w:noProof/>
+            </w:rPr>
+            <w:t>3</w:t>
+          </w:r>
+          <w:r>
+            <w:rPr>
+              <w:noProof/>
+            </w:rPr>
+            <w:fldChar w:fldCharType="end"/>
+          </w:r>
+        </w:p>
+        <w:p>
+          <w:pPr>
+            <w:pStyle w:val="TOC2"/>
+            <w:tabs>
+              <w:tab w:val="right" w:leader="dot" w:pos="13948"/>
+            </w:tabs>
+            <w:rPr>
+              <w:noProof/>
+            </w:rPr>
+          </w:pPr>
+          <w:r>
+            <w:rPr>
+              <w:noProof/>
+            </w:rPr>
+            <w:t>3.1 Android home screen</w:t>
+          </w:r>
+          <w:r>
+            <w:rPr>
+              <w:noProof/>
+            </w:rPr>
+            <w:tab/>
+          </w:r>
+          <w:r>
+            <w:rPr>
+              <w:noProof/>
+            </w:rPr>
+            <w:fldChar w:fldCharType="begin"/>
+          </w:r>
+          <w:r>
+            <w:rPr>
+              <w:noProof/>
+            </w:rPr>
+            <w:instrText xml:space="preserve"> PAGEREF _Toc276716988 \h </w:instrText>
+          </w:r>
+          <w:r>
+            <w:rPr>
+              <w:noProof/>
+            </w:rPr>
+          </w:r>
+          <w:r>
+            <w:rPr>
+              <w:noProof/>
+            </w:rPr>
+            <w:fldChar w:fldCharType="separate"/>
+          </w:r>
+          <w:r>
+            <w:rPr>
+              <w:noProof/>
+            </w:rPr>
+            <w:t>3</w:t>
+          </w:r>
+          <w:r>
+            <w:rPr>
+              <w:noProof/>
+            </w:rPr>
+            <w:fldChar w:fldCharType="end"/>
+          </w:r>
+        </w:p>
+        <w:p>
+          <w:pPr>
+            <w:pStyle w:val="TOC2"/>
+            <w:tabs>
+              <w:tab w:val="right" w:leader="dot" w:pos="13948"/>
+            </w:tabs>
+            <w:rPr>
+              <w:noProof/>
+            </w:rPr>
+          </w:pPr>
+          <w:r>
+            <w:rPr>
+              <w:noProof/>
+            </w:rPr>
+            <w:t>3.2 Deactivation android</w:t>
+          </w:r>
+          <w:r>
+            <w:rPr>
+              <w:noProof/>
+            </w:rPr>
+            <w:tab/>
+          </w:r>
+          <w:r>
+            <w:rPr>
+              <w:noProof/>
+            </w:rPr>
+            <w:fldChar w:fldCharType="begin"/>
+          </w:r>
+          <w:r>
+            <w:rPr>
+              <w:noProof/>
+            </w:rPr>
+            <w:instrText xml:space="preserve"> PAGEREF _Toc276716989 \h </w:instrText>
+          </w:r>
+          <w:r>
+            <w:rPr>
+              <w:noProof/>
+            </w:rPr>
+          </w:r>
+          <w:r>
+            <w:rPr>
+              <w:noProof/>
+            </w:rPr>
+            <w:fldChar w:fldCharType="separate"/>
+          </w:r>
+          <w:r>
+            <w:rPr>
+              <w:noProof/>
+            </w:rPr>
+            <w:t>5</w:t>
+          </w:r>
+          <w:r>
+            <w:rPr>
+              <w:noProof/>
+            </w:rPr>
+            <w:fldChar w:fldCharType="end"/>
+          </w:r>
+        </w:p>
+        <w:p>
+          <w:pPr>
+            <w:pStyle w:val="TOC2"/>
+            <w:tabs>
+              <w:tab w:val="right" w:leader="dot" w:pos="13948"/>
+            </w:tabs>
+            <w:rPr>
+              <w:noProof/>
+            </w:rPr>
+          </w:pPr>
+          <w:r>
+            <w:rPr>
+              <w:noProof/>
+            </w:rPr>
+            <w:t>3.3 Deactivation web</w:t>
+          </w:r>
+          <w:r>
+            <w:rPr>
+              <w:noProof/>
+            </w:rPr>
+            <w:tab/>
+          </w:r>
+          <w:r>
+            <w:rPr>
+              <w:noProof/>
+            </w:rPr>
+            <w:fldChar w:fldCharType="begin"/>
+          </w:r>
+          <w:r>
+            <w:rPr>
+              <w:noProof/>
+            </w:rPr>
+            <w:instrText xml:space="preserve"> PAGEREF _Toc276716990 \h </w:instrText>
+          </w:r>
+          <w:r>
+            <w:rPr>
+              <w:noProof/>
+            </w:rPr>
+          </w:r>
+          <w:r>
+            <w:rPr>
+              <w:noProof/>
+            </w:rPr>
+            <w:fldChar w:fldCharType="separate"/>
+          </w:r>
+          <w:r>
+            <w:rPr>
+              <w:noProof/>
+            </w:rPr>
+            <w:t>8</w:t>
+          </w:r>
+          <w:r>
+            <w:rPr>
+              <w:noProof/>
+            </w:rPr>
+            <w:fldChar w:fldCharType="end"/>
+          </w:r>
+        </w:p>
+        <w:p>
+          <w:pPr>
+            <w:pStyle w:val="TOC2"/>
+            <w:tabs>
+              <w:tab w:val="right" w:leader="dot" w:pos="13948"/>
+            </w:tabs>
+            <w:rPr>
+              <w:noProof/>
+            </w:rPr>
+          </w:pPr>
+          <w:r>
+            <w:rPr>
+              <w:noProof/>
+            </w:rPr>
+            <w:t>3.4 Database update</w:t>
+          </w:r>
+          <w:r>
+            <w:rPr>
+              <w:noProof/>
+            </w:rPr>
+            <w:tab/>
+          </w:r>
+          <w:r>
+            <w:rPr>
+              <w:noProof/>
+            </w:rPr>
+            <w:fldChar w:fldCharType="begin"/>
+          </w:r>
+          <w:r>
+            <w:rPr>
+              <w:noProof/>
+            </w:rPr>
+            <w:instrText xml:space="preserve"> PAGEREF _Toc276716991 \h </w:instrText>
+          </w:r>
+          <w:r>
+            <w:rPr>
+              <w:noProof/>
+            </w:rPr>
+          </w:r>
+          <w:r>
+            <w:rPr>
+              <w:noProof/>
+            </w:rPr>
+            <w:fldChar w:fldCharType="separate"/>
+          </w:r>
+          <w:r>
+            <w:rPr>
+              <w:noProof/>
+            </w:rPr>
+            <w:t>9</w:t>
+          </w:r>
+          <w:r>
+            <w:rPr>
+              <w:noProof/>
+            </w:rPr>
+            <w:fldChar w:fldCharType="end"/>
+          </w:r>
+        </w:p>
+        <w:p>
+          <w:pPr>
+            <w:pStyle w:val="TOC3"/>
+            <w:tabs>
+              <w:tab w:val="right" w:leader="dot" w:pos="13948"/>
+            </w:tabs>
+            <w:rPr>
+              <w:noProof/>
+            </w:rPr>
+          </w:pPr>
+          <w:r>
+            <w:rPr>
+              <w:noProof/>
+            </w:rPr>
+            <w:t>3.4.1 Conceptual Data Model</w:t>
+          </w:r>
+          <w:r>
+            <w:rPr>
+              <w:noProof/>
+            </w:rPr>
+            <w:tab/>
+          </w:r>
+          <w:r>
+            <w:rPr>
+              <w:noProof/>
+            </w:rPr>
+            <w:fldChar w:fldCharType="begin"/>
+          </w:r>
+          <w:r>
+            <w:rPr>
+              <w:noProof/>
+            </w:rPr>
+            <w:instrText xml:space="preserve"> PAGEREF _Toc276716992 \h </w:instrText>
+          </w:r>
+          <w:r>
+            <w:rPr>
+              <w:noProof/>
+            </w:rPr>
+          </w:r>
+          <w:r>
+            <w:rPr>
+              <w:noProof/>
+            </w:rPr>
+            <w:fldChar w:fldCharType="separate"/>
+          </w:r>
+          <w:r>
+            <w:rPr>
+              <w:noProof/>
+            </w:rPr>
+            <w:t>10</w:t>
+          </w:r>
+          <w:r>
+            <w:rPr>
+              <w:noProof/>
+            </w:rPr>
+            <w:fldChar w:fldCharType="end"/>
+          </w:r>
+        </w:p>
+        <w:p>
+          <w:pPr>
+            <w:pStyle w:val="TOC3"/>
+            <w:tabs>
+              <w:tab w:val="right" w:leader="dot" w:pos="13948"/>
+            </w:tabs>
+            <w:rPr>
+              <w:noProof/>
+            </w:rPr>
+          </w:pPr>
+          <w:r>
+            <w:rPr>
+              <w:noProof/>
+            </w:rPr>
+            <w:t>3.4.2 Logical Data Model</w:t>
+          </w:r>
+          <w:r>
+            <w:rPr>
+              <w:noProof/>
+            </w:rPr>
+            <w:tab/>
+          </w:r>
+          <w:r>
+            <w:rPr>
+              <w:noProof/>
+            </w:rPr>
+            <w:fldChar w:fldCharType="begin"/>
+          </w:r>
+          <w:r>
+            <w:rPr>
+              <w:noProof/>
+            </w:rPr>
+            <w:instrText xml:space="preserve"> PAGEREF _Toc276716993 \h </w:instrText>
+          </w:r>
+          <w:r>
+            <w:rPr>
+              <w:noProof/>
+            </w:rPr>
+          </w:r>
+          <w:r>
+            <w:rPr>
+              <w:noProof/>
+            </w:rPr>
+            <w:fldChar w:fldCharType="separate"/>
+          </w:r>
+          <w:r>
+            <w:rPr>
+              <w:noProof/>
+            </w:rPr>
+            <w:t>11</w:t>
+          </w:r>
+          <w:r>
+            <w:rPr>
+              <w:noProof/>
+            </w:rPr>
+            <w:fldChar w:fldCharType="end"/>
+          </w:r>
+        </w:p>
+        <w:p>
+          <w:pPr>
+            <w:pStyle w:val="TOC3"/>
+            <w:tabs>
+              <w:tab w:val="right" w:leader="dot" w:pos="13948"/>
+            </w:tabs>
+            <w:rPr>
+              <w:noProof/>
+            </w:rPr>
+          </w:pPr>
+          <w:r>
+            <w:rPr>
+              <w:noProof/>
+            </w:rPr>
+            <w:t>3.4.3 Database code</w:t>
+          </w:r>
+          <w:r>
+            <w:rPr>
+              <w:noProof/>
+            </w:rPr>
+            <w:tab/>
+          </w:r>
+          <w:r>
+            <w:rPr>
+              <w:noProof/>
+            </w:rPr>
+            <w:fldChar w:fldCharType="begin"/>
+          </w:r>
+          <w:r>
+            <w:rPr>
+              <w:noProof/>
+            </w:rPr>
+            <w:instrText xml:space="preserve"> PAGEREF _Toc276716994 \h </w:instrText>
+          </w:r>
+          <w:r>
+            <w:rPr>
+              <w:noProof/>
+            </w:rPr>
+          </w:r>
+          <w:r>
+            <w:rPr>
+              <w:noProof/>
+            </w:rPr>
+            <w:fldChar w:fldCharType="separate"/>
+          </w:r>
+          <w:r>
+            <w:rPr>
+              <w:noProof/>
+            </w:rPr>
+            <w:t>12</w:t>
+          </w:r>
+          <w:r>
+            <w:rPr>
+              <w:noProof/>
+            </w:rPr>
+            <w:fldChar w:fldCharType="end"/>
+          </w:r>
+        </w:p>
+        <w:p>
+          <w:pPr>
+            <w:pStyle w:val="TOC3"/>
+            <w:tabs>
+              <w:tab w:val="right" w:leader="dot" w:pos="13948"/>
+            </w:tabs>
+            <w:rPr>
+              <w:noProof/>
+            </w:rPr>
+          </w:pPr>
+          <w:r>
+            <w:rPr>
+              <w:noProof/>
+            </w:rPr>
+            <w:t>3.4.4 Assumptions</w:t>
+          </w:r>
+          <w:r>
+            <w:rPr>
+              <w:noProof/>
+            </w:rPr>
+            <w:tab/>
+          </w:r>
+          <w:r>
+            <w:rPr>
+              <w:noProof/>
+            </w:rPr>
+            <w:fldChar w:fldCharType="begin"/>
+          </w:r>
+          <w:r>
+            <w:rPr>
+              <w:noProof/>
+            </w:rPr>
+            <w:instrText xml:space="preserve"> PAGEREF _Toc276716995 \h </w:instrText>
+          </w:r>
+          <w:r>
+            <w:rPr>
+              <w:noProof/>
+            </w:rPr>
+          </w:r>
+          <w:r>
+            <w:rPr>
+              <w:noProof/>
+            </w:rPr>
+            <w:fldChar w:fldCharType="separate"/>
+          </w:r>
+          <w:r>
+            <w:rPr>
+              <w:noProof/>
+            </w:rPr>
+            <w:t>14</w:t>
+          </w:r>
+          <w:r>
+            <w:rPr>
+              <w:noProof/>
+            </w:rPr>
+            <w:fldChar w:fldCharType="end"/>
+          </w:r>
+        </w:p>
+        <w:p>
+          <w:pPr>
+            <w:pStyle w:val="TOC1"/>
+            <w:tabs>
+              <w:tab w:val="right" w:leader="dot" w:pos="13948"/>
+            </w:tabs>
+            <w:rPr>
+              <w:noProof/>
+            </w:rPr>
+          </w:pPr>
+          <w:r>
+            <w:rPr>
+              <w:noProof/>
+            </w:rPr>
+            <w:t>4.0 Use case:</w:t>
+          </w:r>
+          <w:r>
+            <w:rPr>
+              <w:noProof/>
+            </w:rPr>
+            <w:tab/>
+          </w:r>
+          <w:r>
+            <w:rPr>
+              <w:noProof/>
+            </w:rPr>
+            <w:fldChar w:fldCharType="begin"/>
+          </w:r>
+          <w:r>
+            <w:rPr>
+              <w:noProof/>
+            </w:rPr>
+            <w:instrText xml:space="preserve"> PAGEREF _Toc276716996 \h </w:instrText>
+          </w:r>
+          <w:r>
+            <w:rPr>
+              <w:noProof/>
+            </w:rPr>
+          </w:r>
+          <w:r>
+            <w:rPr>
+              <w:noProof/>
+            </w:rPr>
+            <w:fldChar w:fldCharType="separate"/>
+          </w:r>
+          <w:r>
+            <w:rPr>
+              <w:noProof/>
+            </w:rPr>
+            <w:t>15</w:t>
+          </w:r>
+          <w:r>
+            <w:rPr>
+              <w:noProof/>
+            </w:rPr>
+            <w:fldChar w:fldCharType="end"/>
+          </w:r>
+        </w:p>
+        <w:p>
+          <w:pPr>
+            <w:pStyle w:val="TOC2"/>
+            <w:tabs>
+              <w:tab w:val="right" w:leader="dot" w:pos="13948"/>
+            </w:tabs>
+            <w:rPr>
+              <w:noProof/>
+            </w:rPr>
+          </w:pPr>
+          <w:r>
+            <w:rPr>
+              <w:noProof/>
+            </w:rPr>
+            <w:t>4.1 Login to home screen mobile</w:t>
+          </w:r>
+          <w:r>
+            <w:rPr>
+              <w:noProof/>
+            </w:rPr>
+            <w:tab/>
+          </w:r>
+          <w:r>
+            <w:rPr>
+              <w:noProof/>
+            </w:rPr>
+            <w:fldChar w:fldCharType="begin"/>
+          </w:r>
+          <w:r>
+            <w:rPr>
+              <w:noProof/>
+            </w:rPr>
+            <w:instrText xml:space="preserve"> PAGEREF _Toc276716997 \h </w:instrText>
+          </w:r>
+          <w:r>
+            <w:rPr>
+              <w:noProof/>
+            </w:rPr>
+          </w:r>
+          <w:r>
+            <w:rPr>
+              <w:noProof/>
+            </w:rPr>
+            <w:fldChar w:fldCharType="separate"/>
+          </w:r>
+          <w:r>
+            <w:rPr>
+              <w:noProof/>
+            </w:rPr>
+            <w:t>15</w:t>
+          </w:r>
+          <w:r>
+            <w:rPr>
+              <w:noProof/>
+            </w:rPr>
+            <w:fldChar w:fldCharType="end"/>
+          </w:r>
+        </w:p>
+        <w:p>
+          <w:pPr>
+            <w:pStyle w:val="TOC2"/>
+            <w:tabs>
+              <w:tab w:val="right" w:leader="dot" w:pos="13948"/>
+            </w:tabs>
+            <w:rPr>
+              <w:noProof/>
+            </w:rPr>
+          </w:pPr>
+          <w:r>
+            <w:rPr>
+              <w:noProof/>
+            </w:rPr>
+            <w:t>4.2 Deactivate account mobile and web</w:t>
+          </w:r>
+          <w:r>
+            <w:rPr>
+              <w:noProof/>
+            </w:rPr>
+            <w:tab/>
+          </w:r>
+          <w:r>
+            <w:rPr>
+              <w:noProof/>
+            </w:rPr>
+            <w:fldChar w:fldCharType="begin"/>
+          </w:r>
+          <w:r>
+            <w:rPr>
+              <w:noProof/>
+            </w:rPr>
+            <w:instrText xml:space="preserve"> PAGEREF _Toc276716998 \h </w:instrText>
+          </w:r>
+          <w:r>
+            <w:rPr>
+              <w:noProof/>
+            </w:rPr>
+          </w:r>
+          <w:r>
+            <w:rPr>
+              <w:noProof/>
+            </w:rPr>
+            <w:fldChar w:fldCharType="separate"/>
+          </w:r>
+          <w:r>
+            <w:rPr>
+              <w:noProof/>
+            </w:rPr>
+            <w:t>15</w:t>
+          </w:r>
+          <w:r>
+            <w:rPr>
+              <w:noProof/>
+            </w:rPr>
+            <w:fldChar w:fldCharType="end"/>
+          </w:r>
+        </w:p>
+        <w:p>
+          <w:r>
+            <w:rPr>
+              <w:b/>
+              <w:bCs/>
+              <w:noProof/>
+            </w:rPr>
+            <w:fldChar w:fldCharType="end"/>
+          </w:r>
+        </w:p>
+      </w:sdtContent>
+    </w:sdt>
+    <w:p>
+      <w:bookmarkStart w:id="0" w:name="_GoBack"/>
+      <w:bookmarkEnd w:id="0"/>
+    </w:p>
     <w:p>
       <w:pPr>
         <w:pStyle w:val="Heading1"/>
@@ -525,9 +1598,11 @@
           <w:numId w:val="1"/>
         </w:numPr>
       </w:pPr>
+      <w:bookmarkStart w:id="1" w:name="_Toc276716982"/>
       <w:r>
         <w:t>Aims:</w:t>
       </w:r>
+      <w:bookmarkEnd w:id="1"/>
     </w:p>
     <w:p>
       <w:pPr>
@@ -613,17 +1688,21 @@
           <w:numId w:val="1"/>
         </w:numPr>
       </w:pPr>
+      <w:bookmarkStart w:id="2" w:name="_Toc276716983"/>
       <w:r>
         <w:t>Requirements:</w:t>
       </w:r>
+      <w:bookmarkEnd w:id="2"/>
     </w:p>
     <w:p>
       <w:pPr>
         <w:pStyle w:val="Heading2"/>
       </w:pPr>
+      <w:bookmarkStart w:id="3" w:name="_Toc276716984"/>
       <w:r>
         <w:t>2.1 Functional requirements:</w:t>
       </w:r>
+      <w:bookmarkEnd w:id="3"/>
     </w:p>
     <w:p>
       <w:pPr>
@@ -697,9 +1776,11 @@
       <w:pPr>
         <w:pStyle w:val="Heading2"/>
       </w:pPr>
+      <w:bookmarkStart w:id="4" w:name="_Toc276716985"/>
       <w:r>
         <w:t>2.2 Non-functional requirements:</w:t>
       </w:r>
+      <w:bookmarkEnd w:id="4"/>
     </w:p>
     <w:p>
       <w:pPr>
@@ -796,9 +1877,12 @@
       <w:pPr>
         <w:pStyle w:val="Heading2"/>
       </w:pPr>
-      <w:r>
+      <w:bookmarkStart w:id="5" w:name="_Toc276716986"/>
+      <w:r>
+        <w:lastRenderedPageBreak/>
         <w:t>2.3 Domain Requirements:</w:t>
       </w:r>
+      <w:bookmarkEnd w:id="5"/>
     </w:p>
     <w:p>
       <w:pPr>
@@ -861,6 +1945,7 @@
         <w:t xml:space="preserve">Modifications to the database to be added to the audit table </w:t>
       </w:r>
     </w:p>
+    <w:p/>
     <w:p>
       <w:pPr>
         <w:pStyle w:val="Heading1"/>
@@ -869,20 +1954,24 @@
           <w:numId w:val="1"/>
         </w:numPr>
       </w:pPr>
+      <w:bookmarkStart w:id="6" w:name="_Toc276716987"/>
       <w:r>
         <w:t>Design</w:t>
       </w:r>
+      <w:bookmarkEnd w:id="6"/>
     </w:p>
     <w:p>
       <w:pPr>
         <w:pStyle w:val="Heading2"/>
       </w:pPr>
+      <w:bookmarkStart w:id="7" w:name="_Toc276716988"/>
       <w:r>
         <w:t xml:space="preserve">3.1 </w:t>
       </w:r>
       <w:r>
         <w:t>Android home screen</w:t>
       </w:r>
+      <w:bookmarkEnd w:id="7"/>
     </w:p>
     <w:p>
       <w:pPr>
@@ -1083,29 +2172,537 @@
       <w:pPr>
         <w:pStyle w:val="Heading2"/>
       </w:pPr>
-      <w:r>
+      <w:bookmarkStart w:id="8" w:name="_Toc276716989"/>
+      <w:r>
+        <w:lastRenderedPageBreak/>
         <w:t>3.2</w:t>
       </w:r>
       <w:r>
         <w:t xml:space="preserve"> </w:t>
       </w:r>
       <w:r>
-        <w:t xml:space="preserve">Deactivation android </w:t>
-      </w:r>
-    </w:p>
-    <w:p/>
-    <w:p>
-      <w:pPr>
-        <w:pStyle w:val="Heading2"/>
-      </w:pPr>
-      <w:r>
-        <w:t>3.3</w:t>
-      </w:r>
+        <w:t>Deactivation android</w:t>
+      </w:r>
+      <w:bookmarkEnd w:id="8"/>
       <w:r>
         <w:t xml:space="preserve"> </w:t>
       </w:r>
-      <w:r>
-        <w:t xml:space="preserve">Deactivation web </w:t>
+    </w:p>
+    <w:p>
+      <w:r>
+        <w:rPr>
+          <w:noProof/>
+          <w:lang w:val="en-US"/>
+        </w:rPr>
+        <mc:AlternateContent>
+          <mc:Choice Requires="wps">
+            <w:drawing>
+              <wp:anchor distT="0" distB="0" distL="114300" distR="114300" simplePos="0" relativeHeight="251672576" behindDoc="0" locked="0" layoutInCell="1" allowOverlap="1" wp14:anchorId="0164FE7B" wp14:editId="4D147D06">
+                <wp:simplePos x="0" y="0"/>
+                <wp:positionH relativeFrom="column">
+                  <wp:posOffset>5600700</wp:posOffset>
+                </wp:positionH>
+                <wp:positionV relativeFrom="paragraph">
+                  <wp:posOffset>283210</wp:posOffset>
+                </wp:positionV>
+                <wp:extent cx="3771900" cy="4686300"/>
+                <wp:effectExtent l="0" t="0" r="0" b="12700"/>
+                <wp:wrapSquare wrapText="bothSides"/>
+                <wp:docPr id="15" name="Text Box 15"/>
+                <wp:cNvGraphicFramePr/>
+                <a:graphic xmlns:a="http://schemas.openxmlformats.org/drawingml/2006/main">
+                  <a:graphicData uri="http://schemas.microsoft.com/office/word/2010/wordprocessingShape">
+                    <wps:wsp>
+                      <wps:cNvSpPr txBox="1"/>
+                      <wps:spPr>
+                        <a:xfrm>
+                          <a:off x="0" y="0"/>
+                          <a:ext cx="3771900" cy="4686300"/>
+                        </a:xfrm>
+                        <a:prstGeom prst="rect">
+                          <a:avLst/>
+                        </a:prstGeom>
+                        <a:noFill/>
+                        <a:ln>
+                          <a:noFill/>
+                        </a:ln>
+                        <a:effectLst/>
+                        <a:extLst>
+                          <a:ext uri="{C572A759-6A51-4108-AA02-DFA0A04FC94B}">
+                            <ma14:wrappingTextBoxFlag xmlns:ma14="http://schemas.microsoft.com/office/mac/drawingml/2011/main"/>
+                          </a:ext>
+                        </a:extLst>
+                      </wps:spPr>
+                      <wps:style>
+                        <a:lnRef idx="0">
+                          <a:schemeClr val="accent1"/>
+                        </a:lnRef>
+                        <a:fillRef idx="0">
+                          <a:schemeClr val="accent1"/>
+                        </a:fillRef>
+                        <a:effectRef idx="0">
+                          <a:schemeClr val="accent1"/>
+                        </a:effectRef>
+                        <a:fontRef idx="minor">
+                          <a:schemeClr val="dk1"/>
+                        </a:fontRef>
+                      </wps:style>
+                      <wps:txbx>
+                        <w:txbxContent>
+                          <w:p>
+                            <w:pPr>
+                              <w:pStyle w:val="ListParagraph"/>
+                              <w:numPr>
+                                <w:ilvl w:val="0"/>
+                                <w:numId w:val="13"/>
+                              </w:numPr>
+                              <w:spacing w:after="200" w:line="276" w:lineRule="auto"/>
+                            </w:pPr>
+                            <w:r>
+                              <w:t>User will have to fill all fields to proceed</w:t>
+                            </w:r>
+                          </w:p>
+                          <w:p>
+                            <w:pPr>
+                              <w:pStyle w:val="ListParagraph"/>
+                              <w:numPr>
+                                <w:ilvl w:val="0"/>
+                                <w:numId w:val="13"/>
+                              </w:numPr>
+                              <w:spacing w:after="200" w:line="276" w:lineRule="auto"/>
+                            </w:pPr>
+                            <w:r>
+                              <w:t>‘Reason’ will be a drop down list of the following choices:</w:t>
+                            </w:r>
+                          </w:p>
+                          <w:p>
+                            <w:pPr>
+                              <w:pStyle w:val="ListParagraph"/>
+                              <w:numPr>
+                                <w:ilvl w:val="1"/>
+                                <w:numId w:val="13"/>
+                              </w:numPr>
+                              <w:spacing w:after="200" w:line="276" w:lineRule="auto"/>
+                            </w:pPr>
+                            <w:r>
+                              <w:t xml:space="preserve">I don’t understand how to use </w:t>
+                            </w:r>
+                            <w:proofErr w:type="spellStart"/>
+                            <w:r>
+                              <w:t>JustHealth</w:t>
+                            </w:r>
+                            <w:proofErr w:type="spellEnd"/>
+                          </w:p>
+                          <w:p>
+                            <w:pPr>
+                              <w:pStyle w:val="ListParagraph"/>
+                              <w:numPr>
+                                <w:ilvl w:val="1"/>
+                                <w:numId w:val="13"/>
+                              </w:numPr>
+                              <w:spacing w:after="200" w:line="276" w:lineRule="auto"/>
+                            </w:pPr>
+                            <w:r>
+                              <w:t>I’m only leaving temporarily</w:t>
+                            </w:r>
+                          </w:p>
+                          <w:p>
+                            <w:pPr>
+                              <w:pStyle w:val="ListParagraph"/>
+                              <w:numPr>
+                                <w:ilvl w:val="1"/>
+                                <w:numId w:val="13"/>
+                              </w:numPr>
+                              <w:spacing w:after="200" w:line="276" w:lineRule="auto"/>
+                            </w:pPr>
+                            <w:r>
+                              <w:t>I’m using a different app</w:t>
+                            </w:r>
+                          </w:p>
+                          <w:p>
+                            <w:pPr>
+                              <w:pStyle w:val="ListParagraph"/>
+                              <w:numPr>
+                                <w:ilvl w:val="1"/>
+                                <w:numId w:val="13"/>
+                              </w:numPr>
+                              <w:spacing w:after="200" w:line="276" w:lineRule="auto"/>
+                            </w:pPr>
+                            <w:r>
+                              <w:t>I receive too many notifications and emails</w:t>
+                            </w:r>
+                          </w:p>
+                          <w:p>
+                            <w:pPr>
+                              <w:pStyle w:val="ListParagraph"/>
+                              <w:numPr>
+                                <w:ilvl w:val="1"/>
+                                <w:numId w:val="13"/>
+                              </w:numPr>
+                              <w:spacing w:after="200" w:line="276" w:lineRule="auto"/>
+                            </w:pPr>
+                            <w:r>
+                              <w:t xml:space="preserve">I don’t find </w:t>
+                            </w:r>
+                            <w:proofErr w:type="spellStart"/>
+                            <w:r>
+                              <w:t>JustHealth</w:t>
+                            </w:r>
+                            <w:proofErr w:type="spellEnd"/>
+                            <w:r>
+                              <w:t xml:space="preserve"> useful</w:t>
+                            </w:r>
+                          </w:p>
+                          <w:p>
+                            <w:pPr>
+                              <w:pStyle w:val="ListParagraph"/>
+                              <w:numPr>
+                                <w:ilvl w:val="1"/>
+                                <w:numId w:val="13"/>
+                              </w:numPr>
+                              <w:spacing w:after="200" w:line="276" w:lineRule="auto"/>
+                            </w:pPr>
+                            <w:r>
+                              <w:t>I have privacy concerns</w:t>
+                            </w:r>
+                          </w:p>
+                          <w:p>
+                            <w:pPr>
+                              <w:pStyle w:val="ListParagraph"/>
+                              <w:numPr>
+                                <w:ilvl w:val="1"/>
+                                <w:numId w:val="13"/>
+                              </w:numPr>
+                              <w:spacing w:after="200" w:line="276" w:lineRule="auto"/>
+                            </w:pPr>
+                            <w:r>
+                              <w:t>Other (Please specify)</w:t>
+                            </w:r>
+                          </w:p>
+                          <w:p>
+                            <w:pPr>
+                              <w:pStyle w:val="ListParagraph"/>
+                              <w:numPr>
+                                <w:ilvl w:val="0"/>
+                                <w:numId w:val="13"/>
+                              </w:numPr>
+                              <w:spacing w:after="200" w:line="276" w:lineRule="auto"/>
+                            </w:pPr>
+                            <w:r>
+                              <w:t>Additional comments will be an optional field</w:t>
+                            </w:r>
+                          </w:p>
+                          <w:p>
+                            <w:pPr>
+                              <w:pStyle w:val="ListParagraph"/>
+                              <w:numPr>
+                                <w:ilvl w:val="0"/>
+                                <w:numId w:val="13"/>
+                              </w:numPr>
+                              <w:spacing w:after="200" w:line="276" w:lineRule="auto"/>
+                            </w:pPr>
+                            <w:r>
+                              <w:t>Activating comments field will automatically show native keyboard</w:t>
+                            </w:r>
+                          </w:p>
+                          <w:p>
+                            <w:pPr>
+                              <w:pStyle w:val="ListParagraph"/>
+                              <w:numPr>
+                                <w:ilvl w:val="0"/>
+                                <w:numId w:val="13"/>
+                              </w:numPr>
+                              <w:spacing w:after="200" w:line="276" w:lineRule="auto"/>
+                            </w:pPr>
+                            <w:r>
+                              <w:t xml:space="preserve">Page will scroll to reveal further required fields, </w:t>
+                            </w:r>
+                            <w:r>
+                              <w:rPr>
+                                <w:b/>
+                              </w:rPr>
+                              <w:t>see</w:t>
+                            </w:r>
+                            <w:r>
+                              <w:t xml:space="preserve"> </w:t>
+                            </w:r>
+                            <w:r>
+                              <w:rPr>
+                                <w:b/>
+                              </w:rPr>
+                              <w:t>next design</w:t>
+                            </w:r>
+                          </w:p>
+                          <w:p/>
+                        </w:txbxContent>
+                      </wps:txbx>
+                      <wps:bodyPr rot="0" spcFirstLastPara="0" vertOverflow="overflow" horzOverflow="overflow" vert="horz" wrap="square" lIns="91440" tIns="45720" rIns="91440" bIns="45720" numCol="1" spcCol="0" rtlCol="0" fromWordArt="0" anchor="t" anchorCtr="0" forceAA="0" compatLnSpc="1">
+                        <a:prstTxWarp prst="textNoShape">
+                          <a:avLst/>
+                        </a:prstTxWarp>
+                        <a:noAutofit/>
+                      </wps:bodyPr>
+                    </wps:wsp>
+                  </a:graphicData>
+                </a:graphic>
+              </wp:anchor>
+            </w:drawing>
+          </mc:Choice>
+          <mc:Fallback>
+            <w:pict>
+              <v:shapetype id="_x0000_t202" coordsize="21600,21600" o:spt="202" path="m0,0l0,21600,21600,21600,21600,0xe">
+                <v:stroke joinstyle="miter"/>
+                <v:path gradientshapeok="t" o:connecttype="rect"/>
+              </v:shapetype>
+              <v:shape id="Text Box 15" o:spid="_x0000_s1026" type="#_x0000_t202" style="position:absolute;margin-left:441pt;margin-top:22.3pt;width:297pt;height:369pt;z-index:251672576;visibility:visible;mso-wrap-style:square;mso-wrap-distance-left:9pt;mso-wrap-distance-top:0;mso-wrap-distance-right:9pt;mso-wrap-distance-bottom:0;mso-position-horizontal:absolute;mso-position-horizontal-relative:text;mso-position-vertical:absolute;mso-position-vertical-relative:text;v-text-anchor:top" o:gfxdata="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" filled="f" stroked="f">
+                <v:textbox>
+                  <w:txbxContent>
+                    <w:p>
+                      <w:pPr>
+                        <w:pStyle w:val="ListParagraph"/>
+                        <w:numPr>
+                          <w:ilvl w:val="0"/>
+                          <w:numId w:val="13"/>
+                        </w:numPr>
+                        <w:spacing w:after="200" w:line="276" w:lineRule="auto"/>
+                      </w:pPr>
+                      <w:r>
+                        <w:t>User will have to fill all fields to proceed</w:t>
+                      </w:r>
+                    </w:p>
+                    <w:p>
+                      <w:pPr>
+                        <w:pStyle w:val="ListParagraph"/>
+                        <w:numPr>
+                          <w:ilvl w:val="0"/>
+                          <w:numId w:val="13"/>
+                        </w:numPr>
+                        <w:spacing w:after="200" w:line="276" w:lineRule="auto"/>
+                      </w:pPr>
+                      <w:r>
+                        <w:t>‘Reason’ will be a drop down list of the following choices:</w:t>
+                      </w:r>
+                    </w:p>
+                    <w:p>
+                      <w:pPr>
+                        <w:pStyle w:val="ListParagraph"/>
+                        <w:numPr>
+                          <w:ilvl w:val="1"/>
+                          <w:numId w:val="13"/>
+                        </w:numPr>
+                        <w:spacing w:after="200" w:line="276" w:lineRule="auto"/>
+                      </w:pPr>
+                      <w:r>
+                        <w:t xml:space="preserve">I don’t understand how to use </w:t>
+                      </w:r>
+                      <w:proofErr w:type="spellStart"/>
+                      <w:r>
+                        <w:t>JustHealth</w:t>
+                      </w:r>
+                      <w:proofErr w:type="spellEnd"/>
+                    </w:p>
+                    <w:p>
+                      <w:pPr>
+                        <w:pStyle w:val="ListParagraph"/>
+                        <w:numPr>
+                          <w:ilvl w:val="1"/>
+                          <w:numId w:val="13"/>
+                        </w:numPr>
+                        <w:spacing w:after="200" w:line="276" w:lineRule="auto"/>
+                      </w:pPr>
+                      <w:r>
+                        <w:t>I’m only leaving temporarily</w:t>
+                      </w:r>
+                    </w:p>
+                    <w:p>
+                      <w:pPr>
+                        <w:pStyle w:val="ListParagraph"/>
+                        <w:numPr>
+                          <w:ilvl w:val="1"/>
+                          <w:numId w:val="13"/>
+                        </w:numPr>
+                        <w:spacing w:after="200" w:line="276" w:lineRule="auto"/>
+                      </w:pPr>
+                      <w:r>
+                        <w:t>I’m using a different app</w:t>
+                      </w:r>
+                    </w:p>
+                    <w:p>
+                      <w:pPr>
+                        <w:pStyle w:val="ListParagraph"/>
+                        <w:numPr>
+                          <w:ilvl w:val="1"/>
+                          <w:numId w:val="13"/>
+                        </w:numPr>
+                        <w:spacing w:after="200" w:line="276" w:lineRule="auto"/>
+                      </w:pPr>
+                      <w:r>
+                        <w:t>I receive too many notifications and emails</w:t>
+                      </w:r>
+                    </w:p>
+                    <w:p>
+                      <w:pPr>
+                        <w:pStyle w:val="ListParagraph"/>
+                        <w:numPr>
+                          <w:ilvl w:val="1"/>
+                          <w:numId w:val="13"/>
+                        </w:numPr>
+                        <w:spacing w:after="200" w:line="276" w:lineRule="auto"/>
+                      </w:pPr>
+                      <w:r>
+                        <w:t xml:space="preserve">I don’t find </w:t>
+                      </w:r>
+                      <w:proofErr w:type="spellStart"/>
+                      <w:r>
+                        <w:t>JustHealth</w:t>
+                      </w:r>
+                      <w:proofErr w:type="spellEnd"/>
+                      <w:r>
+                        <w:t xml:space="preserve"> useful</w:t>
+                      </w:r>
+                    </w:p>
+                    <w:p>
+                      <w:pPr>
+                        <w:pStyle w:val="ListParagraph"/>
+                        <w:numPr>
+                          <w:ilvl w:val="1"/>
+                          <w:numId w:val="13"/>
+                        </w:numPr>
+                        <w:spacing w:after="200" w:line="276" w:lineRule="auto"/>
+                      </w:pPr>
+                      <w:r>
+                        <w:t>I have privacy concerns</w:t>
+                      </w:r>
+                    </w:p>
+                    <w:p>
+                      <w:pPr>
+                        <w:pStyle w:val="ListParagraph"/>
+                        <w:numPr>
+                          <w:ilvl w:val="1"/>
+                          <w:numId w:val="13"/>
+                        </w:numPr>
+                        <w:spacing w:after="200" w:line="276" w:lineRule="auto"/>
+                      </w:pPr>
+                      <w:r>
+                        <w:t>Other (Please specify)</w:t>
+                      </w:r>
+                    </w:p>
+                    <w:p>
+                      <w:pPr>
+                        <w:pStyle w:val="ListParagraph"/>
+                        <w:numPr>
+                          <w:ilvl w:val="0"/>
+                          <w:numId w:val="13"/>
+                        </w:numPr>
+                        <w:spacing w:after="200" w:line="276" w:lineRule="auto"/>
+                      </w:pPr>
+                      <w:r>
+                        <w:t>Additional comments will be an optional field</w:t>
+                      </w:r>
+                    </w:p>
+                    <w:p>
+                      <w:pPr>
+                        <w:pStyle w:val="ListParagraph"/>
+                        <w:numPr>
+                          <w:ilvl w:val="0"/>
+                          <w:numId w:val="13"/>
+                        </w:numPr>
+                        <w:spacing w:after="200" w:line="276" w:lineRule="auto"/>
+                      </w:pPr>
+                      <w:r>
+                        <w:t>Activating comments field will automatically show native keyboard</w:t>
+                      </w:r>
+                    </w:p>
+                    <w:p>
+                      <w:pPr>
+                        <w:pStyle w:val="ListParagraph"/>
+                        <w:numPr>
+                          <w:ilvl w:val="0"/>
+                          <w:numId w:val="13"/>
+                        </w:numPr>
+                        <w:spacing w:after="200" w:line="276" w:lineRule="auto"/>
+                      </w:pPr>
+                      <w:r>
+                        <w:t xml:space="preserve">Page will scroll to reveal further required fields, </w:t>
+                      </w:r>
+                      <w:r>
+                        <w:rPr>
+                          <w:b/>
+                        </w:rPr>
+                        <w:t>see</w:t>
+                      </w:r>
+                      <w:r>
+                        <w:t xml:space="preserve"> </w:t>
+                      </w:r>
+                      <w:r>
+                        <w:rPr>
+                          <w:b/>
+                        </w:rPr>
+                        <w:t>next design</w:t>
+                      </w:r>
+                    </w:p>
+                    <w:p/>
+                  </w:txbxContent>
+                </v:textbox>
+                <w10:wrap type="square"/>
+              </v:shape>
+            </w:pict>
+          </mc:Fallback>
+        </mc:AlternateContent>
+      </w:r>
+      <w:r>
+        <w:rPr>
+          <w:noProof/>
+          <w:lang w:val="en-US"/>
+        </w:rPr>
+        <w:drawing>
+          <wp:inline distT="0" distB="0" distL="0" distR="0" wp14:anchorId="0B68AFF4" wp14:editId="6645566D">
+            <wp:extent cx="4643755" cy="4257675"/>
+            <wp:effectExtent l="0" t="0" r="4445" b="9525"/>
+            <wp:docPr id="14" name="Picture 1" descr="appdeactivate"/>
+            <wp:cNvGraphicFramePr>
+              <a:graphicFrameLocks xmlns:a="http://schemas.openxmlformats.org/drawingml/2006/main" noChangeAspect="1"/>
+            </wp:cNvGraphicFramePr>
+            <a:graphic xmlns:a="http://schemas.openxmlformats.org/drawingml/2006/main">
+              <a:graphicData uri="http://schemas.openxmlformats.org/drawingml/2006/picture">
+                <pic:pic xmlns:pic="http://schemas.openxmlformats.org/drawingml/2006/picture">
+                  <pic:nvPicPr>
+                    <pic:cNvPr id="0" name="Picture 1" descr="appdeactivate"/>
+                    <pic:cNvPicPr>
+                      <a:picLocks noChangeAspect="1" noChangeArrowheads="1"/>
+                    </pic:cNvPicPr>
+                  </pic:nvPicPr>
+                  <pic:blipFill>
+                    <a:blip r:embed="rId13">
+                      <a:extLst>
+                        <a:ext uri="{28A0092B-C50C-407E-A947-70E740481C1C}">
+                          <a14:useLocalDpi xmlns:a14="http://schemas.microsoft.com/office/drawing/2010/main" val="0"/>
+                        </a:ext>
+                      </a:extLst>
+                    </a:blip>
+                    <a:srcRect r="69601"/>
+                    <a:stretch>
+                      <a:fillRect/>
+                    </a:stretch>
+                  </pic:blipFill>
+                  <pic:spPr bwMode="auto">
+                    <a:xfrm>
+                      <a:off x="0" y="0"/>
+                      <a:ext cx="4643755" cy="4257675"/>
+                    </a:xfrm>
+                    <a:prstGeom prst="rect">
+                      <a:avLst/>
+                    </a:prstGeom>
+                    <a:noFill/>
+                    <a:ln>
+                      <a:noFill/>
+                    </a:ln>
+                  </pic:spPr>
+                </pic:pic>
+              </a:graphicData>
+            </a:graphic>
+          </wp:inline>
+        </w:drawing>
       </w:r>
     </w:p>
     <w:p/>
@@ -1115,34 +2712,1082 @@
         <w:pStyle w:val="Heading2"/>
       </w:pPr>
       <w:r>
-        <w:t xml:space="preserve">3.4 Database update </w:t>
+        <w:rPr>
+          <w:noProof/>
+        </w:rPr>
+        <w:lastRenderedPageBreak/>
+        <mc:AlternateContent>
+          <mc:Choice Requires="wps">
+            <w:drawing>
+              <wp:anchor distT="0" distB="0" distL="114300" distR="114300" simplePos="0" relativeHeight="251675648" behindDoc="0" locked="0" layoutInCell="1" allowOverlap="1" wp14:anchorId="1628DD04" wp14:editId="7A41171E">
+                <wp:simplePos x="0" y="0"/>
+                <wp:positionH relativeFrom="column">
+                  <wp:posOffset>6629400</wp:posOffset>
+                </wp:positionH>
+                <wp:positionV relativeFrom="paragraph">
+                  <wp:posOffset>0</wp:posOffset>
+                </wp:positionV>
+                <wp:extent cx="2743200" cy="4686300"/>
+                <wp:effectExtent l="0" t="0" r="0" b="12700"/>
+                <wp:wrapSquare wrapText="bothSides"/>
+                <wp:docPr id="17" name="Text Box 17"/>
+                <wp:cNvGraphicFramePr/>
+                <a:graphic xmlns:a="http://schemas.openxmlformats.org/drawingml/2006/main">
+                  <a:graphicData uri="http://schemas.microsoft.com/office/word/2010/wordprocessingShape">
+                    <wps:wsp>
+                      <wps:cNvSpPr txBox="1"/>
+                      <wps:spPr>
+                        <a:xfrm>
+                          <a:off x="0" y="0"/>
+                          <a:ext cx="2743200" cy="4686300"/>
+                        </a:xfrm>
+                        <a:prstGeom prst="rect">
+                          <a:avLst/>
+                        </a:prstGeom>
+                        <a:noFill/>
+                        <a:ln>
+                          <a:noFill/>
+                        </a:ln>
+                        <a:effectLst/>
+                        <a:extLst>
+                          <a:ext uri="{C572A759-6A51-4108-AA02-DFA0A04FC94B}">
+                            <ma14:wrappingTextBoxFlag xmlns:ma14="http://schemas.microsoft.com/office/mac/drawingml/2011/main"/>
+                          </a:ext>
+                        </a:extLst>
+                      </wps:spPr>
+                      <wps:style>
+                        <a:lnRef idx="0">
+                          <a:schemeClr val="accent1"/>
+                        </a:lnRef>
+                        <a:fillRef idx="0">
+                          <a:schemeClr val="accent1"/>
+                        </a:fillRef>
+                        <a:effectRef idx="0">
+                          <a:schemeClr val="accent1"/>
+                        </a:effectRef>
+                        <a:fontRef idx="minor">
+                          <a:schemeClr val="dk1"/>
+                        </a:fontRef>
+                      </wps:style>
+                      <wps:txbx>
+                        <w:txbxContent>
+                          <w:p>
+                            <w:pPr>
+                              <w:pStyle w:val="ListParagraph"/>
+                              <w:numPr>
+                                <w:ilvl w:val="0"/>
+                                <w:numId w:val="14"/>
+                              </w:numPr>
+                              <w:spacing w:after="200" w:line="276" w:lineRule="auto"/>
+                            </w:pPr>
+                            <w:r>
+                              <w:t xml:space="preserve">Users have an option to leave information in the </w:t>
+                            </w:r>
+                            <w:proofErr w:type="spellStart"/>
+                            <w:r>
+                              <w:t>JustHealth</w:t>
+                            </w:r>
+                            <w:proofErr w:type="spellEnd"/>
+                            <w:r>
+                              <w:t xml:space="preserve"> database, this is to ease reactivating their account</w:t>
+                            </w:r>
+                          </w:p>
+                          <w:p>
+                            <w:pPr>
+                              <w:pStyle w:val="ListParagraph"/>
+                              <w:numPr>
+                                <w:ilvl w:val="0"/>
+                                <w:numId w:val="14"/>
+                              </w:numPr>
+                              <w:spacing w:after="200" w:line="276" w:lineRule="auto"/>
+                            </w:pPr>
+                            <w:r>
+                              <w:t>Link will show pop up window with reasons for user to leave their data</w:t>
+                            </w:r>
+                          </w:p>
+                          <w:p>
+                            <w:pPr>
+                              <w:pStyle w:val="ListParagraph"/>
+                              <w:numPr>
+                                <w:ilvl w:val="1"/>
+                                <w:numId w:val="14"/>
+                              </w:numPr>
+                              <w:spacing w:after="200" w:line="276" w:lineRule="auto"/>
+                            </w:pPr>
+                            <w:r>
+                              <w:t>Explain security</w:t>
+                            </w:r>
+                          </w:p>
+                          <w:p>
+                            <w:pPr>
+                              <w:pStyle w:val="ListParagraph"/>
+                              <w:numPr>
+                                <w:ilvl w:val="1"/>
+                                <w:numId w:val="14"/>
+                              </w:numPr>
+                              <w:spacing w:after="200" w:line="276" w:lineRule="auto"/>
+                            </w:pPr>
+                            <w:r>
+                              <w:t>Explain reactivation process</w:t>
+                            </w:r>
+                          </w:p>
+                          <w:p>
+                            <w:pPr>
+                              <w:pStyle w:val="ListParagraph"/>
+                              <w:numPr>
+                                <w:ilvl w:val="0"/>
+                                <w:numId w:val="14"/>
+                              </w:numPr>
+                              <w:spacing w:after="200" w:line="276" w:lineRule="auto"/>
+                            </w:pPr>
+                            <w:r>
+                              <w:t>When ‘deactivate’ button is pressed, final alert window will be shown to user</w:t>
+                            </w:r>
+                          </w:p>
+                          <w:p>
+                            <w:pPr>
+                              <w:pStyle w:val="ListParagraph"/>
+                              <w:numPr>
+                                <w:ilvl w:val="0"/>
+                                <w:numId w:val="14"/>
+                              </w:numPr>
+                              <w:spacing w:after="200" w:line="276" w:lineRule="auto"/>
+                            </w:pPr>
+                            <w:r>
+                              <w:t>On account deactivation, user will be taken to initial application screen displaying ‘Account deactivation successful'</w:t>
+                            </w:r>
+                          </w:p>
+                          <w:p/>
+                        </w:txbxContent>
+                      </wps:txbx>
+                      <wps:bodyPr rot="0" spcFirstLastPara="0" vertOverflow="overflow" horzOverflow="overflow" vert="horz" wrap="square" lIns="91440" tIns="45720" rIns="91440" bIns="45720" numCol="1" spcCol="0" rtlCol="0" fromWordArt="0" anchor="t" anchorCtr="0" forceAA="0" compatLnSpc="1">
+                        <a:prstTxWarp prst="textNoShape">
+                          <a:avLst/>
+                        </a:prstTxWarp>
+                        <a:noAutofit/>
+                      </wps:bodyPr>
+                    </wps:wsp>
+                  </a:graphicData>
+                </a:graphic>
+                <wp14:sizeRelH relativeFrom="margin">
+                  <wp14:pctWidth>0</wp14:pctWidth>
+                </wp14:sizeRelH>
+              </wp:anchor>
+            </w:drawing>
+          </mc:Choice>
+          <mc:Fallback>
+            <w:pict>
+              <v:shape id="Text Box 17" o:spid="_x0000_s1027" type="#_x0000_t202" style="position:absolute;margin-left:522pt;margin-top:0;width:3in;height:369pt;z-index:251675648;visibility:visible;mso-wrap-style:square;mso-width-percent:0;mso-wrap-distance-left:9pt;mso-wrap-distance-top:0;mso-wrap-distance-right:9pt;mso-wrap-distance-bottom:0;mso-position-horizontal:absolute;mso-position-horizontal-relative:text;mso-position-vertical:absolute;mso-position-vertical-relative:text;mso-width-percent:0;mso-width-relative:margin;v-text-anchor:top" o:gfxdata="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" filled="f" stroked="f">
+                <v:textbox>
+                  <w:txbxContent>
+                    <w:p>
+                      <w:pPr>
+                        <w:pStyle w:val="ListParagraph"/>
+                        <w:numPr>
+                          <w:ilvl w:val="0"/>
+                          <w:numId w:val="14"/>
+                        </w:numPr>
+                        <w:spacing w:after="200" w:line="276" w:lineRule="auto"/>
+                      </w:pPr>
+                      <w:r>
+                        <w:t xml:space="preserve">Users have an option to leave information in the </w:t>
+                      </w:r>
+                      <w:proofErr w:type="spellStart"/>
+                      <w:r>
+                        <w:t>JustHealth</w:t>
+                      </w:r>
+                      <w:proofErr w:type="spellEnd"/>
+                      <w:r>
+                        <w:t xml:space="preserve"> database, this is to ease reactivating their account</w:t>
+                      </w:r>
+                    </w:p>
+                    <w:p>
+                      <w:pPr>
+                        <w:pStyle w:val="ListParagraph"/>
+                        <w:numPr>
+                          <w:ilvl w:val="0"/>
+                          <w:numId w:val="14"/>
+                        </w:numPr>
+                        <w:spacing w:after="200" w:line="276" w:lineRule="auto"/>
+                      </w:pPr>
+                      <w:r>
+                        <w:t>Link will show pop up window with reasons for user to leave their data</w:t>
+                      </w:r>
+                    </w:p>
+                    <w:p>
+                      <w:pPr>
+                        <w:pStyle w:val="ListParagraph"/>
+                        <w:numPr>
+                          <w:ilvl w:val="1"/>
+                          <w:numId w:val="14"/>
+                        </w:numPr>
+                        <w:spacing w:after="200" w:line="276" w:lineRule="auto"/>
+                      </w:pPr>
+                      <w:r>
+                        <w:t>Explain security</w:t>
+                      </w:r>
+                    </w:p>
+                    <w:p>
+                      <w:pPr>
+                        <w:pStyle w:val="ListParagraph"/>
+                        <w:numPr>
+                          <w:ilvl w:val="1"/>
+                          <w:numId w:val="14"/>
+                        </w:numPr>
+                        <w:spacing w:after="200" w:line="276" w:lineRule="auto"/>
+                      </w:pPr>
+                      <w:r>
+                        <w:t>Explain reactivation process</w:t>
+                      </w:r>
+                    </w:p>
+                    <w:p>
+                      <w:pPr>
+                        <w:pStyle w:val="ListParagraph"/>
+                        <w:numPr>
+                          <w:ilvl w:val="0"/>
+                          <w:numId w:val="14"/>
+                        </w:numPr>
+                        <w:spacing w:after="200" w:line="276" w:lineRule="auto"/>
+                      </w:pPr>
+                      <w:r>
+                        <w:t>When ‘deactivate’ button is pressed, final alert window will be shown to user</w:t>
+                      </w:r>
+                    </w:p>
+                    <w:p>
+                      <w:pPr>
+                        <w:pStyle w:val="ListParagraph"/>
+                        <w:numPr>
+                          <w:ilvl w:val="0"/>
+                          <w:numId w:val="14"/>
+                        </w:numPr>
+                        <w:spacing w:after="200" w:line="276" w:lineRule="auto"/>
+                      </w:pPr>
+                      <w:r>
+                        <w:t>On account deactivation, user will be taken to initial application screen displaying ‘Account deactivation successful'</w:t>
+                      </w:r>
+                    </w:p>
+                    <w:p/>
+                  </w:txbxContent>
+                </v:textbox>
+                <w10:wrap type="square"/>
+              </v:shape>
+            </w:pict>
+          </mc:Fallback>
+        </mc:AlternateContent>
+      </w:r>
+      <w:r>
+        <w:rPr>
+          <w:noProof/>
+        </w:rPr>
+        <w:drawing>
+          <wp:anchor distT="0" distB="0" distL="114300" distR="114300" simplePos="0" relativeHeight="251674624" behindDoc="1" locked="0" layoutInCell="1" allowOverlap="1" wp14:anchorId="19C41122" wp14:editId="35D1788E">
+            <wp:simplePos x="0" y="0"/>
+            <wp:positionH relativeFrom="column">
+              <wp:posOffset>-409575</wp:posOffset>
+            </wp:positionH>
+            <wp:positionV relativeFrom="paragraph">
+              <wp:posOffset>-635</wp:posOffset>
+            </wp:positionV>
+            <wp:extent cx="6438900" cy="4233545"/>
+            <wp:effectExtent l="0" t="0" r="12700" b="8255"/>
+            <wp:wrapTight wrapText="bothSides">
+              <wp:wrapPolygon edited="0">
+                <wp:start x="0" y="0"/>
+                <wp:lineTo x="0" y="21513"/>
+                <wp:lineTo x="21557" y="21513"/>
+                <wp:lineTo x="21557" y="0"/>
+                <wp:lineTo x="0" y="0"/>
+              </wp:wrapPolygon>
+            </wp:wrapTight>
+            <wp:docPr id="16" name="Picture 16"/>
+            <wp:cNvGraphicFramePr>
+              <a:graphicFrameLocks xmlns:a="http://schemas.openxmlformats.org/drawingml/2006/main" noChangeAspect="1"/>
+            </wp:cNvGraphicFramePr>
+            <a:graphic xmlns:a="http://schemas.openxmlformats.org/drawingml/2006/main">
+              <a:graphicData uri="http://schemas.openxmlformats.org/drawingml/2006/picture">
+                <pic:pic xmlns:pic="http://schemas.openxmlformats.org/drawingml/2006/picture">
+                  <pic:nvPicPr>
+                    <pic:cNvPr id="3" name="appdeactivate.png"/>
+                    <pic:cNvPicPr/>
+                  </pic:nvPicPr>
+                  <pic:blipFill rotWithShape="1">
+                    <a:blip r:embed="rId14">
+                      <a:extLst>
+                        <a:ext uri="{28A0092B-C50C-407E-A947-70E740481C1C}">
+                          <a14:useLocalDpi xmlns:a14="http://schemas.microsoft.com/office/drawing/2010/main" val="0"/>
+                        </a:ext>
+                      </a:extLst>
+                    </a:blip>
+                    <a:srcRect l="22768" r="30368"/>
+                    <a:stretch/>
+                  </pic:blipFill>
+                  <pic:spPr bwMode="auto">
+                    <a:xfrm>
+                      <a:off x="0" y="0"/>
+                      <a:ext cx="6438900" cy="4233545"/>
+                    </a:xfrm>
+                    <a:prstGeom prst="rect">
+                      <a:avLst/>
+                    </a:prstGeom>
+                    <a:ln>
+                      <a:noFill/>
+                    </a:ln>
+                    <a:extLst>
+                      <a:ext uri="{53640926-AAD7-44d8-BBD7-CCE9431645EC}">
+                        <a14:shadowObscured xmlns:a14="http://schemas.microsoft.com/office/drawing/2010/main"/>
+                      </a:ext>
+                    </a:extLst>
+                  </pic:spPr>
+                </pic:pic>
+              </a:graphicData>
+            </a:graphic>
+            <wp14:sizeRelH relativeFrom="margin">
+              <wp14:pctWidth>0</wp14:pctWidth>
+            </wp14:sizeRelH>
+            <wp14:sizeRelV relativeFrom="margin">
+              <wp14:pctHeight>0</wp14:pctHeight>
+            </wp14:sizeRelV>
+          </wp:anchor>
+        </w:drawing>
+      </w:r>
+    </w:p>
+    <w:p>
+      <w:pPr>
+        <w:pStyle w:val="Heading2"/>
+      </w:pPr>
+    </w:p>
+    <w:p>
+      <w:pPr>
+        <w:pStyle w:val="Heading2"/>
+      </w:pPr>
+    </w:p>
+    <w:p>
+      <w:pPr>
+        <w:pStyle w:val="Heading2"/>
+      </w:pPr>
+    </w:p>
+    <w:p>
+      <w:pPr>
+        <w:pStyle w:val="Heading2"/>
+      </w:pPr>
+    </w:p>
+    <w:p>
+      <w:pPr>
+        <w:pStyle w:val="Heading2"/>
+      </w:pPr>
+    </w:p>
+    <w:p>
+      <w:pPr>
+        <w:pStyle w:val="Heading2"/>
+      </w:pPr>
+    </w:p>
+    <w:p>
+      <w:pPr>
+        <w:pStyle w:val="Heading2"/>
+      </w:pPr>
+    </w:p>
+    <w:p>
+      <w:pPr>
+        <w:pStyle w:val="Heading2"/>
+      </w:pPr>
+    </w:p>
+    <w:p>
+      <w:pPr>
+        <w:pStyle w:val="Heading2"/>
+      </w:pPr>
+    </w:p>
+    <w:p>
+      <w:pPr>
+        <w:pStyle w:val="Heading2"/>
+      </w:pPr>
+    </w:p>
+    <w:p>
+      <w:pPr>
+        <w:pStyle w:val="Heading2"/>
+      </w:pPr>
+    </w:p>
+    <w:p>
+      <w:pPr>
+        <w:pStyle w:val="Heading2"/>
+      </w:pPr>
+    </w:p>
+    <w:p>
+      <w:pPr>
+        <w:pStyle w:val="Heading2"/>
+      </w:pPr>
+    </w:p>
+    <w:p>
+      <w:pPr>
+        <w:pStyle w:val="Heading2"/>
+      </w:pPr>
+    </w:p>
+    <w:p>
+      <w:pPr>
+        <w:pStyle w:val="Heading2"/>
+      </w:pPr>
+    </w:p>
+    <w:p>
+      <w:pPr>
+        <w:pStyle w:val="Heading2"/>
+      </w:pPr>
+    </w:p>
+    <w:p>
+      <w:pPr>
+        <w:pStyle w:val="Heading2"/>
+      </w:pPr>
+    </w:p>
+    <w:p/>
+    <w:p>
+      <w:r>
+        <w:rPr>
+          <w:noProof/>
+          <w:lang w:val="en-US"/>
+        </w:rPr>
+        <mc:AlternateContent>
+          <mc:Choice Requires="wps">
+            <w:drawing>
+              <wp:anchor distT="0" distB="0" distL="114300" distR="114300" simplePos="0" relativeHeight="251676672" behindDoc="0" locked="0" layoutInCell="1" allowOverlap="1" wp14:anchorId="734EB50B" wp14:editId="35F25C37">
+                <wp:simplePos x="0" y="0"/>
+                <wp:positionH relativeFrom="column">
+                  <wp:posOffset>5372100</wp:posOffset>
+                </wp:positionH>
+                <wp:positionV relativeFrom="paragraph">
+                  <wp:posOffset>248285</wp:posOffset>
+                </wp:positionV>
+                <wp:extent cx="3657600" cy="4572000"/>
+                <wp:effectExtent l="0" t="0" r="0" b="0"/>
+                <wp:wrapSquare wrapText="bothSides"/>
+                <wp:docPr id="19" name="Text Box 19"/>
+                <wp:cNvGraphicFramePr/>
+                <a:graphic xmlns:a="http://schemas.openxmlformats.org/drawingml/2006/main">
+                  <a:graphicData uri="http://schemas.microsoft.com/office/word/2010/wordprocessingShape">
+                    <wps:wsp>
+                      <wps:cNvSpPr txBox="1"/>
+                      <wps:spPr>
+                        <a:xfrm>
+                          <a:off x="0" y="0"/>
+                          <a:ext cx="3657600" cy="4572000"/>
+                        </a:xfrm>
+                        <a:prstGeom prst="rect">
+                          <a:avLst/>
+                        </a:prstGeom>
+                        <a:noFill/>
+                        <a:ln>
+                          <a:noFill/>
+                        </a:ln>
+                        <a:effectLst/>
+                        <a:extLst>
+                          <a:ext uri="{C572A759-6A51-4108-AA02-DFA0A04FC94B}">
+                            <ma14:wrappingTextBoxFlag xmlns:ma14="http://schemas.microsoft.com/office/mac/drawingml/2011/main"/>
+                          </a:ext>
+                        </a:extLst>
+                      </wps:spPr>
+                      <wps:style>
+                        <a:lnRef idx="0">
+                          <a:schemeClr val="accent1"/>
+                        </a:lnRef>
+                        <a:fillRef idx="0">
+                          <a:schemeClr val="accent1"/>
+                        </a:fillRef>
+                        <a:effectRef idx="0">
+                          <a:schemeClr val="accent1"/>
+                        </a:effectRef>
+                        <a:fontRef idx="minor">
+                          <a:schemeClr val="dk1"/>
+                        </a:fontRef>
+                      </wps:style>
+                      <wps:txbx>
+                        <w:txbxContent>
+                          <w:p>
+                            <w:pPr>
+                              <w:pStyle w:val="ListParagraph"/>
+                              <w:numPr>
+                                <w:ilvl w:val="0"/>
+                                <w:numId w:val="15"/>
+                              </w:numPr>
+                              <w:spacing w:after="200" w:line="276" w:lineRule="auto"/>
+                            </w:pPr>
+                            <w:r>
+                              <w:t>Pressing the logo will show side navigation bar with a list of settings pages</w:t>
+                            </w:r>
+                          </w:p>
+                          <w:p>
+                            <w:pPr>
+                              <w:pStyle w:val="ListParagraph"/>
+                              <w:numPr>
+                                <w:ilvl w:val="1"/>
+                                <w:numId w:val="15"/>
+                              </w:numPr>
+                              <w:spacing w:after="200" w:line="276" w:lineRule="auto"/>
+                            </w:pPr>
+                            <w:r>
+                              <w:t>Rest of page will go into disabled state while navigation bar is on show</w:t>
+                            </w:r>
+                          </w:p>
+                          <w:p>
+                            <w:pPr>
+                              <w:pStyle w:val="ListParagraph"/>
+                              <w:numPr>
+                                <w:ilvl w:val="1"/>
+                                <w:numId w:val="15"/>
+                              </w:numPr>
+                              <w:spacing w:after="200" w:line="276" w:lineRule="auto"/>
+                            </w:pPr>
+                            <w:r>
+                              <w:t>Navigation will show/hide on swipe right/left</w:t>
+                            </w:r>
+                          </w:p>
+                          <w:p/>
+                        </w:txbxContent>
+                      </wps:txbx>
+                      <wps:bodyPr rot="0" spcFirstLastPara="0" vertOverflow="overflow" horzOverflow="overflow" vert="horz" wrap="square" lIns="91440" tIns="45720" rIns="91440" bIns="45720" numCol="1" spcCol="0" rtlCol="0" fromWordArt="0" anchor="t" anchorCtr="0" forceAA="0" compatLnSpc="1">
+                        <a:prstTxWarp prst="textNoShape">
+                          <a:avLst/>
+                        </a:prstTxWarp>
+                        <a:noAutofit/>
+                      </wps:bodyPr>
+                    </wps:wsp>
+                  </a:graphicData>
+                </a:graphic>
+              </wp:anchor>
+            </w:drawing>
+          </mc:Choice>
+          <mc:Fallback>
+            <w:pict>
+              <v:shape id="Text Box 19" o:spid="_x0000_s1028" type="#_x0000_t202" style="position:absolute;margin-left:423pt;margin-top:19.55pt;width:4in;height:5in;z-index:251676672;visibility:visible;mso-wrap-style:square;mso-wrap-distance-left:9pt;mso-wrap-distance-top:0;mso-wrap-distance-right:9pt;mso-wrap-distance-bottom:0;mso-position-horizontal:absolute;mso-position-horizontal-relative:text;mso-position-vertical:absolute;mso-position-vertical-relative:text;v-text-anchor:top" o:gfxdata="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" filled="f" stroked="f">
+                <v:textbox>
+                  <w:txbxContent>
+                    <w:p>
+                      <w:pPr>
+                        <w:pStyle w:val="ListParagraph"/>
+                        <w:numPr>
+                          <w:ilvl w:val="0"/>
+                          <w:numId w:val="15"/>
+                        </w:numPr>
+                        <w:spacing w:after="200" w:line="276" w:lineRule="auto"/>
+                      </w:pPr>
+                      <w:r>
+                        <w:t>Pressing the logo will show side navigation bar with a list of settings pages</w:t>
+                      </w:r>
+                    </w:p>
+                    <w:p>
+                      <w:pPr>
+                        <w:pStyle w:val="ListParagraph"/>
+                        <w:numPr>
+                          <w:ilvl w:val="1"/>
+                          <w:numId w:val="15"/>
+                        </w:numPr>
+                        <w:spacing w:after="200" w:line="276" w:lineRule="auto"/>
+                      </w:pPr>
+                      <w:r>
+                        <w:t>Rest of page will go into disabled state while navigation bar is on show</w:t>
+                      </w:r>
+                    </w:p>
+                    <w:p>
+                      <w:pPr>
+                        <w:pStyle w:val="ListParagraph"/>
+                        <w:numPr>
+                          <w:ilvl w:val="1"/>
+                          <w:numId w:val="15"/>
+                        </w:numPr>
+                        <w:spacing w:after="200" w:line="276" w:lineRule="auto"/>
+                      </w:pPr>
+                      <w:r>
+                        <w:t>Navigation will show/hide on swipe right/left</w:t>
+                      </w:r>
+                    </w:p>
+                    <w:p/>
+                  </w:txbxContent>
+                </v:textbox>
+                <w10:wrap type="square"/>
+              </v:shape>
+            </w:pict>
+          </mc:Fallback>
+        </mc:AlternateContent>
+      </w:r>
+      <w:r>
+        <w:rPr>
+          <w:noProof/>
+          <w:lang w:val="en-US"/>
+        </w:rPr>
+        <w:drawing>
+          <wp:inline distT="0" distB="0" distL="0" distR="0" wp14:anchorId="0C2B47C0" wp14:editId="736C578E">
+            <wp:extent cx="4114800" cy="4268282"/>
+            <wp:effectExtent l="0" t="0" r="0" b="0"/>
+            <wp:docPr id="18" name="Picture 18"/>
+            <wp:cNvGraphicFramePr>
+              <a:graphicFrameLocks xmlns:a="http://schemas.openxmlformats.org/drawingml/2006/main" noChangeAspect="1"/>
+            </wp:cNvGraphicFramePr>
+            <a:graphic xmlns:a="http://schemas.openxmlformats.org/drawingml/2006/main">
+              <a:graphicData uri="http://schemas.openxmlformats.org/drawingml/2006/picture">
+                <pic:pic xmlns:pic="http://schemas.openxmlformats.org/drawingml/2006/picture">
+                  <pic:nvPicPr>
+                    <pic:cNvPr id="3" name="appdeactivate.png"/>
+                    <pic:cNvPicPr/>
+                  </pic:nvPicPr>
+                  <pic:blipFill rotWithShape="1">
+                    <a:blip r:embed="rId14">
+                      <a:extLst>
+                        <a:ext uri="{28A0092B-C50C-407E-A947-70E740481C1C}">
+                          <a14:useLocalDpi xmlns:a14="http://schemas.microsoft.com/office/drawing/2010/main" val="0"/>
+                        </a:ext>
+                      </a:extLst>
+                    </a:blip>
+                    <a:srcRect l="70297"/>
+                    <a:stretch/>
+                  </pic:blipFill>
+                  <pic:spPr bwMode="auto">
+                    <a:xfrm>
+                      <a:off x="0" y="0"/>
+                      <a:ext cx="4146366" cy="4301025"/>
+                    </a:xfrm>
+                    <a:prstGeom prst="rect">
+                      <a:avLst/>
+                    </a:prstGeom>
+                    <a:ln>
+                      <a:noFill/>
+                    </a:ln>
+                    <a:extLst>
+                      <a:ext uri="{53640926-AAD7-44d8-BBD7-CCE9431645EC}">
+                        <a14:shadowObscured xmlns:a14="http://schemas.microsoft.com/office/drawing/2010/main"/>
+                      </a:ext>
+                    </a:extLst>
+                  </pic:spPr>
+                </pic:pic>
+              </a:graphicData>
+            </a:graphic>
+          </wp:inline>
+        </w:drawing>
+      </w:r>
+    </w:p>
+    <w:p/>
+    <w:p/>
+    <w:p>
+      <w:pPr>
+        <w:pStyle w:val="Heading2"/>
+      </w:pPr>
+      <w:bookmarkStart w:id="9" w:name="_Toc276716990"/>
+      <w:r>
+        <w:lastRenderedPageBreak/>
+        <w:t>3.3</w:t>
       </w:r>
       <w:r>
         <w:t xml:space="preserve"> </w:t>
       </w:r>
-    </w:p>
-    <w:p>
-      <w:r>
-        <w:t xml:space="preserve">After meeting with Yang and discussing the database we have realised we need to make some changes so it is easier to implement later on and it makes more logical sense. Since we are changing the structure of the database we are doing to re test all of iteration 1 and iteration 2 tests to ensure the database changes have not caused any additional problems. We are also going to test the new database in this iteration. Below </w:t>
-      </w:r>
-      <w:r>
-        <w:t>are</w:t>
-      </w:r>
-      <w:r>
-        <w:t xml:space="preserve"> our updated database design, the assumptions and the new database code:</w:t>
+      <w:r>
+        <w:t>Deactivation web</w:t>
+      </w:r>
+      <w:bookmarkEnd w:id="9"/>
+      <w:r>
+        <w:t xml:space="preserve"> </w:t>
+      </w:r>
+    </w:p>
+    <w:p/>
+    <w:p>
+      <w:pPr>
+        <w:tabs>
+          <w:tab w:val="left" w:pos="1733"/>
+        </w:tabs>
+      </w:pPr>
+      <w:r>
+        <w:tab/>
+      </w:r>
+      <w:r>
+        <w:rPr>
+          <w:noProof/>
+          <w:lang w:val="en-US"/>
+        </w:rPr>
+        <w:drawing>
+          <wp:anchor distT="0" distB="0" distL="114300" distR="114300" simplePos="0" relativeHeight="251678720" behindDoc="0" locked="0" layoutInCell="1" allowOverlap="1" wp14:anchorId="6BED5E43" wp14:editId="74B03A8B">
+            <wp:simplePos x="0" y="0"/>
+            <wp:positionH relativeFrom="column">
+              <wp:posOffset>-523875</wp:posOffset>
+            </wp:positionH>
+            <wp:positionV relativeFrom="paragraph">
+              <wp:posOffset>-202565</wp:posOffset>
+            </wp:positionV>
+            <wp:extent cx="6781800" cy="3329940"/>
+            <wp:effectExtent l="0" t="0" r="0" b="3810"/>
+            <wp:wrapSquare wrapText="bothSides"/>
+            <wp:docPr id="20" name="Picture 20"/>
+            <wp:cNvGraphicFramePr>
+              <a:graphicFrameLocks xmlns:a="http://schemas.openxmlformats.org/drawingml/2006/main" noChangeAspect="1"/>
+            </wp:cNvGraphicFramePr>
+            <a:graphic xmlns:a="http://schemas.openxmlformats.org/drawingml/2006/main">
+              <a:graphicData uri="http://schemas.openxmlformats.org/drawingml/2006/picture">
+                <pic:pic xmlns:pic="http://schemas.openxmlformats.org/drawingml/2006/picture">
+                  <pic:nvPicPr>
+                    <pic:cNvPr id="7" name="webdeactivate.png"/>
+                    <pic:cNvPicPr/>
+                  </pic:nvPicPr>
+                  <pic:blipFill>
+                    <a:blip r:embed="rId15">
+                      <a:extLst>
+                        <a:ext uri="{28A0092B-C50C-407E-A947-70E740481C1C}">
+                          <a14:useLocalDpi xmlns:a14="http://schemas.microsoft.com/office/drawing/2010/main" val="0"/>
+                        </a:ext>
+                      </a:extLst>
+                    </a:blip>
+                    <a:stretch>
+                      <a:fillRect/>
+                    </a:stretch>
+                  </pic:blipFill>
+                  <pic:spPr>
+                    <a:xfrm>
+                      <a:off x="0" y="0"/>
+                      <a:ext cx="6781800" cy="3329940"/>
+                    </a:xfrm>
+                    <a:prstGeom prst="rect">
+                      <a:avLst/>
+                    </a:prstGeom>
+                  </pic:spPr>
+                </pic:pic>
+              </a:graphicData>
+            </a:graphic>
+            <wp14:sizeRelH relativeFrom="margin">
+              <wp14:pctWidth>0</wp14:pctWidth>
+            </wp14:sizeRelH>
+            <wp14:sizeRelV relativeFrom="margin">
+              <wp14:pctHeight>0</wp14:pctHeight>
+            </wp14:sizeRelV>
+          </wp:anchor>
+        </w:drawing>
       </w:r>
     </w:p>
     <w:p/>
     <w:p/>
     <w:p/>
     <w:p/>
+    <w:p/>
+    <w:p/>
+    <w:p/>
+    <w:p/>
+    <w:p/>
+    <w:p>
+      <w:pPr>
+        <w:pStyle w:val="ListParagraph"/>
+        <w:numPr>
+          <w:ilvl w:val="0"/>
+          <w:numId w:val="16"/>
+        </w:numPr>
+        <w:spacing w:after="200" w:line="276" w:lineRule="auto"/>
+      </w:pPr>
+      <w:r>
+        <w:t>Idea behind deactivation is to make it simple for the user, but attempt to persuade them otherwise</w:t>
+      </w:r>
+    </w:p>
+    <w:p>
+      <w:pPr>
+        <w:pStyle w:val="ListParagraph"/>
+        <w:numPr>
+          <w:ilvl w:val="0"/>
+          <w:numId w:val="16"/>
+        </w:numPr>
+        <w:spacing w:after="200" w:line="276" w:lineRule="auto"/>
+      </w:pPr>
+      <w:r>
+        <w:t>All fields (excluding comments) on page will be required</w:t>
+      </w:r>
+    </w:p>
+    <w:p>
+      <w:pPr>
+        <w:pStyle w:val="ListParagraph"/>
+        <w:numPr>
+          <w:ilvl w:val="0"/>
+          <w:numId w:val="16"/>
+        </w:numPr>
+        <w:spacing w:after="200" w:line="276" w:lineRule="auto"/>
+      </w:pPr>
+      <w:proofErr w:type="gramStart"/>
+      <w:r>
+        <w:t>Options  for</w:t>
+      </w:r>
+      <w:proofErr w:type="gramEnd"/>
+      <w:r>
+        <w:t xml:space="preserve"> deactivation reason will be the following:</w:t>
+      </w:r>
+    </w:p>
+    <w:p>
+      <w:pPr>
+        <w:pStyle w:val="ListParagraph"/>
+        <w:numPr>
+          <w:ilvl w:val="1"/>
+          <w:numId w:val="16"/>
+        </w:numPr>
+        <w:spacing w:after="200" w:line="276" w:lineRule="auto"/>
+      </w:pPr>
+      <w:r>
+        <w:t xml:space="preserve">I don’t understand how to use </w:t>
+      </w:r>
+      <w:proofErr w:type="spellStart"/>
+      <w:r>
+        <w:t>JustHealth</w:t>
+      </w:r>
+      <w:proofErr w:type="spellEnd"/>
+    </w:p>
+    <w:p>
+      <w:pPr>
+        <w:pStyle w:val="ListParagraph"/>
+        <w:numPr>
+          <w:ilvl w:val="1"/>
+          <w:numId w:val="16"/>
+        </w:numPr>
+        <w:spacing w:after="200" w:line="276" w:lineRule="auto"/>
+      </w:pPr>
+      <w:r>
+        <w:t>I’m only leaving temporarily</w:t>
+      </w:r>
+    </w:p>
+    <w:p>
+      <w:pPr>
+        <w:pStyle w:val="ListParagraph"/>
+        <w:numPr>
+          <w:ilvl w:val="1"/>
+          <w:numId w:val="16"/>
+        </w:numPr>
+        <w:spacing w:after="200" w:line="276" w:lineRule="auto"/>
+      </w:pPr>
+      <w:r>
+        <w:t>I’m using a different app</w:t>
+      </w:r>
+    </w:p>
+    <w:p>
+      <w:pPr>
+        <w:pStyle w:val="ListParagraph"/>
+        <w:numPr>
+          <w:ilvl w:val="1"/>
+          <w:numId w:val="16"/>
+        </w:numPr>
+        <w:spacing w:after="200" w:line="276" w:lineRule="auto"/>
+      </w:pPr>
+      <w:r>
+        <w:t>I receive too many notifications and emails</w:t>
+      </w:r>
+    </w:p>
+    <w:p>
+      <w:pPr>
+        <w:pStyle w:val="ListParagraph"/>
+        <w:numPr>
+          <w:ilvl w:val="1"/>
+          <w:numId w:val="16"/>
+        </w:numPr>
+        <w:spacing w:after="200" w:line="276" w:lineRule="auto"/>
+      </w:pPr>
+      <w:r>
+        <w:t xml:space="preserve">I don’t find </w:t>
+      </w:r>
+      <w:proofErr w:type="spellStart"/>
+      <w:r>
+        <w:t>JustHealth</w:t>
+      </w:r>
+      <w:proofErr w:type="spellEnd"/>
+      <w:r>
+        <w:t xml:space="preserve"> useful</w:t>
+      </w:r>
+    </w:p>
+    <w:p>
+      <w:pPr>
+        <w:pStyle w:val="ListParagraph"/>
+        <w:numPr>
+          <w:ilvl w:val="1"/>
+          <w:numId w:val="16"/>
+        </w:numPr>
+        <w:spacing w:after="200" w:line="276" w:lineRule="auto"/>
+      </w:pPr>
+      <w:r>
+        <w:t>I have privacy concerns</w:t>
+      </w:r>
+    </w:p>
+    <w:p>
+      <w:pPr>
+        <w:pStyle w:val="ListParagraph"/>
+        <w:numPr>
+          <w:ilvl w:val="1"/>
+          <w:numId w:val="16"/>
+        </w:numPr>
+        <w:spacing w:after="200" w:line="276" w:lineRule="auto"/>
+      </w:pPr>
+      <w:r>
+        <w:lastRenderedPageBreak/>
+        <w:t>Other (Please specify)</w:t>
+      </w:r>
+    </w:p>
+    <w:p>
+      <w:pPr>
+        <w:pStyle w:val="ListParagraph"/>
+        <w:numPr>
+          <w:ilvl w:val="0"/>
+          <w:numId w:val="16"/>
+        </w:numPr>
+        <w:spacing w:after="200" w:line="276" w:lineRule="auto"/>
+      </w:pPr>
+      <w:r>
+        <w:t>Additional comments will be an optional field</w:t>
+      </w:r>
+    </w:p>
+    <w:p>
+      <w:pPr>
+        <w:pStyle w:val="ListParagraph"/>
+        <w:numPr>
+          <w:ilvl w:val="0"/>
+          <w:numId w:val="16"/>
+        </w:numPr>
+        <w:spacing w:after="200" w:line="276" w:lineRule="auto"/>
+      </w:pPr>
+      <w:r>
+        <w:t xml:space="preserve">Users have an option to leave information in the </w:t>
+      </w:r>
+      <w:proofErr w:type="spellStart"/>
+      <w:r>
+        <w:t>JustHealth</w:t>
+      </w:r>
+      <w:proofErr w:type="spellEnd"/>
+      <w:r>
+        <w:t xml:space="preserve"> database, this is to ease reactivating their account</w:t>
+      </w:r>
+    </w:p>
+    <w:p>
+      <w:pPr>
+        <w:pStyle w:val="ListParagraph"/>
+        <w:numPr>
+          <w:ilvl w:val="0"/>
+          <w:numId w:val="16"/>
+        </w:numPr>
+        <w:spacing w:after="200" w:line="276" w:lineRule="auto"/>
+      </w:pPr>
+      <w:r>
+        <w:t>Link will show pop up window with reasons for user to leave their data</w:t>
+      </w:r>
+    </w:p>
+    <w:p>
+      <w:pPr>
+        <w:pStyle w:val="ListParagraph"/>
+        <w:numPr>
+          <w:ilvl w:val="1"/>
+          <w:numId w:val="16"/>
+        </w:numPr>
+        <w:spacing w:after="200" w:line="276" w:lineRule="auto"/>
+      </w:pPr>
+      <w:r>
+        <w:t>Explain security</w:t>
+      </w:r>
+    </w:p>
+    <w:p>
+      <w:pPr>
+        <w:pStyle w:val="ListParagraph"/>
+        <w:numPr>
+          <w:ilvl w:val="1"/>
+          <w:numId w:val="16"/>
+        </w:numPr>
+        <w:spacing w:after="200" w:line="276" w:lineRule="auto"/>
+      </w:pPr>
+      <w:r>
+        <w:t>Explain reactivation process</w:t>
+      </w:r>
+    </w:p>
+    <w:p>
+      <w:pPr>
+        <w:pStyle w:val="ListParagraph"/>
+        <w:numPr>
+          <w:ilvl w:val="0"/>
+          <w:numId w:val="16"/>
+        </w:numPr>
+        <w:spacing w:after="200" w:line="276" w:lineRule="auto"/>
+      </w:pPr>
+      <w:r>
+        <w:t>When ‘deactivate’ button is pressed, final alert window will be shown to user</w:t>
+      </w:r>
+    </w:p>
+    <w:p>
+      <w:pPr>
+        <w:pStyle w:val="ListParagraph"/>
+        <w:numPr>
+          <w:ilvl w:val="0"/>
+          <w:numId w:val="16"/>
+        </w:numPr>
+        <w:spacing w:after="200" w:line="276" w:lineRule="auto"/>
+      </w:pPr>
+      <w:r>
+        <w:t>On account deactivation, user will be taken to initial application screen displaying ‘Account deactivation successful’</w:t>
+      </w:r>
+    </w:p>
+    <w:p>
+      <w:pPr>
+        <w:pStyle w:val="ListParagraph"/>
+        <w:numPr>
+          <w:ilvl w:val="0"/>
+          <w:numId w:val="16"/>
+        </w:numPr>
+        <w:spacing w:after="200" w:line="276" w:lineRule="auto"/>
+      </w:pPr>
+      <w:r>
+        <w:t>Navigation bar on left side to appear on page load</w:t>
+      </w:r>
+    </w:p>
+    <w:p>
+      <w:pPr>
+        <w:pStyle w:val="ListParagraph"/>
+        <w:numPr>
+          <w:ilvl w:val="0"/>
+          <w:numId w:val="16"/>
+        </w:numPr>
+        <w:spacing w:after="200" w:line="276" w:lineRule="auto"/>
+      </w:pPr>
+      <w:r>
+        <w:t>Settings icon in header</w:t>
+      </w:r>
+      <w:r>
+        <w:t xml:space="preserve"> has changed to ‘Log out’ button</w:t>
+      </w:r>
+    </w:p>
+    <w:p/>
+    <w:p>
+      <w:pPr>
+        <w:pStyle w:val="Heading2"/>
+      </w:pPr>
+      <w:bookmarkStart w:id="10" w:name="_Toc276716991"/>
+      <w:r>
+        <w:t>3.4 Database update</w:t>
+      </w:r>
+      <w:bookmarkEnd w:id="10"/>
+      <w:r>
+        <w:t xml:space="preserve"> </w:t>
+      </w:r>
+      <w:r>
+        <w:t xml:space="preserve"> </w:t>
+      </w:r>
+    </w:p>
+    <w:p>
+      <w:r>
+        <w:t xml:space="preserve">After meeting with Yang and discussing the database we have realised we need to make some changes so it is easier to implement later on and it makes more logical sense. Since we are changing the structure of the database we are doing to re test all of iteration 1 and iteration 2 tests to ensure the database changes have not caused any additional problems. We are also going to test the new database in this iteration. Below </w:t>
+      </w:r>
+      <w:r>
+        <w:t>are</w:t>
+      </w:r>
+      <w:r>
+        <w:t xml:space="preserve"> our updated database design, the assump</w:t>
+      </w:r>
+      <w:r>
+        <w:t xml:space="preserve">tions and the new database code. For this iteration we are only creating the following tables: Client, Carer, Patient and uq8LnAWi7D (password table). This is because these are the only tables needed for this iteration and since we are following an agile approach we are only implementing what is needed at this stage. </w:t>
+      </w:r>
+    </w:p>
+    <w:p/>
+    <w:p/>
+    <w:p/>
+    <w:p/>
+    <w:p/>
+    <w:p/>
     <w:p>
       <w:pPr>
         <w:pStyle w:val="Heading3"/>
       </w:pPr>
-      <w:r>
-        <w:lastRenderedPageBreak/>
-        <w:t xml:space="preserve">3.4.1 Conceptual Data Model </w:t>
+      <w:bookmarkStart w:id="11" w:name="_Toc276716992"/>
+      <w:r>
+        <w:t>3.4.1 Conceptual Data Model</w:t>
+      </w:r>
+      <w:bookmarkEnd w:id="11"/>
+      <w:r>
+        <w:t xml:space="preserve"> </w:t>
       </w:r>
     </w:p>
     <w:p>
@@ -1185,7 +3830,7 @@
                     </pic:cNvPicPr>
                   </pic:nvPicPr>
                   <pic:blipFill>
-                    <a:blip r:embed="rId13">
+                    <a:blip r:embed="rId16">
                       <a:extLst>
                         <a:ext uri="{28A0092B-C50C-407E-A947-70E740481C1C}">
                           <a14:useLocalDpi xmlns:a14="http://schemas.microsoft.com/office/drawing/2010/main" val="0"/>
@@ -1227,9 +3872,14 @@
       <w:pPr>
         <w:pStyle w:val="Heading3"/>
       </w:pPr>
+      <w:bookmarkStart w:id="12" w:name="_Toc276716993"/>
       <w:r>
         <w:lastRenderedPageBreak/>
-        <w:t xml:space="preserve">3.4.2 Logical Data Model </w:t>
+        <w:t>3.4.2 Logical Data Model</w:t>
+      </w:r>
+      <w:bookmarkEnd w:id="12"/>
+      <w:r>
+        <w:t xml:space="preserve"> </w:t>
       </w:r>
     </w:p>
     <w:p>
@@ -1272,7 +3922,7 @@
                     </pic:cNvPicPr>
                   </pic:nvPicPr>
                   <pic:blipFill>
-                    <a:blip r:embed="rId14">
+                    <a:blip r:embed="rId17">
                       <a:extLst>
                         <a:ext uri="{28A0092B-C50C-407E-A947-70E740481C1C}">
                           <a14:useLocalDpi xmlns:a14="http://schemas.microsoft.com/office/drawing/2010/main" val="0"/>
@@ -1314,17 +3964,427 @@
       <w:pPr>
         <w:pStyle w:val="Heading3"/>
       </w:pPr>
+      <w:bookmarkStart w:id="13" w:name="_Toc276716994"/>
       <w:r>
         <w:lastRenderedPageBreak/>
-        <w:t xml:space="preserve">3.4.3 Database code </w:t>
+        <w:t>3.4.3 Database code</w:t>
+      </w:r>
+      <w:bookmarkEnd w:id="13"/>
+      <w:r>
+        <w:t xml:space="preserve"> </w:t>
+      </w:r>
+    </w:p>
+    <w:p>
+      <w:r>
+        <w:t>CREATE TABLE Client (</w:t>
+      </w:r>
+    </w:p>
+    <w:p>
+      <w:r>
+        <w:t xml:space="preserve">  </w:t>
+      </w:r>
+      <w:proofErr w:type="gramStart"/>
+      <w:r>
+        <w:t>username</w:t>
+      </w:r>
+      <w:proofErr w:type="gramEnd"/>
+      <w:r>
+        <w:t xml:space="preserve"> CHAR(25),</w:t>
+      </w:r>
+    </w:p>
+    <w:p>
+      <w:r>
+        <w:t xml:space="preserve">  </w:t>
+      </w:r>
+      <w:proofErr w:type="gramStart"/>
+      <w:r>
+        <w:t>email</w:t>
+      </w:r>
+      <w:proofErr w:type="gramEnd"/>
+      <w:r>
+        <w:t xml:space="preserve"> CHAR(100) NOT NULL UNIQUE,</w:t>
+      </w:r>
+    </w:p>
+    <w:p>
+      <w:r>
+        <w:t xml:space="preserve">  </w:t>
+      </w:r>
+      <w:proofErr w:type="gramStart"/>
+      <w:r>
+        <w:t>dob</w:t>
+      </w:r>
+      <w:proofErr w:type="gramEnd"/>
+      <w:r>
+        <w:t xml:space="preserve"> DATE NOT NULL,</w:t>
+      </w:r>
+    </w:p>
+    <w:p>
+      <w:r>
+        <w:t xml:space="preserve">  </w:t>
+      </w:r>
+      <w:proofErr w:type="gramStart"/>
+      <w:r>
+        <w:t>verified</w:t>
+      </w:r>
+      <w:proofErr w:type="gramEnd"/>
+      <w:r>
+        <w:t xml:space="preserve"> BOOLEAN NOT NULL DEFAULT FALSE,</w:t>
+      </w:r>
+    </w:p>
+    <w:p>
+      <w:r>
+        <w:t xml:space="preserve">  </w:t>
+      </w:r>
+      <w:proofErr w:type="spellStart"/>
+      <w:proofErr w:type="gramStart"/>
+      <w:r>
+        <w:t>accountLocked</w:t>
+      </w:r>
+      <w:proofErr w:type="spellEnd"/>
+      <w:proofErr w:type="gramEnd"/>
+      <w:r>
+        <w:t xml:space="preserve"> BOOLEAN NOT NULL DEFAULT FALSE,</w:t>
+      </w:r>
+    </w:p>
+    <w:p>
+      <w:r>
+        <w:t xml:space="preserve">  </w:t>
+      </w:r>
+      <w:proofErr w:type="spellStart"/>
+      <w:proofErr w:type="gramStart"/>
+      <w:r>
+        <w:t>loginattempts</w:t>
+      </w:r>
+      <w:proofErr w:type="spellEnd"/>
+      <w:proofErr w:type="gramEnd"/>
+      <w:r>
+        <w:t xml:space="preserve"> INTEGER NOT NULL DEFAULT 0,</w:t>
+      </w:r>
+    </w:p>
+    <w:p>
+      <w:r>
+        <w:t xml:space="preserve">  </w:t>
+      </w:r>
+      <w:proofErr w:type="spellStart"/>
+      <w:proofErr w:type="gramStart"/>
+      <w:r>
+        <w:t>accountdeactivated</w:t>
+      </w:r>
+      <w:proofErr w:type="spellEnd"/>
+      <w:proofErr w:type="gramEnd"/>
+      <w:r>
+        <w:t xml:space="preserve"> BOOLEAN NOT NULL DEFAULT FALSE,</w:t>
+      </w:r>
+    </w:p>
+    <w:p>
+      <w:r>
+        <w:t xml:space="preserve">  PRIMARY </w:t>
+      </w:r>
+      <w:proofErr w:type="gramStart"/>
+      <w:r>
+        <w:t>KEY(</w:t>
+      </w:r>
+      <w:proofErr w:type="gramEnd"/>
+      <w:r>
+        <w:t>username)</w:t>
+      </w:r>
+    </w:p>
+    <w:p>
+      <w:r>
+        <w:t>);</w:t>
+      </w:r>
+    </w:p>
+    <w:p>
+      <w:r>
+        <w:t>CREATE TABLE Carer (</w:t>
+      </w:r>
+    </w:p>
+    <w:p>
+      <w:r>
+        <w:t xml:space="preserve">  </w:t>
+      </w:r>
+      <w:proofErr w:type="gramStart"/>
+      <w:r>
+        <w:t>username</w:t>
+      </w:r>
+      <w:proofErr w:type="gramEnd"/>
+      <w:r>
+        <w:t xml:space="preserve"> CHAR(25) NOT NULL,</w:t>
+      </w:r>
+    </w:p>
+    <w:p>
+      <w:r>
+        <w:t xml:space="preserve">  </w:t>
+      </w:r>
+      <w:proofErr w:type="spellStart"/>
+      <w:proofErr w:type="gramStart"/>
+      <w:r>
+        <w:t>firstname</w:t>
+      </w:r>
+      <w:proofErr w:type="spellEnd"/>
+      <w:proofErr w:type="gramEnd"/>
+      <w:r>
+        <w:t xml:space="preserve"> CHAR(100) NOT NULL,</w:t>
+      </w:r>
+    </w:p>
+    <w:p>
+      <w:r>
+        <w:t xml:space="preserve">  </w:t>
+      </w:r>
+      <w:proofErr w:type="gramStart"/>
+      <w:r>
+        <w:t>surname</w:t>
+      </w:r>
+      <w:proofErr w:type="gramEnd"/>
+      <w:r>
+        <w:t xml:space="preserve"> CHAR(100) NOT NULL,</w:t>
+      </w:r>
+    </w:p>
+    <w:p>
+      <w:r>
+        <w:t xml:space="preserve">  </w:t>
+      </w:r>
+      <w:proofErr w:type="spellStart"/>
+      <w:proofErr w:type="gramStart"/>
+      <w:r>
+        <w:t>ismale</w:t>
+      </w:r>
+      <w:proofErr w:type="spellEnd"/>
+      <w:proofErr w:type="gramEnd"/>
+      <w:r>
+        <w:t xml:space="preserve"> BOOLEAN NOT NULL,</w:t>
+      </w:r>
+    </w:p>
+    <w:p>
+      <w:r>
+        <w:t xml:space="preserve">  </w:t>
+      </w:r>
+      <w:proofErr w:type="spellStart"/>
+      <w:proofErr w:type="gramStart"/>
+      <w:r>
+        <w:t>nhscarer</w:t>
+      </w:r>
+      <w:proofErr w:type="spellEnd"/>
+      <w:proofErr w:type="gramEnd"/>
+      <w:r>
+        <w:t xml:space="preserve"> BOOLEAN,</w:t>
+      </w:r>
+    </w:p>
+    <w:p>
+      <w:r>
+        <w:t xml:space="preserve">  FOREIGN </w:t>
+      </w:r>
+      <w:proofErr w:type="gramStart"/>
+      <w:r>
+        <w:t>KEY(</w:t>
+      </w:r>
+      <w:proofErr w:type="gramEnd"/>
+      <w:r>
+        <w:t>username) REFERENCES Client(username) ON DELETE CASCADE</w:t>
+      </w:r>
+    </w:p>
+    <w:p>
+      <w:r>
+        <w:lastRenderedPageBreak/>
+        <w:t>);</w:t>
+      </w:r>
+    </w:p>
+    <w:p>
+      <w:r>
+        <w:t>CREATE TABLE Patient (</w:t>
+      </w:r>
+    </w:p>
+    <w:p>
+      <w:r>
+        <w:t xml:space="preserve">  </w:t>
+      </w:r>
+      <w:proofErr w:type="gramStart"/>
+      <w:r>
+        <w:t>username</w:t>
+      </w:r>
+      <w:proofErr w:type="gramEnd"/>
+      <w:r>
+        <w:t xml:space="preserve"> CHAR(25) NOT NULL,</w:t>
+      </w:r>
+    </w:p>
+    <w:p>
+      <w:r>
+        <w:t xml:space="preserve">  </w:t>
+      </w:r>
+      <w:proofErr w:type="spellStart"/>
+      <w:proofErr w:type="gramStart"/>
+      <w:r>
+        <w:t>firstname</w:t>
+      </w:r>
+      <w:proofErr w:type="spellEnd"/>
+      <w:proofErr w:type="gramEnd"/>
+      <w:r>
+        <w:t xml:space="preserve"> CHAR(100) NOT NULL,</w:t>
+      </w:r>
+    </w:p>
+    <w:p>
+      <w:r>
+        <w:t xml:space="preserve">  </w:t>
+      </w:r>
+      <w:proofErr w:type="gramStart"/>
+      <w:r>
+        <w:t>surname</w:t>
+      </w:r>
+      <w:proofErr w:type="gramEnd"/>
+      <w:r>
+        <w:t xml:space="preserve"> CHAR(100) NOT NULL,</w:t>
+      </w:r>
+    </w:p>
+    <w:p>
+      <w:r>
+        <w:t xml:space="preserve">  </w:t>
+      </w:r>
+      <w:proofErr w:type="spellStart"/>
+      <w:proofErr w:type="gramStart"/>
+      <w:r>
+        <w:t>ismale</w:t>
+      </w:r>
+      <w:proofErr w:type="spellEnd"/>
+      <w:proofErr w:type="gramEnd"/>
+      <w:r>
+        <w:t xml:space="preserve"> BOOLEAN NOT NULL,</w:t>
+      </w:r>
+    </w:p>
+    <w:p>
+      <w:r>
+        <w:t xml:space="preserve">  FOREIGN </w:t>
+      </w:r>
+      <w:proofErr w:type="gramStart"/>
+      <w:r>
+        <w:t>KEY(</w:t>
+      </w:r>
+      <w:proofErr w:type="gramEnd"/>
+      <w:r>
+        <w:t>username) REFERENCES Client(username) ON DELETE CASCADE</w:t>
+      </w:r>
+    </w:p>
+    <w:p>
+      <w:r>
+        <w:t>);</w:t>
+      </w:r>
+    </w:p>
+    <w:p>
+      <w:r>
+        <w:t>CREATE TABLE uq8LnAWi7D (</w:t>
+      </w:r>
+    </w:p>
+    <w:p>
+      <w:r>
+        <w:t xml:space="preserve">  </w:t>
+      </w:r>
+      <w:proofErr w:type="gramStart"/>
+      <w:r>
+        <w:t>username</w:t>
+      </w:r>
+      <w:proofErr w:type="gramEnd"/>
+      <w:r>
+        <w:t xml:space="preserve"> CHAR(25) NOT NULL,</w:t>
+      </w:r>
+    </w:p>
+    <w:p>
+      <w:r>
+        <w:t xml:space="preserve">  </w:t>
+      </w:r>
+      <w:proofErr w:type="gramStart"/>
+      <w:r>
+        <w:t>password</w:t>
+      </w:r>
+      <w:proofErr w:type="gramEnd"/>
+      <w:r>
+        <w:t xml:space="preserve"> CHAR(255) NOT NULL,</w:t>
+      </w:r>
+    </w:p>
+    <w:p>
+      <w:r>
+        <w:t xml:space="preserve">  </w:t>
+      </w:r>
+      <w:proofErr w:type="spellStart"/>
+      <w:proofErr w:type="gramStart"/>
+      <w:r>
+        <w:t>isCurrent</w:t>
+      </w:r>
+      <w:proofErr w:type="spellEnd"/>
+      <w:proofErr w:type="gramEnd"/>
+      <w:r>
+        <w:t xml:space="preserve"> BOOLEAN,</w:t>
+      </w:r>
+    </w:p>
+    <w:p>
+      <w:r>
+        <w:t xml:space="preserve">  </w:t>
+      </w:r>
+      <w:proofErr w:type="spellStart"/>
+      <w:proofErr w:type="gramStart"/>
+      <w:r>
+        <w:t>expiryDate</w:t>
+      </w:r>
+      <w:proofErr w:type="spellEnd"/>
+      <w:proofErr w:type="gramEnd"/>
+      <w:r>
+        <w:t xml:space="preserve"> DATE,</w:t>
+      </w:r>
+    </w:p>
+    <w:p>
+      <w:r>
+        <w:t xml:space="preserve">  PRIMARY </w:t>
+      </w:r>
+      <w:proofErr w:type="gramStart"/>
+      <w:r>
+        <w:t>KEY(</w:t>
+      </w:r>
+      <w:proofErr w:type="gramEnd"/>
+      <w:r>
+        <w:t>username),</w:t>
+      </w:r>
+    </w:p>
+    <w:p>
+      <w:r>
+        <w:t xml:space="preserve">  PRIMARY </w:t>
+      </w:r>
+      <w:proofErr w:type="gramStart"/>
+      <w:r>
+        <w:t>KEY(</w:t>
+      </w:r>
+      <w:proofErr w:type="gramEnd"/>
+      <w:r>
+        <w:t>password),</w:t>
+      </w:r>
+    </w:p>
+    <w:p>
+      <w:r>
+        <w:t xml:space="preserve">  FOREIGN </w:t>
+      </w:r>
+      <w:proofErr w:type="gramStart"/>
+      <w:r>
+        <w:t>KEY(</w:t>
+      </w:r>
+      <w:proofErr w:type="gramEnd"/>
+      <w:r>
+        <w:t>username) REFERENCES Client(username) ON DELETE CASCADE</w:t>
+      </w:r>
+    </w:p>
+    <w:p>
+      <w:r>
+        <w:t>);</w:t>
       </w:r>
     </w:p>
     <w:p>
       <w:pPr>
         <w:pStyle w:val="Heading3"/>
       </w:pPr>
-      <w:r>
-        <w:t xml:space="preserve">3.4.4 Assumptions </w:t>
+      <w:bookmarkStart w:id="14" w:name="_Toc276716995"/>
+      <w:r>
+        <w:lastRenderedPageBreak/>
+        <w:t>3.4.4 Assumptions</w:t>
+      </w:r>
+      <w:bookmarkEnd w:id="14"/>
+      <w:r>
+        <w:t xml:space="preserve"> </w:t>
       </w:r>
     </w:p>
     <w:p>
@@ -1554,76 +4614,44 @@
         <w:pStyle w:val="Heading1"/>
       </w:pPr>
     </w:p>
+    <w:p/>
+    <w:p/>
+    <w:p/>
+    <w:p/>
+    <w:p/>
+    <w:p/>
     <w:p>
       <w:pPr>
         <w:pStyle w:val="Heading1"/>
       </w:pPr>
-    </w:p>
-    <w:p>
-      <w:pPr>
-        <w:pStyle w:val="Heading1"/>
-      </w:pPr>
-    </w:p>
-    <w:p>
-      <w:pPr>
-        <w:pStyle w:val="Heading1"/>
-      </w:pPr>
-    </w:p>
-    <w:p>
-      <w:pPr>
-        <w:pStyle w:val="Heading1"/>
-      </w:pPr>
-    </w:p>
-    <w:p>
-      <w:pPr>
-        <w:pStyle w:val="Heading1"/>
-      </w:pPr>
-    </w:p>
-    <w:p>
-      <w:pPr>
-        <w:pStyle w:val="Heading1"/>
-      </w:pPr>
-    </w:p>
-    <w:p>
-      <w:pPr>
-        <w:pStyle w:val="Heading1"/>
-      </w:pPr>
-    </w:p>
-    <w:p>
-      <w:pPr>
-        <w:pStyle w:val="Heading1"/>
-      </w:pPr>
-    </w:p>
-    <w:p>
-      <w:pPr>
-        <w:pStyle w:val="Heading1"/>
-      </w:pPr>
-      <w:r>
+      <w:bookmarkStart w:id="15" w:name="_Toc276716996"/>
+      <w:r>
+        <w:lastRenderedPageBreak/>
         <w:t xml:space="preserve">4.0 </w:t>
       </w:r>
       <w:r>
-        <w:t>Use cas</w:t>
-      </w:r>
-      <w:bookmarkStart w:id="0" w:name="_GoBack"/>
-      <w:bookmarkEnd w:id="0"/>
-      <w:r>
-        <w:t>e</w:t>
+        <w:t>Use case</w:t>
       </w:r>
       <w:r>
         <w:t>:</w:t>
       </w:r>
+      <w:bookmarkEnd w:id="15"/>
     </w:p>
     <w:p/>
     <w:p>
       <w:pPr>
         <w:pStyle w:val="Heading2"/>
       </w:pPr>
-      <w:r>
-        <w:lastRenderedPageBreak/>
+      <w:bookmarkStart w:id="16" w:name="_Toc276716997"/>
+      <w:r>
         <w:t xml:space="preserve">4.1 </w:t>
       </w:r>
       <w:r>
-        <w:t xml:space="preserve">Login to home screen mobile </w:t>
+        <w:t>Login to home screen mobile</w:t>
+      </w:r>
+      <w:bookmarkEnd w:id="16"/>
+      <w:r>
+        <w:t xml:space="preserve"> </w:t>
       </w:r>
     </w:p>
     <w:p>
@@ -1677,7 +4705,7 @@
                           </pic:cNvPicPr>
                         </pic:nvPicPr>
                         <pic:blipFill>
-                          <a:blip r:embed="rId15">
+                          <a:blip r:embed="rId18">
                             <a:extLst>
                               <a:ext uri="{28A0092B-C50C-407E-A947-70E740481C1C}">
                                 <a14:useLocalDpi xmlns:a14="http://schemas.microsoft.com/office/drawing/2010/main" val="0"/>
@@ -1760,7 +4788,7 @@
           </mc:Choice>
           <mc:Fallback>
             <w:pict>
-              <v:group id="Group 4" o:spid="_x0000_s1026" style="position:absolute;margin-left:-26.95pt;margin-top:22.6pt;width:486pt;height:175.35pt;z-index:251666432" coordsize="6172200,2226945" o:gfxdata="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">
+              <v:group id="Group 4" o:spid="_x0000_s1029" style="position:absolute;margin-left:-26.95pt;margin-top:22.6pt;width:486pt;height:175.35pt;z-index:251666432" coordsize="6172200,2226945" o:gfxdata="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">
                 <v:shapetype id="_x0000_t75" coordsize="21600,21600" o:spt="75" o:preferrelative="t" path="m@4@5l@4@11@9@11@9@5xe" filled="f" stroked="f">
                   <v:stroke joinstyle="miter"/>
                   <v:formulas>
@@ -1780,15 +4808,11 @@
                   <v:path o:extrusionok="f" gradientshapeok="t" o:connecttype="rect"/>
                   <o:lock v:ext="edit" aspectratio="t"/>
                 </v:shapetype>
-                <v:shape id="Picture 9" o:spid="_x0000_s1027" type="#_x0000_t75" alt="Macintosh HD:Users:charlottehutchinson:Desktop:Screen Shot 2014-10-15 at 09.52.03.png" style="position:absolute;width:6167120;height:2171700;visibility:visible;mso-wrap-style:square" o:gfxdata="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">
-                  <v:imagedata r:id="rId16" o:title="Screen Shot 2014-10-15 at 09.52.03.png"/>
+                <v:shape id="Picture 9" o:spid="_x0000_s1030" type="#_x0000_t75" alt="Macintosh HD:Users:charlottehutchinson:Desktop:Screen Shot 2014-10-15 at 09.52.03.png" style="position:absolute;width:6167120;height:2171700;visibility:visible;mso-wrap-style:square" o:gfxdata="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">
+                  <v:imagedata r:id="rId19" o:title="Screen Shot 2014-10-15 at 09.52.03.png"/>
                   <v:path arrowok="t"/>
                 </v:shape>
-                <v:shapetype id="_x0000_t202" coordsize="21600,21600" o:spt="202" path="m0,0l0,21600,21600,21600,21600,0xe">
-                  <v:stroke joinstyle="miter"/>
-                  <v:path gradientshapeok="t" o:connecttype="rect"/>
-                </v:shapetype>
-                <v:shape id="Text Box 8" o:spid="_x0000_s1028" type="#_x0000_t202" style="position:absolute;left:1143000;top:55245;width:5029200;height:2171700;visibility:visible;mso-wrap-style:square;v-text-anchor:top" o:gfxdata="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" fillcolor="white [3201]" strokecolor="black [3200]" strokeweight="2pt">
+                <v:shape id="Text Box 8" o:spid="_x0000_s1031" type="#_x0000_t202" style="position:absolute;left:1143000;top:55245;width:5029200;height:2171700;visibility:visible;mso-wrap-style:square;v-text-anchor:top" o:gfxdata="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" fillcolor="white [3201]" strokecolor="black [3200]" strokeweight="2pt">
                   <v:fill opacity="0"/>
                   <v:textbox>
                     <w:txbxContent>
@@ -1879,7 +4903,7 @@
           </mc:Choice>
           <mc:Fallback>
             <w:pict>
-              <v:shape id="Text Box 10" o:spid="_x0000_s1029" type="#_x0000_t202" style="position:absolute;margin-left:0;margin-top:180pt;width:234pt;height:27pt;z-index:251663360;visibility:visible;mso-wrap-style:square;mso-wrap-distance-left:9pt;mso-wrap-distance-top:0;mso-wrap-distance-right:9pt;mso-wrap-distance-bottom:0;mso-position-horizontal:absolute;mso-position-horizontal-relative:text;mso-position-vertical:absolute;mso-position-vertical-relative:text;v-text-anchor:top" o:gfxdata="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" filled="f" stroked="f">
+              <v:shape id="Text Box 10" o:spid="_x0000_s1032" type="#_x0000_t202" style="position:absolute;margin-left:0;margin-top:180pt;width:234pt;height:27pt;z-index:251663360;visibility:visible;mso-wrap-style:square;mso-wrap-distance-left:9pt;mso-wrap-distance-top:0;mso-wrap-distance-right:9pt;mso-wrap-distance-bottom:0;mso-position-horizontal:absolute;mso-position-horizontal-relative:text;mso-position-vertical:absolute;mso-position-vertical-relative:text;v-text-anchor:top" o:gfxdata="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" filled="f" stroked="f">
                 <v:textbox>
                   <w:txbxContent>
                     <w:p/>
@@ -1894,10 +4918,17 @@
     </w:p>
     <w:p/>
     <w:p/>
+    <w:p/>
+    <w:p/>
+    <w:p/>
+    <w:p/>
+    <w:p/>
+    <w:p/>
     <w:p>
       <w:pPr>
         <w:pStyle w:val="Heading2"/>
       </w:pPr>
+      <w:bookmarkStart w:id="17" w:name="_Toc276716998"/>
       <w:r>
         <w:rPr>
           <w:noProof/>
@@ -1952,7 +4983,7 @@
                           </pic:cNvPicPr>
                         </pic:nvPicPr>
                         <pic:blipFill>
-                          <a:blip r:embed="rId17">
+                          <a:blip r:embed="rId20">
                             <a:extLst>
                               <a:ext uri="{28A0092B-C50C-407E-A947-70E740481C1C}">
                                 <a14:useLocalDpi xmlns:a14="http://schemas.microsoft.com/office/drawing/2010/main" val="0"/>
@@ -2035,12 +5066,12 @@
           </mc:Choice>
           <mc:Fallback>
             <w:pict>
-              <v:group id="Group 11" o:spid="_x0000_s1030" style="position:absolute;margin-left:-71.95pt;margin-top:21.1pt;width:617.4pt;height:153pt;z-index:251669504" coordsize="7840980,1943100" o:gfxdata="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">
-                <v:shape id="Picture 5" o:spid="_x0000_s1031" type="#_x0000_t75" alt="Macintosh HD:Users:charlottehutchinson:Desktop:Screen Shot 2014-10-28 at 10.09.43.png" style="position:absolute;top:457200;width:7840980;height:1460500;visibility:visible;mso-wrap-style:square" o:gfxdata="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">
-                  <v:imagedata r:id="rId18" o:title="Screen Shot 2014-10-28 at 10.09.43.png"/>
+              <v:group id="Group 11" o:spid="_x0000_s1033" style="position:absolute;margin-left:-71.95pt;margin-top:21.1pt;width:617.4pt;height:153pt;z-index:251669504" coordsize="7840980,1943100" o:gfxdata="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">
+                <v:shape id="Picture 5" o:spid="_x0000_s1034" type="#_x0000_t75" alt="Macintosh HD:Users:charlottehutchinson:Desktop:Screen Shot 2014-10-28 at 10.09.43.png" style="position:absolute;top:457200;width:7840980;height:1460500;visibility:visible;mso-wrap-style:square" o:gfxdata="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">
+                  <v:imagedata r:id="rId21" o:title="Screen Shot 2014-10-28 at 10.09.43.png"/>
                   <v:path arrowok="t"/>
                 </v:shape>
-                <v:shape id="Text Box 7" o:spid="_x0000_s1032" type="#_x0000_t202" style="position:absolute;left:676910;width:6858000;height:1943100;visibility:visible;mso-wrap-style:square;v-text-anchor:top" o:gfxdata="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" fillcolor="white [3201]" strokecolor="black [3200]" strokeweight="2pt">
+                <v:shape id="Text Box 7" o:spid="_x0000_s1035" type="#_x0000_t202" style="position:absolute;left:676910;width:6858000;height:1943100;visibility:visible;mso-wrap-style:square;v-text-anchor:top" o:gfxdata="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" fillcolor="white [3201]" strokecolor="black [3200]" strokeweight="2pt">
                   <v:fill opacity="0"/>
                   <v:textbox>
                     <w:txbxContent>
@@ -2057,104 +5088,8 @@
       <w:r>
         <w:t>4.2 Deactivate account mobile and web</w:t>
       </w:r>
-    </w:p>
-    <w:p>
-      <w:r>
-        <w:rPr>
-          <w:noProof/>
-          <w:lang w:val="en-US"/>
-        </w:rPr>
-        <mc:AlternateContent>
-          <mc:Choice Requires="wps">
-            <w:drawing>
-              <wp:anchor distT="0" distB="0" distL="114300" distR="114300" simplePos="0" relativeHeight="251668480" behindDoc="0" locked="0" layoutInCell="1" allowOverlap="1" wp14:anchorId="7B920A3D" wp14:editId="4D9C4DE6">
-                <wp:simplePos x="0" y="0"/>
-                <wp:positionH relativeFrom="column">
-                  <wp:posOffset>-228600</wp:posOffset>
-                </wp:positionH>
-                <wp:positionV relativeFrom="paragraph">
-                  <wp:posOffset>74930</wp:posOffset>
-                </wp:positionV>
-                <wp:extent cx="6858000" cy="1943100"/>
-                <wp:effectExtent l="0" t="0" r="0" b="12700"/>
-                <wp:wrapSquare wrapText="bothSides"/>
-                <wp:docPr id="6" name="Text Box 6"/>
-                <wp:cNvGraphicFramePr/>
-                <a:graphic xmlns:a="http://schemas.openxmlformats.org/drawingml/2006/main">
-                  <a:graphicData uri="http://schemas.microsoft.com/office/word/2010/wordprocessingShape">
-                    <wps:wsp>
-                      <wps:cNvSpPr txBox="1"/>
-                      <wps:spPr>
-                        <a:xfrm>
-                          <a:off x="0" y="0"/>
-                          <a:ext cx="6858000" cy="1943100"/>
-                        </a:xfrm>
-                        <a:prstGeom prst="rect">
-                          <a:avLst/>
-                        </a:prstGeom>
-                        <a:noFill/>
-                        <a:ln>
-                          <a:noFill/>
-                        </a:ln>
-                        <a:effectLst/>
-                        <a:extLst>
-                          <a:ext uri="{C572A759-6A51-4108-AA02-DFA0A04FC94B}">
-                            <ma14:wrappingTextBoxFlag xmlns:ma14="http://schemas.microsoft.com/office/mac/drawingml/2011/main"/>
-                          </a:ext>
-                        </a:extLst>
-                      </wps:spPr>
-                      <wps:style>
-                        <a:lnRef idx="0">
-                          <a:schemeClr val="accent1"/>
-                        </a:lnRef>
-                        <a:fillRef idx="0">
-                          <a:schemeClr val="accent1"/>
-                        </a:fillRef>
-                        <a:effectRef idx="0">
-                          <a:schemeClr val="accent1"/>
-                        </a:effectRef>
-                        <a:fontRef idx="minor">
-                          <a:schemeClr val="dk1"/>
-                        </a:fontRef>
-                      </wps:style>
-                      <wps:txbx>
-                        <w:txbxContent>
-                          <w:p/>
-                        </w:txbxContent>
-                      </wps:txbx>
-                      <wps:bodyPr rot="0" spcFirstLastPara="0" vertOverflow="overflow" horzOverflow="overflow" vert="horz" wrap="square" lIns="91440" tIns="45720" rIns="91440" bIns="45720" numCol="1" spcCol="0" rtlCol="0" fromWordArt="0" anchor="t" anchorCtr="0" forceAA="0" compatLnSpc="1">
-                        <a:prstTxWarp prst="textNoShape">
-                          <a:avLst/>
-                        </a:prstTxWarp>
-                        <a:noAutofit/>
-                      </wps:bodyPr>
-                    </wps:wsp>
-                  </a:graphicData>
-                </a:graphic>
-              </wp:anchor>
-            </w:drawing>
-          </mc:Choice>
-          <mc:Fallback>
-            <w:pict>
-              <v:shape id="Text Box 6" o:spid="_x0000_s1033" type="#_x0000_t202" style="position:absolute;margin-left:-17.95pt;margin-top:5.9pt;width:540pt;height:153pt;z-index:251668480;visibility:visible;mso-wrap-style:square;mso-wrap-distance-left:9pt;mso-wrap-distance-top:0;mso-wrap-distance-right:9pt;mso-wrap-distance-bottom:0;mso-position-horizontal:absolute;mso-position-horizontal-relative:text;mso-position-vertical:absolute;mso-position-vertical-relative:text;v-text-anchor:top" o:gfxdata="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" filled="f" stroked="f">
-                <v:textbox>
-                  <w:txbxContent>
-                    <w:p/>
-                  </w:txbxContent>
-                </v:textbox>
-                <w10:wrap type="square"/>
-              </v:shape>
-            </w:pict>
-          </mc:Fallback>
-        </mc:AlternateContent>
-      </w:r>
-    </w:p>
-    <w:p/>
-    <w:p/>
-    <w:p/>
-    <w:p/>
-    <w:p/>
-    <w:p/>
+      <w:bookmarkEnd w:id="17"/>
+    </w:p>
     <w:p/>
     <w:p/>
     <w:p/>
@@ -2223,6 +5158,119 @@
 <file path=word/numbering.xml><?xml version="1.0" encoding="utf-8"?>
 <w:numbering xmlns:wpc="http://schemas.microsoft.com/office/word/2010/wordprocessingCanvas" xmlns:mo="http://schemas.microsoft.com/office/mac/office/2008/main" xmlns:mc="http://schemas.openxmlformats.org/markup-compatibility/2006" xmlns:mv="urn:schemas-microsoft-com:mac:vml" xmlns:o="urn:schemas-microsoft-com:office:office" xmlns:r="http://schemas.openxmlformats.org/officeDocument/2006/relationships" xmlns:m="http://schemas.openxmlformats.org/officeDocument/2006/math" xmlns:v="urn:schemas-microsoft-com:vml" xmlns:wp14="http://schemas.microsoft.com/office/word/2010/wordprocessingDrawing" xmlns:wp="http://schemas.openxmlformats.org/drawingml/2006/wordprocessingDrawing" xmlns:w10="urn:schemas-microsoft-com:office:word" xmlns:w="http://schemas.openxmlformats.org/wordprocessingml/2006/main" xmlns:w14="http://schemas.microsoft.com/office/word/2010/wordml" xmlns:wpg="http://schemas.microsoft.com/office/word/2010/wordprocessingGroup" xmlns:wpi="http://schemas.microsoft.com/office/word/2010/wordprocessingInk" xmlns:wne="http://schemas.microsoft.com/office/word/2006/wordml" xmlns:wps="http://schemas.microsoft.com/office/word/2010/wordprocessingShape" mc:Ignorable="w14 wp14">
   <w:abstractNum w:abstractNumId="0">
+    <w:nsid w:val="08AA1D94"/>
+    <w:multiLevelType w:val="hybridMultilevel"/>
+    <w:tmpl w:val="FEB89262"/>
+    <w:lvl w:ilvl="0" w:tplc="08090001">
+      <w:start w:val="1"/>
+      <w:numFmt w:val="bullet"/>
+      <w:lvlText w:val=""/>
+      <w:lvlJc w:val="left"/>
+      <w:pPr>
+        <w:ind w:left="720" w:hanging="360"/>
+      </w:pPr>
+      <w:rPr>
+        <w:rFonts w:ascii="Symbol" w:hAnsi="Symbol" w:hint="default"/>
+      </w:rPr>
+    </w:lvl>
+    <w:lvl w:ilvl="1" w:tplc="B038C92C">
+      <w:start w:val="1"/>
+      <w:numFmt w:val="bullet"/>
+      <w:lvlText w:val="-"/>
+      <w:lvlJc w:val="left"/>
+      <w:pPr>
+        <w:ind w:left="1440" w:hanging="360"/>
+      </w:pPr>
+      <w:rPr>
+        <w:rFonts w:ascii="Courier New" w:hAnsi="Courier New" w:hint="default"/>
+      </w:rPr>
+    </w:lvl>
+    <w:lvl w:ilvl="2" w:tplc="08090005" w:tentative="1">
+      <w:start w:val="1"/>
+      <w:numFmt w:val="bullet"/>
+      <w:lvlText w:val=""/>
+      <w:lvlJc w:val="left"/>
+      <w:pPr>
+        <w:ind w:left="2160" w:hanging="360"/>
+      </w:pPr>
+      <w:rPr>
+        <w:rFonts w:ascii="Wingdings" w:hAnsi="Wingdings" w:hint="default"/>
+      </w:rPr>
+    </w:lvl>
+    <w:lvl w:ilvl="3" w:tplc="08090001" w:tentative="1">
+      <w:start w:val="1"/>
+      <w:numFmt w:val="bullet"/>
+      <w:lvlText w:val=""/>
+      <w:lvlJc w:val="left"/>
+      <w:pPr>
+        <w:ind w:left="2880" w:hanging="360"/>
+      </w:pPr>
+      <w:rPr>
+        <w:rFonts w:ascii="Symbol" w:hAnsi="Symbol" w:hint="default"/>
+      </w:rPr>
+    </w:lvl>
+    <w:lvl w:ilvl="4" w:tplc="08090003" w:tentative="1">
+      <w:start w:val="1"/>
+      <w:numFmt w:val="bullet"/>
+      <w:lvlText w:val="o"/>
+      <w:lvlJc w:val="left"/>
+      <w:pPr>
+        <w:ind w:left="3600" w:hanging="360"/>
+      </w:pPr>
+      <w:rPr>
+        <w:rFonts w:ascii="Courier New" w:hAnsi="Courier New" w:cs="Courier New" w:hint="default"/>
+      </w:rPr>
+    </w:lvl>
+    <w:lvl w:ilvl="5" w:tplc="08090005" w:tentative="1">
+      <w:start w:val="1"/>
+      <w:numFmt w:val="bullet"/>
+      <w:lvlText w:val=""/>
+      <w:lvlJc w:val="left"/>
+      <w:pPr>
+        <w:ind w:left="4320" w:hanging="360"/>
+      </w:pPr>
+      <w:rPr>
+        <w:rFonts w:ascii="Wingdings" w:hAnsi="Wingdings" w:hint="default"/>
+      </w:rPr>
+    </w:lvl>
+    <w:lvl w:ilvl="6" w:tplc="08090001" w:tentative="1">
+      <w:start w:val="1"/>
+      <w:numFmt w:val="bullet"/>
+      <w:lvlText w:val=""/>
+      <w:lvlJc w:val="left"/>
+      <w:pPr>
+        <w:ind w:left="5040" w:hanging="360"/>
+      </w:pPr>
+      <w:rPr>
+        <w:rFonts w:ascii="Symbol" w:hAnsi="Symbol" w:hint="default"/>
+      </w:rPr>
+    </w:lvl>
+    <w:lvl w:ilvl="7" w:tplc="08090003" w:tentative="1">
+      <w:start w:val="1"/>
+      <w:numFmt w:val="bullet"/>
+      <w:lvlText w:val="o"/>
+      <w:lvlJc w:val="left"/>
+      <w:pPr>
+        <w:ind w:left="5760" w:hanging="360"/>
+      </w:pPr>
+      <w:rPr>
+        <w:rFonts w:ascii="Courier New" w:hAnsi="Courier New" w:cs="Courier New" w:hint="default"/>
+      </w:rPr>
+    </w:lvl>
+    <w:lvl w:ilvl="8" w:tplc="08090005" w:tentative="1">
+      <w:start w:val="1"/>
+      <w:numFmt w:val="bullet"/>
+      <w:lvlText w:val=""/>
+      <w:lvlJc w:val="left"/>
+      <w:pPr>
+        <w:ind w:left="6480" w:hanging="360"/>
+      </w:pPr>
+      <w:rPr>
+        <w:rFonts w:ascii="Wingdings" w:hAnsi="Wingdings" w:hint="default"/>
+      </w:rPr>
+    </w:lvl>
+  </w:abstractNum>
+  <w:abstractNum w:abstractNumId="1">
     <w:nsid w:val="17961C07"/>
     <w:multiLevelType w:val="hybridMultilevel"/>
     <w:tmpl w:val="627EEF30"/>
@@ -2335,7 +5383,7 @@
       </w:rPr>
     </w:lvl>
   </w:abstractNum>
-  <w:abstractNum w:abstractNumId="1">
+  <w:abstractNum w:abstractNumId="2">
     <w:nsid w:val="1BB35C70"/>
     <w:multiLevelType w:val="hybridMultilevel"/>
     <w:tmpl w:val="FB2C58EE"/>
@@ -2448,7 +5496,7 @@
       </w:rPr>
     </w:lvl>
   </w:abstractNum>
-  <w:abstractNum w:abstractNumId="2">
+  <w:abstractNum w:abstractNumId="3">
     <w:nsid w:val="1E7648E1"/>
     <w:multiLevelType w:val="hybridMultilevel"/>
     <w:tmpl w:val="0BB6C836"/>
@@ -2561,7 +5609,7 @@
       </w:rPr>
     </w:lvl>
   </w:abstractNum>
-  <w:abstractNum w:abstractNumId="3">
+  <w:abstractNum w:abstractNumId="4">
     <w:nsid w:val="21131443"/>
     <w:multiLevelType w:val="hybridMultilevel"/>
     <w:tmpl w:val="02CC830E"/>
@@ -2674,7 +5722,7 @@
       </w:rPr>
     </w:lvl>
   </w:abstractNum>
-  <w:abstractNum w:abstractNumId="4">
+  <w:abstractNum w:abstractNumId="5">
     <w:nsid w:val="2A0374E9"/>
     <w:multiLevelType w:val="hybridMultilevel"/>
     <w:tmpl w:val="CD4A0EA2"/>
@@ -2760,7 +5808,7 @@
       </w:pPr>
     </w:lvl>
   </w:abstractNum>
-  <w:abstractNum w:abstractNumId="5">
+  <w:abstractNum w:abstractNumId="6">
     <w:nsid w:val="2D926337"/>
     <w:multiLevelType w:val="hybridMultilevel"/>
     <w:tmpl w:val="248C8C92"/>
@@ -2873,7 +5921,120 @@
       </w:rPr>
     </w:lvl>
   </w:abstractNum>
-  <w:abstractNum w:abstractNumId="6">
+  <w:abstractNum w:abstractNumId="7">
+    <w:nsid w:val="398563ED"/>
+    <w:multiLevelType w:val="hybridMultilevel"/>
+    <w:tmpl w:val="3918B896"/>
+    <w:lvl w:ilvl="0" w:tplc="08090001">
+      <w:start w:val="1"/>
+      <w:numFmt w:val="bullet"/>
+      <w:lvlText w:val=""/>
+      <w:lvlJc w:val="left"/>
+      <w:pPr>
+        <w:ind w:left="720" w:hanging="360"/>
+      </w:pPr>
+      <w:rPr>
+        <w:rFonts w:ascii="Symbol" w:hAnsi="Symbol" w:hint="default"/>
+      </w:rPr>
+    </w:lvl>
+    <w:lvl w:ilvl="1" w:tplc="B038C92C">
+      <w:start w:val="1"/>
+      <w:numFmt w:val="bullet"/>
+      <w:lvlText w:val="-"/>
+      <w:lvlJc w:val="left"/>
+      <w:pPr>
+        <w:ind w:left="1440" w:hanging="360"/>
+      </w:pPr>
+      <w:rPr>
+        <w:rFonts w:ascii="Courier New" w:hAnsi="Courier New" w:hint="default"/>
+      </w:rPr>
+    </w:lvl>
+    <w:lvl w:ilvl="2" w:tplc="08090005" w:tentative="1">
+      <w:start w:val="1"/>
+      <w:numFmt w:val="bullet"/>
+      <w:lvlText w:val=""/>
+      <w:lvlJc w:val="left"/>
+      <w:pPr>
+        <w:ind w:left="2160" w:hanging="360"/>
+      </w:pPr>
+      <w:rPr>
+        <w:rFonts w:ascii="Wingdings" w:hAnsi="Wingdings" w:hint="default"/>
+      </w:rPr>
+    </w:lvl>
+    <w:lvl w:ilvl="3" w:tplc="08090001" w:tentative="1">
+      <w:start w:val="1"/>
+      <w:numFmt w:val="bullet"/>
+      <w:lvlText w:val=""/>
+      <w:lvlJc w:val="left"/>
+      <w:pPr>
+        <w:ind w:left="2880" w:hanging="360"/>
+      </w:pPr>
+      <w:rPr>
+        <w:rFonts w:ascii="Symbol" w:hAnsi="Symbol" w:hint="default"/>
+      </w:rPr>
+    </w:lvl>
+    <w:lvl w:ilvl="4" w:tplc="08090003" w:tentative="1">
+      <w:start w:val="1"/>
+      <w:numFmt w:val="bullet"/>
+      <w:lvlText w:val="o"/>
+      <w:lvlJc w:val="left"/>
+      <w:pPr>
+        <w:ind w:left="3600" w:hanging="360"/>
+      </w:pPr>
+      <w:rPr>
+        <w:rFonts w:ascii="Courier New" w:hAnsi="Courier New" w:cs="Courier New" w:hint="default"/>
+      </w:rPr>
+    </w:lvl>
+    <w:lvl w:ilvl="5" w:tplc="08090005" w:tentative="1">
+      <w:start w:val="1"/>
+      <w:numFmt w:val="bullet"/>
+      <w:lvlText w:val=""/>
+      <w:lvlJc w:val="left"/>
+      <w:pPr>
+        <w:ind w:left="4320" w:hanging="360"/>
+      </w:pPr>
+      <w:rPr>
+        <w:rFonts w:ascii="Wingdings" w:hAnsi="Wingdings" w:hint="default"/>
+      </w:rPr>
+    </w:lvl>
+    <w:lvl w:ilvl="6" w:tplc="08090001" w:tentative="1">
+      <w:start w:val="1"/>
+      <w:numFmt w:val="bullet"/>
+      <w:lvlText w:val=""/>
+      <w:lvlJc w:val="left"/>
+      <w:pPr>
+        <w:ind w:left="5040" w:hanging="360"/>
+      </w:pPr>
+      <w:rPr>
+        <w:rFonts w:ascii="Symbol" w:hAnsi="Symbol" w:hint="default"/>
+      </w:rPr>
+    </w:lvl>
+    <w:lvl w:ilvl="7" w:tplc="08090003" w:tentative="1">
+      <w:start w:val="1"/>
+      <w:numFmt w:val="bullet"/>
+      <w:lvlText w:val="o"/>
+      <w:lvlJc w:val="left"/>
+      <w:pPr>
+        <w:ind w:left="5760" w:hanging="360"/>
+      </w:pPr>
+      <w:rPr>
+        <w:rFonts w:ascii="Courier New" w:hAnsi="Courier New" w:cs="Courier New" w:hint="default"/>
+      </w:rPr>
+    </w:lvl>
+    <w:lvl w:ilvl="8" w:tplc="08090005" w:tentative="1">
+      <w:start w:val="1"/>
+      <w:numFmt w:val="bullet"/>
+      <w:lvlText w:val=""/>
+      <w:lvlJc w:val="left"/>
+      <w:pPr>
+        <w:ind w:left="6480" w:hanging="360"/>
+      </w:pPr>
+      <w:rPr>
+        <w:rFonts w:ascii="Wingdings" w:hAnsi="Wingdings" w:hint="default"/>
+      </w:rPr>
+    </w:lvl>
+  </w:abstractNum>
+  <w:abstractNum w:abstractNumId="8">
     <w:nsid w:val="39983229"/>
     <w:multiLevelType w:val="hybridMultilevel"/>
     <w:tmpl w:val="5792D2FE"/>
@@ -2962,7 +6123,120 @@
       </w:pPr>
     </w:lvl>
   </w:abstractNum>
-  <w:abstractNum w:abstractNumId="7">
+  <w:abstractNum w:abstractNumId="9">
+    <w:nsid w:val="48D856CA"/>
+    <w:multiLevelType w:val="hybridMultilevel"/>
+    <w:tmpl w:val="8D8009B6"/>
+    <w:lvl w:ilvl="0" w:tplc="08090001">
+      <w:start w:val="1"/>
+      <w:numFmt w:val="bullet"/>
+      <w:lvlText w:val=""/>
+      <w:lvlJc w:val="left"/>
+      <w:pPr>
+        <w:ind w:left="720" w:hanging="360"/>
+      </w:pPr>
+      <w:rPr>
+        <w:rFonts w:ascii="Symbol" w:hAnsi="Symbol" w:hint="default"/>
+      </w:rPr>
+    </w:lvl>
+    <w:lvl w:ilvl="1" w:tplc="B038C92C">
+      <w:start w:val="1"/>
+      <w:numFmt w:val="bullet"/>
+      <w:lvlText w:val="-"/>
+      <w:lvlJc w:val="left"/>
+      <w:pPr>
+        <w:ind w:left="1440" w:hanging="360"/>
+      </w:pPr>
+      <w:rPr>
+        <w:rFonts w:ascii="Courier New" w:hAnsi="Courier New" w:hint="default"/>
+      </w:rPr>
+    </w:lvl>
+    <w:lvl w:ilvl="2" w:tplc="08090005" w:tentative="1">
+      <w:start w:val="1"/>
+      <w:numFmt w:val="bullet"/>
+      <w:lvlText w:val=""/>
+      <w:lvlJc w:val="left"/>
+      <w:pPr>
+        <w:ind w:left="2160" w:hanging="360"/>
+      </w:pPr>
+      <w:rPr>
+        <w:rFonts w:ascii="Wingdings" w:hAnsi="Wingdings" w:hint="default"/>
+      </w:rPr>
+    </w:lvl>
+    <w:lvl w:ilvl="3" w:tplc="08090001" w:tentative="1">
+      <w:start w:val="1"/>
+      <w:numFmt w:val="bullet"/>
+      <w:lvlText w:val=""/>
+      <w:lvlJc w:val="left"/>
+      <w:pPr>
+        <w:ind w:left="2880" w:hanging="360"/>
+      </w:pPr>
+      <w:rPr>
+        <w:rFonts w:ascii="Symbol" w:hAnsi="Symbol" w:hint="default"/>
+      </w:rPr>
+    </w:lvl>
+    <w:lvl w:ilvl="4" w:tplc="08090003" w:tentative="1">
+      <w:start w:val="1"/>
+      <w:numFmt w:val="bullet"/>
+      <w:lvlText w:val="o"/>
+      <w:lvlJc w:val="left"/>
+      <w:pPr>
+        <w:ind w:left="3600" w:hanging="360"/>
+      </w:pPr>
+      <w:rPr>
+        <w:rFonts w:ascii="Courier New" w:hAnsi="Courier New" w:cs="Courier New" w:hint="default"/>
+      </w:rPr>
+    </w:lvl>
+    <w:lvl w:ilvl="5" w:tplc="08090005" w:tentative="1">
+      <w:start w:val="1"/>
+      <w:numFmt w:val="bullet"/>
+      <w:lvlText w:val=""/>
+      <w:lvlJc w:val="left"/>
+      <w:pPr>
+        <w:ind w:left="4320" w:hanging="360"/>
+      </w:pPr>
+      <w:rPr>
+        <w:rFonts w:ascii="Wingdings" w:hAnsi="Wingdings" w:hint="default"/>
+      </w:rPr>
+    </w:lvl>
+    <w:lvl w:ilvl="6" w:tplc="08090001" w:tentative="1">
+      <w:start w:val="1"/>
+      <w:numFmt w:val="bullet"/>
+      <w:lvlText w:val=""/>
+      <w:lvlJc w:val="left"/>
+      <w:pPr>
+        <w:ind w:left="5040" w:hanging="360"/>
+      </w:pPr>
+      <w:rPr>
+        <w:rFonts w:ascii="Symbol" w:hAnsi="Symbol" w:hint="default"/>
+      </w:rPr>
+    </w:lvl>
+    <w:lvl w:ilvl="7" w:tplc="08090003" w:tentative="1">
+      <w:start w:val="1"/>
+      <w:numFmt w:val="bullet"/>
+      <w:lvlText w:val="o"/>
+      <w:lvlJc w:val="left"/>
+      <w:pPr>
+        <w:ind w:left="5760" w:hanging="360"/>
+      </w:pPr>
+      <w:rPr>
+        <w:rFonts w:ascii="Courier New" w:hAnsi="Courier New" w:cs="Courier New" w:hint="default"/>
+      </w:rPr>
+    </w:lvl>
+    <w:lvl w:ilvl="8" w:tplc="08090005" w:tentative="1">
+      <w:start w:val="1"/>
+      <w:numFmt w:val="bullet"/>
+      <w:lvlText w:val=""/>
+      <w:lvlJc w:val="left"/>
+      <w:pPr>
+        <w:ind w:left="6480" w:hanging="360"/>
+      </w:pPr>
+      <w:rPr>
+        <w:rFonts w:ascii="Wingdings" w:hAnsi="Wingdings" w:hint="default"/>
+      </w:rPr>
+    </w:lvl>
+  </w:abstractNum>
+  <w:abstractNum w:abstractNumId="10">
     <w:nsid w:val="48FB0AC3"/>
     <w:multiLevelType w:val="hybridMultilevel"/>
     <w:tmpl w:val="2D187332"/>
@@ -3075,7 +6349,7 @@
       </w:rPr>
     </w:lvl>
   </w:abstractNum>
-  <w:abstractNum w:abstractNumId="8">
+  <w:abstractNum w:abstractNumId="11">
     <w:nsid w:val="4ABB3346"/>
     <w:multiLevelType w:val="multilevel"/>
     <w:tmpl w:val="95F449B0"/>
@@ -3188,7 +6462,120 @@
       </w:rPr>
     </w:lvl>
   </w:abstractNum>
-  <w:abstractNum w:abstractNumId="9">
+  <w:abstractNum w:abstractNumId="12">
+    <w:nsid w:val="63C7093F"/>
+    <w:multiLevelType w:val="hybridMultilevel"/>
+    <w:tmpl w:val="674415FE"/>
+    <w:lvl w:ilvl="0" w:tplc="08090001">
+      <w:start w:val="1"/>
+      <w:numFmt w:val="bullet"/>
+      <w:lvlText w:val=""/>
+      <w:lvlJc w:val="left"/>
+      <w:pPr>
+        <w:ind w:left="720" w:hanging="360"/>
+      </w:pPr>
+      <w:rPr>
+        <w:rFonts w:ascii="Symbol" w:hAnsi="Symbol" w:hint="default"/>
+      </w:rPr>
+    </w:lvl>
+    <w:lvl w:ilvl="1" w:tplc="B038C92C">
+      <w:start w:val="1"/>
+      <w:numFmt w:val="bullet"/>
+      <w:lvlText w:val="-"/>
+      <w:lvlJc w:val="left"/>
+      <w:pPr>
+        <w:ind w:left="1440" w:hanging="360"/>
+      </w:pPr>
+      <w:rPr>
+        <w:rFonts w:ascii="Courier New" w:hAnsi="Courier New" w:hint="default"/>
+      </w:rPr>
+    </w:lvl>
+    <w:lvl w:ilvl="2" w:tplc="08090005" w:tentative="1">
+      <w:start w:val="1"/>
+      <w:numFmt w:val="bullet"/>
+      <w:lvlText w:val=""/>
+      <w:lvlJc w:val="left"/>
+      <w:pPr>
+        <w:ind w:left="2160" w:hanging="360"/>
+      </w:pPr>
+      <w:rPr>
+        <w:rFonts w:ascii="Wingdings" w:hAnsi="Wingdings" w:hint="default"/>
+      </w:rPr>
+    </w:lvl>
+    <w:lvl w:ilvl="3" w:tplc="08090001" w:tentative="1">
+      <w:start w:val="1"/>
+      <w:numFmt w:val="bullet"/>
+      <w:lvlText w:val=""/>
+      <w:lvlJc w:val="left"/>
+      <w:pPr>
+        <w:ind w:left="2880" w:hanging="360"/>
+      </w:pPr>
+      <w:rPr>
+        <w:rFonts w:ascii="Symbol" w:hAnsi="Symbol" w:hint="default"/>
+      </w:rPr>
+    </w:lvl>
+    <w:lvl w:ilvl="4" w:tplc="08090003" w:tentative="1">
+      <w:start w:val="1"/>
+      <w:numFmt w:val="bullet"/>
+      <w:lvlText w:val="o"/>
+      <w:lvlJc w:val="left"/>
+      <w:pPr>
+        <w:ind w:left="3600" w:hanging="360"/>
+      </w:pPr>
+      <w:rPr>
+        <w:rFonts w:ascii="Courier New" w:hAnsi="Courier New" w:cs="Courier New" w:hint="default"/>
+      </w:rPr>
+    </w:lvl>
+    <w:lvl w:ilvl="5" w:tplc="08090005" w:tentative="1">
+      <w:start w:val="1"/>
+      <w:numFmt w:val="bullet"/>
+      <w:lvlText w:val=""/>
+      <w:lvlJc w:val="left"/>
+      <w:pPr>
+        <w:ind w:left="4320" w:hanging="360"/>
+      </w:pPr>
+      <w:rPr>
+        <w:rFonts w:ascii="Wingdings" w:hAnsi="Wingdings" w:hint="default"/>
+      </w:rPr>
+    </w:lvl>
+    <w:lvl w:ilvl="6" w:tplc="08090001" w:tentative="1">
+      <w:start w:val="1"/>
+      <w:numFmt w:val="bullet"/>
+      <w:lvlText w:val=""/>
+      <w:lvlJc w:val="left"/>
+      <w:pPr>
+        <w:ind w:left="5040" w:hanging="360"/>
+      </w:pPr>
+      <w:rPr>
+        <w:rFonts w:ascii="Symbol" w:hAnsi="Symbol" w:hint="default"/>
+      </w:rPr>
+    </w:lvl>
+    <w:lvl w:ilvl="7" w:tplc="08090003" w:tentative="1">
+      <w:start w:val="1"/>
+      <w:numFmt w:val="bullet"/>
+      <w:lvlText w:val="o"/>
+      <w:lvlJc w:val="left"/>
+      <w:pPr>
+        <w:ind w:left="5760" w:hanging="360"/>
+      </w:pPr>
+      <w:rPr>
+        <w:rFonts w:ascii="Courier New" w:hAnsi="Courier New" w:cs="Courier New" w:hint="default"/>
+      </w:rPr>
+    </w:lvl>
+    <w:lvl w:ilvl="8" w:tplc="08090005" w:tentative="1">
+      <w:start w:val="1"/>
+      <w:numFmt w:val="bullet"/>
+      <w:lvlText w:val=""/>
+      <w:lvlJc w:val="left"/>
+      <w:pPr>
+        <w:ind w:left="6480" w:hanging="360"/>
+      </w:pPr>
+      <w:rPr>
+        <w:rFonts w:ascii="Wingdings" w:hAnsi="Wingdings" w:hint="default"/>
+      </w:rPr>
+    </w:lvl>
+  </w:abstractNum>
+  <w:abstractNum w:abstractNumId="13">
     <w:nsid w:val="6D01001C"/>
     <w:multiLevelType w:val="hybridMultilevel"/>
     <w:tmpl w:val="EEA60DD2"/>
@@ -3301,7 +6688,7 @@
       </w:rPr>
     </w:lvl>
   </w:abstractNum>
-  <w:abstractNum w:abstractNumId="10">
+  <w:abstractNum w:abstractNumId="14">
     <w:nsid w:val="725A38B4"/>
     <w:multiLevelType w:val="hybridMultilevel"/>
     <w:tmpl w:val="437E86D0"/>
@@ -3414,7 +6801,7 @@
       </w:rPr>
     </w:lvl>
   </w:abstractNum>
-  <w:abstractNum w:abstractNumId="11">
+  <w:abstractNum w:abstractNumId="15">
     <w:nsid w:val="7AD91C96"/>
     <w:multiLevelType w:val="hybridMultilevel"/>
     <w:tmpl w:val="8B907870"/>
@@ -3504,39 +6891,51 @@
     </w:lvl>
   </w:abstractNum>
   <w:num w:numId="1">
+    <w:abstractNumId w:val="11"/>
+  </w:num>
+  <w:num w:numId="2">
     <w:abstractNumId w:val="8"/>
   </w:num>
-  <w:num w:numId="2">
+  <w:num w:numId="3">
+    <w:abstractNumId w:val="15"/>
+  </w:num>
+  <w:num w:numId="4">
+    <w:abstractNumId w:val="5"/>
+  </w:num>
+  <w:num w:numId="5">
+    <w:abstractNumId w:val="2"/>
+  </w:num>
+  <w:num w:numId="6">
+    <w:abstractNumId w:val="13"/>
+  </w:num>
+  <w:num w:numId="7">
+    <w:abstractNumId w:val="3"/>
+  </w:num>
+  <w:num w:numId="8">
+    <w:abstractNumId w:val="1"/>
+  </w:num>
+  <w:num w:numId="9">
+    <w:abstractNumId w:val="4"/>
+  </w:num>
+  <w:num w:numId="10">
     <w:abstractNumId w:val="6"/>
   </w:num>
-  <w:num w:numId="3">
-    <w:abstractNumId w:val="11"/>
+  <w:num w:numId="11">
+    <w:abstractNumId w:val="14"/>
   </w:num>
-  <w:num w:numId="4">
-    <w:abstractNumId w:val="4"/>
+  <w:num w:numId="12">
+    <w:abstractNumId w:val="10"/>
   </w:num>
-  <w:num w:numId="5">
-    <w:abstractNumId w:val="1"/>
+  <w:num w:numId="13">
+    <w:abstractNumId w:val="12"/>
   </w:num>
-  <w:num w:numId="6">
+  <w:num w:numId="14">
+    <w:abstractNumId w:val="0"/>
+  </w:num>
+  <w:num w:numId="15">
     <w:abstractNumId w:val="9"/>
   </w:num>
-  <w:num w:numId="7">
-    <w:abstractNumId w:val="2"/>
-  </w:num>
-  <w:num w:numId="8">
-    <w:abstractNumId w:val="0"/>
-  </w:num>
-  <w:num w:numId="9">
-    <w:abstractNumId w:val="3"/>
-  </w:num>
-  <w:num w:numId="10">
-    <w:abstractNumId w:val="5"/>
-  </w:num>
-  <w:num w:numId="11">
-    <w:abstractNumId w:val="10"/>
-  </w:num>
-  <w:num w:numId="12">
+  <w:num w:numId="16">
     <w:abstractNumId w:val="7"/>
   </w:num>
 </w:numbering>
@@ -4022,6 +7421,197 @@
       <w:color w:val="4F81BD" w:themeColor="accent1"/>
     </w:rPr>
   </w:style>
+  <w:style w:type="paragraph" w:styleId="TOCHeading">
+    <w:name w:val="TOC Heading"/>
+    <w:basedOn w:val="Heading1"/>
+    <w:next w:val="Normal"/>
+    <w:uiPriority w:val="39"/>
+    <w:unhideWhenUsed/>
+    <w:qFormat/>
+    <w:rsid w:val="004B1D16"/>
+    <w:pPr>
+      <w:spacing w:line="276" w:lineRule="auto"/>
+      <w:outlineLvl w:val="9"/>
+    </w:pPr>
+    <w:rPr>
+      <w:color w:val="365F91" w:themeColor="accent1" w:themeShade="BF"/>
+      <w:sz w:val="28"/>
+      <w:szCs w:val="28"/>
+    </w:rPr>
+  </w:style>
+  <w:style w:type="paragraph" w:styleId="TOC1">
+    <w:name w:val="toc 1"/>
+    <w:basedOn w:val="Normal"/>
+    <w:next w:val="Normal"/>
+    <w:autoRedefine/>
+    <w:uiPriority w:val="39"/>
+    <w:unhideWhenUsed/>
+    <w:rsid w:val="004B1D16"/>
+    <w:pPr>
+      <w:spacing w:before="120" w:after="0"/>
+    </w:pPr>
+    <w:rPr>
+      <w:rFonts w:asciiTheme="majorHAnsi" w:hAnsiTheme="majorHAnsi"/>
+      <w:b/>
+      <w:color w:val="548DD4"/>
+      <w:sz w:val="24"/>
+      <w:szCs w:val="24"/>
+    </w:rPr>
+  </w:style>
+  <w:style w:type="paragraph" w:styleId="TOC2">
+    <w:name w:val="toc 2"/>
+    <w:basedOn w:val="Normal"/>
+    <w:next w:val="Normal"/>
+    <w:autoRedefine/>
+    <w:uiPriority w:val="39"/>
+    <w:unhideWhenUsed/>
+    <w:rsid w:val="004B1D16"/>
+    <w:pPr>
+      <w:spacing w:after="0"/>
+    </w:pPr>
+  </w:style>
+  <w:style w:type="paragraph" w:styleId="TOC3">
+    <w:name w:val="toc 3"/>
+    <w:basedOn w:val="Normal"/>
+    <w:next w:val="Normal"/>
+    <w:autoRedefine/>
+    <w:uiPriority w:val="39"/>
+    <w:unhideWhenUsed/>
+    <w:rsid w:val="004B1D16"/>
+    <w:pPr>
+      <w:spacing w:after="0"/>
+      <w:ind w:left="220"/>
+    </w:pPr>
+    <w:rPr>
+      <w:i/>
+    </w:rPr>
+  </w:style>
+  <w:style w:type="paragraph" w:styleId="TOC4">
+    <w:name w:val="toc 4"/>
+    <w:basedOn w:val="Normal"/>
+    <w:next w:val="Normal"/>
+    <w:autoRedefine/>
+    <w:uiPriority w:val="39"/>
+    <w:semiHidden/>
+    <w:unhideWhenUsed/>
+    <w:rsid w:val="004B1D16"/>
+    <w:pPr>
+      <w:pBdr>
+        <w:between w:val="double" w:sz="6" w:space="0" w:color="auto"/>
+      </w:pBdr>
+      <w:spacing w:after="0"/>
+      <w:ind w:left="440"/>
+    </w:pPr>
+    <w:rPr>
+      <w:sz w:val="20"/>
+      <w:szCs w:val="20"/>
+    </w:rPr>
+  </w:style>
+  <w:style w:type="paragraph" w:styleId="TOC5">
+    <w:name w:val="toc 5"/>
+    <w:basedOn w:val="Normal"/>
+    <w:next w:val="Normal"/>
+    <w:autoRedefine/>
+    <w:uiPriority w:val="39"/>
+    <w:semiHidden/>
+    <w:unhideWhenUsed/>
+    <w:rsid w:val="004B1D16"/>
+    <w:pPr>
+      <w:pBdr>
+        <w:between w:val="double" w:sz="6" w:space="0" w:color="auto"/>
+      </w:pBdr>
+      <w:spacing w:after="0"/>
+      <w:ind w:left="660"/>
+    </w:pPr>
+    <w:rPr>
+      <w:sz w:val="20"/>
+      <w:szCs w:val="20"/>
+    </w:rPr>
+  </w:style>
+  <w:style w:type="paragraph" w:styleId="TOC6">
+    <w:name w:val="toc 6"/>
+    <w:basedOn w:val="Normal"/>
+    <w:next w:val="Normal"/>
+    <w:autoRedefine/>
+    <w:uiPriority w:val="39"/>
+    <w:semiHidden/>
+    <w:unhideWhenUsed/>
+    <w:rsid w:val="004B1D16"/>
+    <w:pPr>
+      <w:pBdr>
+        <w:between w:val="double" w:sz="6" w:space="0" w:color="auto"/>
+      </w:pBdr>
+      <w:spacing w:after="0"/>
+      <w:ind w:left="880"/>
+    </w:pPr>
+    <w:rPr>
+      <w:sz w:val="20"/>
+      <w:szCs w:val="20"/>
+    </w:rPr>
+  </w:style>
+  <w:style w:type="paragraph" w:styleId="TOC7">
+    <w:name w:val="toc 7"/>
+    <w:basedOn w:val="Normal"/>
+    <w:next w:val="Normal"/>
+    <w:autoRedefine/>
+    <w:uiPriority w:val="39"/>
+    <w:semiHidden/>
+    <w:unhideWhenUsed/>
+    <w:rsid w:val="004B1D16"/>
+    <w:pPr>
+      <w:pBdr>
+        <w:between w:val="double" w:sz="6" w:space="0" w:color="auto"/>
+      </w:pBdr>
+      <w:spacing w:after="0"/>
+      <w:ind w:left="1100"/>
+    </w:pPr>
+    <w:rPr>
+      <w:sz w:val="20"/>
+      <w:szCs w:val="20"/>
+    </w:rPr>
+  </w:style>
+  <w:style w:type="paragraph" w:styleId="TOC8">
+    <w:name w:val="toc 8"/>
+    <w:basedOn w:val="Normal"/>
+    <w:next w:val="Normal"/>
+    <w:autoRedefine/>
+    <w:uiPriority w:val="39"/>
+    <w:semiHidden/>
+    <w:unhideWhenUsed/>
+    <w:rsid w:val="004B1D16"/>
+    <w:pPr>
+      <w:pBdr>
+        <w:between w:val="double" w:sz="6" w:space="0" w:color="auto"/>
+      </w:pBdr>
+      <w:spacing w:after="0"/>
+      <w:ind w:left="1320"/>
+    </w:pPr>
+    <w:rPr>
+      <w:sz w:val="20"/>
+      <w:szCs w:val="20"/>
+    </w:rPr>
+  </w:style>
+  <w:style w:type="paragraph" w:styleId="TOC9">
+    <w:name w:val="toc 9"/>
+    <w:basedOn w:val="Normal"/>
+    <w:next w:val="Normal"/>
+    <w:autoRedefine/>
+    <w:uiPriority w:val="39"/>
+    <w:semiHidden/>
+    <w:unhideWhenUsed/>
+    <w:rsid w:val="004B1D16"/>
+    <w:pPr>
+      <w:pBdr>
+        <w:between w:val="double" w:sz="6" w:space="0" w:color="auto"/>
+      </w:pBdr>
+      <w:spacing w:after="0"/>
+      <w:ind w:left="1540"/>
+    </w:pPr>
+    <w:rPr>
+      <w:sz w:val="20"/>
+      <w:szCs w:val="20"/>
+    </w:rPr>
+  </w:style>
 </w:styles>
 </file>
 
@@ -4505,6 +8095,197 @@
       <w:color w:val="4F81BD" w:themeColor="accent1"/>
     </w:rPr>
   </w:style>
+  <w:style w:type="paragraph" w:styleId="TOCHeading">
+    <w:name w:val="TOC Heading"/>
+    <w:basedOn w:val="Heading1"/>
+    <w:next w:val="Normal"/>
+    <w:uiPriority w:val="39"/>
+    <w:unhideWhenUsed/>
+    <w:qFormat/>
+    <w:rsid w:val="004B1D16"/>
+    <w:pPr>
+      <w:spacing w:line="276" w:lineRule="auto"/>
+      <w:outlineLvl w:val="9"/>
+    </w:pPr>
+    <w:rPr>
+      <w:color w:val="365F91" w:themeColor="accent1" w:themeShade="BF"/>
+      <w:sz w:val="28"/>
+      <w:szCs w:val="28"/>
+    </w:rPr>
+  </w:style>
+  <w:style w:type="paragraph" w:styleId="TOC1">
+    <w:name w:val="toc 1"/>
+    <w:basedOn w:val="Normal"/>
+    <w:next w:val="Normal"/>
+    <w:autoRedefine/>
+    <w:uiPriority w:val="39"/>
+    <w:unhideWhenUsed/>
+    <w:rsid w:val="004B1D16"/>
+    <w:pPr>
+      <w:spacing w:before="120" w:after="0"/>
+    </w:pPr>
+    <w:rPr>
+      <w:rFonts w:asciiTheme="majorHAnsi" w:hAnsiTheme="majorHAnsi"/>
+      <w:b/>
+      <w:color w:val="548DD4"/>
+      <w:sz w:val="24"/>
+      <w:szCs w:val="24"/>
+    </w:rPr>
+  </w:style>
+  <w:style w:type="paragraph" w:styleId="TOC2">
+    <w:name w:val="toc 2"/>
+    <w:basedOn w:val="Normal"/>
+    <w:next w:val="Normal"/>
+    <w:autoRedefine/>
+    <w:uiPriority w:val="39"/>
+    <w:unhideWhenUsed/>
+    <w:rsid w:val="004B1D16"/>
+    <w:pPr>
+      <w:spacing w:after="0"/>
+    </w:pPr>
+  </w:style>
+  <w:style w:type="paragraph" w:styleId="TOC3">
+    <w:name w:val="toc 3"/>
+    <w:basedOn w:val="Normal"/>
+    <w:next w:val="Normal"/>
+    <w:autoRedefine/>
+    <w:uiPriority w:val="39"/>
+    <w:unhideWhenUsed/>
+    <w:rsid w:val="004B1D16"/>
+    <w:pPr>
+      <w:spacing w:after="0"/>
+      <w:ind w:left="220"/>
+    </w:pPr>
+    <w:rPr>
+      <w:i/>
+    </w:rPr>
+  </w:style>
+  <w:style w:type="paragraph" w:styleId="TOC4">
+    <w:name w:val="toc 4"/>
+    <w:basedOn w:val="Normal"/>
+    <w:next w:val="Normal"/>
+    <w:autoRedefine/>
+    <w:uiPriority w:val="39"/>
+    <w:semiHidden/>
+    <w:unhideWhenUsed/>
+    <w:rsid w:val="004B1D16"/>
+    <w:pPr>
+      <w:pBdr>
+        <w:between w:val="double" w:sz="6" w:space="0" w:color="auto"/>
+      </w:pBdr>
+      <w:spacing w:after="0"/>
+      <w:ind w:left="440"/>
+    </w:pPr>
+    <w:rPr>
+      <w:sz w:val="20"/>
+      <w:szCs w:val="20"/>
+    </w:rPr>
+  </w:style>
+  <w:style w:type="paragraph" w:styleId="TOC5">
+    <w:name w:val="toc 5"/>
+    <w:basedOn w:val="Normal"/>
+    <w:next w:val="Normal"/>
+    <w:autoRedefine/>
+    <w:uiPriority w:val="39"/>
+    <w:semiHidden/>
+    <w:unhideWhenUsed/>
+    <w:rsid w:val="004B1D16"/>
+    <w:pPr>
+      <w:pBdr>
+        <w:between w:val="double" w:sz="6" w:space="0" w:color="auto"/>
+      </w:pBdr>
+      <w:spacing w:after="0"/>
+      <w:ind w:left="660"/>
+    </w:pPr>
+    <w:rPr>
+      <w:sz w:val="20"/>
+      <w:szCs w:val="20"/>
+    </w:rPr>
+  </w:style>
+  <w:style w:type="paragraph" w:styleId="TOC6">
+    <w:name w:val="toc 6"/>
+    <w:basedOn w:val="Normal"/>
+    <w:next w:val="Normal"/>
+    <w:autoRedefine/>
+    <w:uiPriority w:val="39"/>
+    <w:semiHidden/>
+    <w:unhideWhenUsed/>
+    <w:rsid w:val="004B1D16"/>
+    <w:pPr>
+      <w:pBdr>
+        <w:between w:val="double" w:sz="6" w:space="0" w:color="auto"/>
+      </w:pBdr>
+      <w:spacing w:after="0"/>
+      <w:ind w:left="880"/>
+    </w:pPr>
+    <w:rPr>
+      <w:sz w:val="20"/>
+      <w:szCs w:val="20"/>
+    </w:rPr>
+  </w:style>
+  <w:style w:type="paragraph" w:styleId="TOC7">
+    <w:name w:val="toc 7"/>
+    <w:basedOn w:val="Normal"/>
+    <w:next w:val="Normal"/>
+    <w:autoRedefine/>
+    <w:uiPriority w:val="39"/>
+    <w:semiHidden/>
+    <w:unhideWhenUsed/>
+    <w:rsid w:val="004B1D16"/>
+    <w:pPr>
+      <w:pBdr>
+        <w:between w:val="double" w:sz="6" w:space="0" w:color="auto"/>
+      </w:pBdr>
+      <w:spacing w:after="0"/>
+      <w:ind w:left="1100"/>
+    </w:pPr>
+    <w:rPr>
+      <w:sz w:val="20"/>
+      <w:szCs w:val="20"/>
+    </w:rPr>
+  </w:style>
+  <w:style w:type="paragraph" w:styleId="TOC8">
+    <w:name w:val="toc 8"/>
+    <w:basedOn w:val="Normal"/>
+    <w:next w:val="Normal"/>
+    <w:autoRedefine/>
+    <w:uiPriority w:val="39"/>
+    <w:semiHidden/>
+    <w:unhideWhenUsed/>
+    <w:rsid w:val="004B1D16"/>
+    <w:pPr>
+      <w:pBdr>
+        <w:between w:val="double" w:sz="6" w:space="0" w:color="auto"/>
+      </w:pBdr>
+      <w:spacing w:after="0"/>
+      <w:ind w:left="1320"/>
+    </w:pPr>
+    <w:rPr>
+      <w:sz w:val="20"/>
+      <w:szCs w:val="20"/>
+    </w:rPr>
+  </w:style>
+  <w:style w:type="paragraph" w:styleId="TOC9">
+    <w:name w:val="toc 9"/>
+    <w:basedOn w:val="Normal"/>
+    <w:next w:val="Normal"/>
+    <w:autoRedefine/>
+    <w:uiPriority w:val="39"/>
+    <w:semiHidden/>
+    <w:unhideWhenUsed/>
+    <w:rsid w:val="004B1D16"/>
+    <w:pPr>
+      <w:pBdr>
+        <w:between w:val="double" w:sz="6" w:space="0" w:color="auto"/>
+      </w:pBdr>
+      <w:spacing w:after="0"/>
+      <w:ind w:left="1540"/>
+    </w:pPr>
+    <w:rPr>
+      <w:sz w:val="20"/>
+      <w:szCs w:val="20"/>
+    </w:rPr>
+  </w:style>
 </w:styles>
 </file>
 
@@ -4817,7 +8598,7 @@
 </file>
 
 <file path=customXml/itemProps2.xml><?xml version="1.0" encoding="utf-8"?>
-<ds:datastoreItem xmlns:ds="http://schemas.openxmlformats.org/officeDocument/2006/customXml" ds:itemID="{47418CFB-EF18-DD46-82E9-713F0DE3BB9F}">
+<ds:datastoreItem xmlns:ds="http://schemas.openxmlformats.org/officeDocument/2006/customXml" ds:itemID="{6366495A-58F4-DD4D-AED7-912210C1943F}">
   <ds:schemaRefs>
     <ds:schemaRef ds:uri="http://schemas.openxmlformats.org/officeDocument/2006/bibliography"/>
   </ds:schemaRefs>

</xml_diff>

<commit_message>
Gantt chart update, java files for home page
</commit_message>
<xml_diff>
--- a/Iteration 3/Justhealth Iteration 3 Plan.docx
+++ b/Iteration 3/Justhealth Iteration 3 Plan.docx
@@ -524,6 +524,15 @@
     </w:p>
     <w:sdt>
       <w:sdtPr>
+        <w:rPr>
+          <w:rFonts w:asciiTheme="minorHAnsi" w:eastAsiaTheme="minorHAnsi" w:hAnsiTheme="minorHAnsi" w:cstheme="minorBidi"/>
+          <w:b w:val="0"/>
+          <w:bCs w:val="0"/>
+          <w:color w:val="auto"/>
+          <w:sz w:val="22"/>
+          <w:szCs w:val="22"/>
+          <w:lang w:val="en-GB"/>
+        </w:rPr>
         <w:id w:val="1339577224"/>
         <w:docPartObj>
           <w:docPartGallery w:val="Table of Contents"/>
@@ -532,12 +541,7 @@
       </w:sdtPr>
       <w:sdtEndPr>
         <w:rPr>
-          <w:rFonts w:asciiTheme="minorHAnsi" w:eastAsiaTheme="minorHAnsi" w:hAnsiTheme="minorHAnsi" w:cstheme="minorBidi"/>
           <w:noProof/>
-          <w:color w:val="auto"/>
-          <w:sz w:val="22"/>
-          <w:szCs w:val="22"/>
-          <w:lang w:val="en-GB"/>
         </w:rPr>
       </w:sdtEndPr>
       <w:sdtContent>
@@ -553,11 +557,15 @@
           <w:pPr>
             <w:pStyle w:val="TOC1"/>
             <w:tabs>
-              <w:tab w:val="left" w:pos="555"/>
+              <w:tab w:val="left" w:pos="547"/>
               <w:tab w:val="right" w:leader="dot" w:pos="13948"/>
             </w:tabs>
             <w:rPr>
-              <w:noProof/>
+              <w:rFonts w:asciiTheme="minorHAnsi" w:eastAsiaTheme="minorEastAsia" w:hAnsiTheme="minorHAnsi"/>
+              <w:b w:val="0"/>
+              <w:noProof/>
+              <w:color w:val="auto"/>
+              <w:lang w:eastAsia="ja-JP"/>
             </w:rPr>
           </w:pPr>
           <w:r>
@@ -583,9 +591,18 @@
           </w:r>
           <w:r>
             <w:rPr>
-              <w:noProof/>
+              <w:rFonts w:asciiTheme="minorHAnsi" w:eastAsiaTheme="minorEastAsia" w:hAnsiTheme="minorHAnsi"/>
+              <w:b w:val="0"/>
+              <w:noProof/>
+              <w:color w:val="auto"/>
+              <w:lang w:eastAsia="ja-JP"/>
             </w:rPr>
             <w:tab/>
+          </w:r>
+          <w:r>
+            <w:rPr>
+              <w:noProof/>
+            </w:rPr>
             <w:t>Aims:</w:t>
           </w:r>
           <w:r>
@@ -604,7 +621,7 @@
             <w:rPr>
               <w:noProof/>
             </w:rPr>
-            <w:instrText xml:space="preserve"> PAGEREF _Toc276716982 \h </w:instrText>
+            <w:instrText xml:space="preserve"> PAGEREF _Toc276722968 \h </w:instrText>
           </w:r>
           <w:r>
             <w:rPr>
@@ -634,11 +651,15 @@
           <w:pPr>
             <w:pStyle w:val="TOC1"/>
             <w:tabs>
-              <w:tab w:val="left" w:pos="555"/>
+              <w:tab w:val="left" w:pos="547"/>
               <w:tab w:val="right" w:leader="dot" w:pos="13948"/>
             </w:tabs>
             <w:rPr>
-              <w:noProof/>
+              <w:rFonts w:asciiTheme="minorHAnsi" w:eastAsiaTheme="minorEastAsia" w:hAnsiTheme="minorHAnsi"/>
+              <w:b w:val="0"/>
+              <w:noProof/>
+              <w:color w:val="auto"/>
+              <w:lang w:eastAsia="ja-JP"/>
             </w:rPr>
           </w:pPr>
           <w:r>
@@ -649,9 +670,18 @@
           </w:r>
           <w:r>
             <w:rPr>
-              <w:noProof/>
+              <w:rFonts w:asciiTheme="minorHAnsi" w:eastAsiaTheme="minorEastAsia" w:hAnsiTheme="minorHAnsi"/>
+              <w:b w:val="0"/>
+              <w:noProof/>
+              <w:color w:val="auto"/>
+              <w:lang w:eastAsia="ja-JP"/>
             </w:rPr>
             <w:tab/>
+          </w:r>
+          <w:r>
+            <w:rPr>
+              <w:noProof/>
+            </w:rPr>
             <w:t>Requirements:</w:t>
           </w:r>
           <w:r>
@@ -670,7 +700,7 @@
             <w:rPr>
               <w:noProof/>
             </w:rPr>
-            <w:instrText xml:space="preserve"> PAGEREF _Toc276716983 \h </w:instrText>
+            <w:instrText xml:space="preserve"> PAGEREF _Toc276722969 \h </w:instrText>
           </w:r>
           <w:r>
             <w:rPr>
@@ -703,7 +733,11 @@
               <w:tab w:val="right" w:leader="dot" w:pos="13948"/>
             </w:tabs>
             <w:rPr>
-              <w:noProof/>
+              <w:rFonts w:eastAsiaTheme="minorEastAsia"/>
+              <w:noProof/>
+              <w:sz w:val="24"/>
+              <w:szCs w:val="24"/>
+              <w:lang w:eastAsia="ja-JP"/>
             </w:rPr>
           </w:pPr>
           <w:r>
@@ -728,7 +762,7 @@
             <w:rPr>
               <w:noProof/>
             </w:rPr>
-            <w:instrText xml:space="preserve"> PAGEREF _Toc276716984 \h </w:instrText>
+            <w:instrText xml:space="preserve"> PAGEREF _Toc276722970 \h </w:instrText>
           </w:r>
           <w:r>
             <w:rPr>
@@ -761,7 +795,11 @@
               <w:tab w:val="right" w:leader="dot" w:pos="13948"/>
             </w:tabs>
             <w:rPr>
-              <w:noProof/>
+              <w:rFonts w:eastAsiaTheme="minorEastAsia"/>
+              <w:noProof/>
+              <w:sz w:val="24"/>
+              <w:szCs w:val="24"/>
+              <w:lang w:eastAsia="ja-JP"/>
             </w:rPr>
           </w:pPr>
           <w:r>
@@ -786,7 +824,7 @@
             <w:rPr>
               <w:noProof/>
             </w:rPr>
-            <w:instrText xml:space="preserve"> PAGEREF _Toc276716985 \h </w:instrText>
+            <w:instrText xml:space="preserve"> PAGEREF _Toc276722971 \h </w:instrText>
           </w:r>
           <w:r>
             <w:rPr>
@@ -819,7 +857,11 @@
               <w:tab w:val="right" w:leader="dot" w:pos="13948"/>
             </w:tabs>
             <w:rPr>
-              <w:noProof/>
+              <w:rFonts w:eastAsiaTheme="minorEastAsia"/>
+              <w:noProof/>
+              <w:sz w:val="24"/>
+              <w:szCs w:val="24"/>
+              <w:lang w:eastAsia="ja-JP"/>
             </w:rPr>
           </w:pPr>
           <w:r>
@@ -844,7 +886,7 @@
             <w:rPr>
               <w:noProof/>
             </w:rPr>
-            <w:instrText xml:space="preserve"> PAGEREF _Toc276716986 \h </w:instrText>
+            <w:instrText xml:space="preserve"> PAGEREF _Toc276722972 \h </w:instrText>
           </w:r>
           <w:r>
             <w:rPr>
@@ -874,11 +916,15 @@
           <w:pPr>
             <w:pStyle w:val="TOC1"/>
             <w:tabs>
-              <w:tab w:val="left" w:pos="555"/>
+              <w:tab w:val="left" w:pos="547"/>
               <w:tab w:val="right" w:leader="dot" w:pos="13948"/>
             </w:tabs>
             <w:rPr>
-              <w:noProof/>
+              <w:rFonts w:asciiTheme="minorHAnsi" w:eastAsiaTheme="minorEastAsia" w:hAnsiTheme="minorHAnsi"/>
+              <w:b w:val="0"/>
+              <w:noProof/>
+              <w:color w:val="auto"/>
+              <w:lang w:eastAsia="ja-JP"/>
             </w:rPr>
           </w:pPr>
           <w:r>
@@ -889,9 +935,18 @@
           </w:r>
           <w:r>
             <w:rPr>
-              <w:noProof/>
+              <w:rFonts w:asciiTheme="minorHAnsi" w:eastAsiaTheme="minorEastAsia" w:hAnsiTheme="minorHAnsi"/>
+              <w:b w:val="0"/>
+              <w:noProof/>
+              <w:color w:val="auto"/>
+              <w:lang w:eastAsia="ja-JP"/>
             </w:rPr>
             <w:tab/>
+          </w:r>
+          <w:r>
+            <w:rPr>
+              <w:noProof/>
+            </w:rPr>
             <w:t>Design</w:t>
           </w:r>
           <w:r>
@@ -910,7 +965,7 @@
             <w:rPr>
               <w:noProof/>
             </w:rPr>
-            <w:instrText xml:space="preserve"> PAGEREF _Toc276716987 \h </w:instrText>
+            <w:instrText xml:space="preserve"> PAGEREF _Toc276722973 \h </w:instrText>
           </w:r>
           <w:r>
             <w:rPr>
@@ -943,7 +998,11 @@
               <w:tab w:val="right" w:leader="dot" w:pos="13948"/>
             </w:tabs>
             <w:rPr>
-              <w:noProof/>
+              <w:rFonts w:eastAsiaTheme="minorEastAsia"/>
+              <w:noProof/>
+              <w:sz w:val="24"/>
+              <w:szCs w:val="24"/>
+              <w:lang w:eastAsia="ja-JP"/>
             </w:rPr>
           </w:pPr>
           <w:r>
@@ -968,7 +1027,7 @@
             <w:rPr>
               <w:noProof/>
             </w:rPr>
-            <w:instrText xml:space="preserve"> PAGEREF _Toc276716988 \h </w:instrText>
+            <w:instrText xml:space="preserve"> PAGEREF _Toc276722974 \h </w:instrText>
           </w:r>
           <w:r>
             <w:rPr>
@@ -1001,7 +1060,11 @@
               <w:tab w:val="right" w:leader="dot" w:pos="13948"/>
             </w:tabs>
             <w:rPr>
-              <w:noProof/>
+              <w:rFonts w:eastAsiaTheme="minorEastAsia"/>
+              <w:noProof/>
+              <w:sz w:val="24"/>
+              <w:szCs w:val="24"/>
+              <w:lang w:eastAsia="ja-JP"/>
             </w:rPr>
           </w:pPr>
           <w:r>
@@ -1026,7 +1089,7 @@
             <w:rPr>
               <w:noProof/>
             </w:rPr>
-            <w:instrText xml:space="preserve"> PAGEREF _Toc276716989 \h </w:instrText>
+            <w:instrText xml:space="preserve"> PAGEREF _Toc276722975 \h </w:instrText>
           </w:r>
           <w:r>
             <w:rPr>
@@ -1059,7 +1122,11 @@
               <w:tab w:val="right" w:leader="dot" w:pos="13948"/>
             </w:tabs>
             <w:rPr>
-              <w:noProof/>
+              <w:rFonts w:eastAsiaTheme="minorEastAsia"/>
+              <w:noProof/>
+              <w:sz w:val="24"/>
+              <w:szCs w:val="24"/>
+              <w:lang w:eastAsia="ja-JP"/>
             </w:rPr>
           </w:pPr>
           <w:r>
@@ -1084,7 +1151,7 @@
             <w:rPr>
               <w:noProof/>
             </w:rPr>
-            <w:instrText xml:space="preserve"> PAGEREF _Toc276716990 \h </w:instrText>
+            <w:instrText xml:space="preserve"> PAGEREF _Toc276722976 \h </w:instrText>
           </w:r>
           <w:r>
             <w:rPr>
@@ -1117,7 +1184,11 @@
               <w:tab w:val="right" w:leader="dot" w:pos="13948"/>
             </w:tabs>
             <w:rPr>
-              <w:noProof/>
+              <w:rFonts w:eastAsiaTheme="minorEastAsia"/>
+              <w:noProof/>
+              <w:sz w:val="24"/>
+              <w:szCs w:val="24"/>
+              <w:lang w:eastAsia="ja-JP"/>
             </w:rPr>
           </w:pPr>
           <w:r>
@@ -1142,7 +1213,7 @@
             <w:rPr>
               <w:noProof/>
             </w:rPr>
-            <w:instrText xml:space="preserve"> PAGEREF _Toc276716991 \h </w:instrText>
+            <w:instrText xml:space="preserve"> PAGEREF _Toc276722977 \h </w:instrText>
           </w:r>
           <w:r>
             <w:rPr>
@@ -1175,7 +1246,12 @@
               <w:tab w:val="right" w:leader="dot" w:pos="13948"/>
             </w:tabs>
             <w:rPr>
-              <w:noProof/>
+              <w:rFonts w:eastAsiaTheme="minorEastAsia"/>
+              <w:i w:val="0"/>
+              <w:noProof/>
+              <w:sz w:val="24"/>
+              <w:szCs w:val="24"/>
+              <w:lang w:eastAsia="ja-JP"/>
             </w:rPr>
           </w:pPr>
           <w:r>
@@ -1200,7 +1276,7 @@
             <w:rPr>
               <w:noProof/>
             </w:rPr>
-            <w:instrText xml:space="preserve"> PAGEREF _Toc276716992 \h </w:instrText>
+            <w:instrText xml:space="preserve"> PAGEREF _Toc276722978 \h </w:instrText>
           </w:r>
           <w:r>
             <w:rPr>
@@ -1233,7 +1309,12 @@
               <w:tab w:val="right" w:leader="dot" w:pos="13948"/>
             </w:tabs>
             <w:rPr>
-              <w:noProof/>
+              <w:rFonts w:eastAsiaTheme="minorEastAsia"/>
+              <w:i w:val="0"/>
+              <w:noProof/>
+              <w:sz w:val="24"/>
+              <w:szCs w:val="24"/>
+              <w:lang w:eastAsia="ja-JP"/>
             </w:rPr>
           </w:pPr>
           <w:r>
@@ -1258,7 +1339,7 @@
             <w:rPr>
               <w:noProof/>
             </w:rPr>
-            <w:instrText xml:space="preserve"> PAGEREF _Toc276716993 \h </w:instrText>
+            <w:instrText xml:space="preserve"> PAGEREF _Toc276722979 \h </w:instrText>
           </w:r>
           <w:r>
             <w:rPr>
@@ -1291,7 +1372,12 @@
               <w:tab w:val="right" w:leader="dot" w:pos="13948"/>
             </w:tabs>
             <w:rPr>
-              <w:noProof/>
+              <w:rFonts w:eastAsiaTheme="minorEastAsia"/>
+              <w:i w:val="0"/>
+              <w:noProof/>
+              <w:sz w:val="24"/>
+              <w:szCs w:val="24"/>
+              <w:lang w:eastAsia="ja-JP"/>
             </w:rPr>
           </w:pPr>
           <w:r>
@@ -1316,7 +1402,7 @@
             <w:rPr>
               <w:noProof/>
             </w:rPr>
-            <w:instrText xml:space="preserve"> PAGEREF _Toc276716994 \h </w:instrText>
+            <w:instrText xml:space="preserve"> PAGEREF _Toc276722980 \h </w:instrText>
           </w:r>
           <w:r>
             <w:rPr>
@@ -1349,7 +1435,12 @@
               <w:tab w:val="right" w:leader="dot" w:pos="13948"/>
             </w:tabs>
             <w:rPr>
-              <w:noProof/>
+              <w:rFonts w:eastAsiaTheme="minorEastAsia"/>
+              <w:i w:val="0"/>
+              <w:noProof/>
+              <w:sz w:val="24"/>
+              <w:szCs w:val="24"/>
+              <w:lang w:eastAsia="ja-JP"/>
             </w:rPr>
           </w:pPr>
           <w:r>
@@ -1374,7 +1465,7 @@
             <w:rPr>
               <w:noProof/>
             </w:rPr>
-            <w:instrText xml:space="preserve"> PAGEREF _Toc276716995 \h </w:instrText>
+            <w:instrText xml:space="preserve"> PAGEREF _Toc276722981 \h </w:instrText>
           </w:r>
           <w:r>
             <w:rPr>
@@ -1407,7 +1498,11 @@
               <w:tab w:val="right" w:leader="dot" w:pos="13948"/>
             </w:tabs>
             <w:rPr>
-              <w:noProof/>
+              <w:rFonts w:asciiTheme="minorHAnsi" w:eastAsiaTheme="minorEastAsia" w:hAnsiTheme="minorHAnsi"/>
+              <w:b w:val="0"/>
+              <w:noProof/>
+              <w:color w:val="auto"/>
+              <w:lang w:eastAsia="ja-JP"/>
             </w:rPr>
           </w:pPr>
           <w:r>
@@ -1432,7 +1527,7 @@
             <w:rPr>
               <w:noProof/>
             </w:rPr>
-            <w:instrText xml:space="preserve"> PAGEREF _Toc276716996 \h </w:instrText>
+            <w:instrText xml:space="preserve"> PAGEREF _Toc276722982 \h </w:instrText>
           </w:r>
           <w:r>
             <w:rPr>
@@ -1465,7 +1560,11 @@
               <w:tab w:val="right" w:leader="dot" w:pos="13948"/>
             </w:tabs>
             <w:rPr>
-              <w:noProof/>
+              <w:rFonts w:eastAsiaTheme="minorEastAsia"/>
+              <w:noProof/>
+              <w:sz w:val="24"/>
+              <w:szCs w:val="24"/>
+              <w:lang w:eastAsia="ja-JP"/>
             </w:rPr>
           </w:pPr>
           <w:r>
@@ -1490,7 +1589,7 @@
             <w:rPr>
               <w:noProof/>
             </w:rPr>
-            <w:instrText xml:space="preserve"> PAGEREF _Toc276716997 \h </w:instrText>
+            <w:instrText xml:space="preserve"> PAGEREF _Toc276722983 \h </w:instrText>
           </w:r>
           <w:r>
             <w:rPr>
@@ -1523,7 +1622,11 @@
               <w:tab w:val="right" w:leader="dot" w:pos="13948"/>
             </w:tabs>
             <w:rPr>
-              <w:noProof/>
+              <w:rFonts w:eastAsiaTheme="minorEastAsia"/>
+              <w:noProof/>
+              <w:sz w:val="24"/>
+              <w:szCs w:val="24"/>
+              <w:lang w:eastAsia="ja-JP"/>
             </w:rPr>
           </w:pPr>
           <w:r>
@@ -1548,7 +1651,7 @@
             <w:rPr>
               <w:noProof/>
             </w:rPr>
-            <w:instrText xml:space="preserve"> PAGEREF _Toc276716998 \h </w:instrText>
+            <w:instrText xml:space="preserve"> PAGEREF _Toc276722984 \h </w:instrText>
           </w:r>
           <w:r>
             <w:rPr>
@@ -1566,6 +1669,68 @@
               <w:noProof/>
             </w:rPr>
             <w:t>15</w:t>
+          </w:r>
+          <w:r>
+            <w:rPr>
+              <w:noProof/>
+            </w:rPr>
+            <w:fldChar w:fldCharType="end"/>
+          </w:r>
+        </w:p>
+        <w:p>
+          <w:pPr>
+            <w:pStyle w:val="TOC1"/>
+            <w:tabs>
+              <w:tab w:val="right" w:leader="dot" w:pos="13948"/>
+            </w:tabs>
+            <w:rPr>
+              <w:rFonts w:asciiTheme="minorHAnsi" w:eastAsiaTheme="minorEastAsia" w:hAnsiTheme="minorHAnsi"/>
+              <w:b w:val="0"/>
+              <w:noProof/>
+              <w:color w:val="auto"/>
+              <w:lang w:eastAsia="ja-JP"/>
+            </w:rPr>
+          </w:pPr>
+          <w:r>
+            <w:rPr>
+              <w:noProof/>
+            </w:rPr>
+            <w:t>5.0 Testing restructure</w:t>
+          </w:r>
+          <w:r>
+            <w:rPr>
+              <w:noProof/>
+            </w:rPr>
+            <w:tab/>
+          </w:r>
+          <w:r>
+            <w:rPr>
+              <w:noProof/>
+            </w:rPr>
+            <w:fldChar w:fldCharType="begin"/>
+          </w:r>
+          <w:r>
+            <w:rPr>
+              <w:noProof/>
+            </w:rPr>
+            <w:instrText xml:space="preserve"> PAGEREF _Toc276722985 \h </w:instrText>
+          </w:r>
+          <w:r>
+            <w:rPr>
+              <w:noProof/>
+            </w:rPr>
+          </w:r>
+          <w:r>
+            <w:rPr>
+              <w:noProof/>
+            </w:rPr>
+            <w:fldChar w:fldCharType="separate"/>
+          </w:r>
+          <w:r>
+            <w:rPr>
+              <w:noProof/>
+            </w:rPr>
+            <w:t>16</w:t>
           </w:r>
           <w:r>
             <w:rPr>
@@ -1586,10 +1751,7 @@
         </w:p>
       </w:sdtContent>
     </w:sdt>
-    <w:p>
-      <w:bookmarkStart w:id="0" w:name="_GoBack"/>
-      <w:bookmarkEnd w:id="0"/>
-    </w:p>
+    <w:p/>
     <w:p>
       <w:pPr>
         <w:pStyle w:val="Heading1"/>
@@ -1598,11 +1760,12 @@
           <w:numId w:val="1"/>
         </w:numPr>
       </w:pPr>
-      <w:bookmarkStart w:id="1" w:name="_Toc276716982"/>
-      <w:r>
+      <w:bookmarkStart w:id="0" w:name="_Toc276722968"/>
+      <w:r>
+        <w:lastRenderedPageBreak/>
         <w:t>Aims:</w:t>
       </w:r>
-      <w:bookmarkEnd w:id="1"/>
+      <w:bookmarkEnd w:id="0"/>
     </w:p>
     <w:p>
       <w:pPr>
@@ -1682,27 +1845,51 @@
     </w:p>
     <w:p>
       <w:pPr>
+        <w:pStyle w:val="ListParagraph"/>
+        <w:numPr>
+          <w:ilvl w:val="0"/>
+          <w:numId w:val="11"/>
+        </w:numPr>
+      </w:pPr>
+      <w:r>
+        <w:t>Re-structure the database</w:t>
+      </w:r>
+    </w:p>
+    <w:p>
+      <w:pPr>
+        <w:pStyle w:val="ListParagraph"/>
+        <w:numPr>
+          <w:ilvl w:val="0"/>
+          <w:numId w:val="11"/>
+        </w:numPr>
+      </w:pPr>
+      <w:r>
+        <w:t>Re- structure testing</w:t>
+      </w:r>
+    </w:p>
+    <w:p>
+      <w:pPr>
         <w:pStyle w:val="Heading1"/>
         <w:numPr>
           <w:ilvl w:val="0"/>
           <w:numId w:val="1"/>
         </w:numPr>
       </w:pPr>
-      <w:bookmarkStart w:id="2" w:name="_Toc276716983"/>
+      <w:bookmarkStart w:id="1" w:name="_Toc276722969"/>
       <w:r>
         <w:t>Requirements:</w:t>
       </w:r>
+      <w:bookmarkEnd w:id="1"/>
+    </w:p>
+    <w:p>
+      <w:pPr>
+        <w:pStyle w:val="Heading2"/>
+      </w:pPr>
+      <w:bookmarkStart w:id="2" w:name="_Toc276722970"/>
+      <w:r>
+        <w:t>2.1 Functional requirements:</w:t>
+      </w:r>
       <w:bookmarkEnd w:id="2"/>
-    </w:p>
-    <w:p>
-      <w:pPr>
-        <w:pStyle w:val="Heading2"/>
-      </w:pPr>
-      <w:bookmarkStart w:id="3" w:name="_Toc276716984"/>
-      <w:r>
-        <w:t>2.1 Functional requirements:</w:t>
-      </w:r>
-      <w:bookmarkEnd w:id="3"/>
     </w:p>
     <w:p>
       <w:pPr>
@@ -1776,11 +1963,11 @@
       <w:pPr>
         <w:pStyle w:val="Heading2"/>
       </w:pPr>
-      <w:bookmarkStart w:id="4" w:name="_Toc276716985"/>
+      <w:bookmarkStart w:id="3" w:name="_Toc276722971"/>
       <w:r>
         <w:t>2.2 Non-functional requirements:</w:t>
       </w:r>
-      <w:bookmarkEnd w:id="4"/>
+      <w:bookmarkEnd w:id="3"/>
     </w:p>
     <w:p>
       <w:pPr>
@@ -1877,12 +2064,12 @@
       <w:pPr>
         <w:pStyle w:val="Heading2"/>
       </w:pPr>
-      <w:bookmarkStart w:id="5" w:name="_Toc276716986"/>
+      <w:bookmarkStart w:id="4" w:name="_Toc276722972"/>
       <w:r>
         <w:lastRenderedPageBreak/>
         <w:t>2.3 Domain Requirements:</w:t>
       </w:r>
-      <w:bookmarkEnd w:id="5"/>
+      <w:bookmarkEnd w:id="4"/>
     </w:p>
     <w:p>
       <w:pPr>
@@ -1954,24 +2141,24 @@
           <w:numId w:val="1"/>
         </w:numPr>
       </w:pPr>
-      <w:bookmarkStart w:id="6" w:name="_Toc276716987"/>
+      <w:bookmarkStart w:id="5" w:name="_Toc276722973"/>
       <w:r>
         <w:t>Design</w:t>
       </w:r>
+      <w:bookmarkEnd w:id="5"/>
+    </w:p>
+    <w:p>
+      <w:pPr>
+        <w:pStyle w:val="Heading2"/>
+      </w:pPr>
+      <w:bookmarkStart w:id="6" w:name="_Toc276722974"/>
+      <w:r>
+        <w:t xml:space="preserve">3.1 </w:t>
+      </w:r>
+      <w:r>
+        <w:t>Android home screen</w:t>
+      </w:r>
       <w:bookmarkEnd w:id="6"/>
-    </w:p>
-    <w:p>
-      <w:pPr>
-        <w:pStyle w:val="Heading2"/>
-      </w:pPr>
-      <w:bookmarkStart w:id="7" w:name="_Toc276716988"/>
-      <w:r>
-        <w:t xml:space="preserve">3.1 </w:t>
-      </w:r>
-      <w:r>
-        <w:t>Android home screen</w:t>
-      </w:r>
-      <w:bookmarkEnd w:id="7"/>
     </w:p>
     <w:p>
       <w:pPr>
@@ -2172,7 +2359,7 @@
       <w:pPr>
         <w:pStyle w:val="Heading2"/>
       </w:pPr>
-      <w:bookmarkStart w:id="8" w:name="_Toc276716989"/>
+      <w:bookmarkStart w:id="7" w:name="_Toc276722975"/>
       <w:r>
         <w:lastRenderedPageBreak/>
         <w:t>3.2</w:t>
@@ -2183,7 +2370,7 @@
       <w:r>
         <w:t>Deactivation android</w:t>
       </w:r>
-      <w:bookmarkEnd w:id="8"/>
+      <w:bookmarkEnd w:id="7"/>
       <w:r>
         <w:t xml:space="preserve"> </w:t>
       </w:r>
@@ -2454,7 +2641,7 @@
                 <v:stroke joinstyle="miter"/>
                 <v:path gradientshapeok="t" o:connecttype="rect"/>
               </v:shapetype>
-              <v:shape id="Text Box 15" o:spid="_x0000_s1026" type="#_x0000_t202" style="position:absolute;margin-left:441pt;margin-top:22.3pt;width:297pt;height:369pt;z-index:251672576;visibility:visible;mso-wrap-style:square;mso-wrap-distance-left:9pt;mso-wrap-distance-top:0;mso-wrap-distance-right:9pt;mso-wrap-distance-bottom:0;mso-position-horizontal:absolute;mso-position-horizontal-relative:text;mso-position-vertical:absolute;mso-position-vertical-relative:text;v-text-anchor:top" o:gfxdata="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" filled="f" stroked="f">
+              <v:shape id="Text Box 15" o:spid="_x0000_s1026" type="#_x0000_t202" style="position:absolute;margin-left:441pt;margin-top:22.3pt;width:297pt;height:369pt;z-index:251672576;visibility:visible;mso-wrap-style:square;mso-wrap-distance-left:9pt;mso-wrap-distance-top:0;mso-wrap-distance-right:9pt;mso-wrap-distance-bottom:0;mso-position-horizontal:absolute;mso-position-horizontal-relative:text;mso-position-vertical:absolute;mso-position-vertical-relative:text;v-text-anchor:top" o:gfxdata="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" filled="f" stroked="f">
                 <v:textbox>
                   <w:txbxContent>
                     <w:p>
@@ -2877,7 +3064,7 @@
           </mc:Choice>
           <mc:Fallback>
             <w:pict>
-              <v:shape id="Text Box 17" o:spid="_x0000_s1027" type="#_x0000_t202" style="position:absolute;margin-left:522pt;margin-top:0;width:3in;height:369pt;z-index:251675648;visibility:visible;mso-wrap-style:square;mso-width-percent:0;mso-wrap-distance-left:9pt;mso-wrap-distance-top:0;mso-wrap-distance-right:9pt;mso-wrap-distance-bottom:0;mso-position-horizontal:absolute;mso-position-horizontal-relative:text;mso-position-vertical:absolute;mso-position-vertical-relative:text;mso-width-percent:0;mso-width-relative:margin;v-text-anchor:top" o:gfxdata="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" filled="f" stroked="f">
+              <v:shape id="Text Box 17" o:spid="_x0000_s1027" type="#_x0000_t202" style="position:absolute;margin-left:522pt;margin-top:0;width:3in;height:369pt;z-index:251675648;visibility:visible;mso-wrap-style:square;mso-width-percent:0;mso-wrap-distance-left:9pt;mso-wrap-distance-top:0;mso-wrap-distance-right:9pt;mso-wrap-distance-bottom:0;mso-position-horizontal:absolute;mso-position-horizontal-relative:text;mso-position-vertical:absolute;mso-position-vertical-relative:text;mso-width-percent:0;mso-width-relative:margin;v-text-anchor:top" o:gfxdata="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" filled="f" stroked="f">
                 <v:textbox>
                   <w:txbxContent>
                     <w:p>
@@ -3254,7 +3441,7 @@
           </mc:Choice>
           <mc:Fallback>
             <w:pict>
-              <v:shape id="Text Box 19" o:spid="_x0000_s1028" type="#_x0000_t202" style="position:absolute;margin-left:423pt;margin-top:19.55pt;width:4in;height:5in;z-index:251676672;visibility:visible;mso-wrap-style:square;mso-wrap-distance-left:9pt;mso-wrap-distance-top:0;mso-wrap-distance-right:9pt;mso-wrap-distance-bottom:0;mso-position-horizontal:absolute;mso-position-horizontal-relative:text;mso-position-vertical:absolute;mso-position-vertical-relative:text;v-text-anchor:top" o:gfxdata="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" filled="f" stroked="f">
+              <v:shape id="Text Box 19" o:spid="_x0000_s1028" type="#_x0000_t202" style="position:absolute;margin-left:423pt;margin-top:19.55pt;width:4in;height:5in;z-index:251676672;visibility:visible;mso-wrap-style:square;mso-wrap-distance-left:9pt;mso-wrap-distance-top:0;mso-wrap-distance-right:9pt;mso-wrap-distance-bottom:0;mso-position-horizontal:absolute;mso-position-horizontal-relative:text;mso-position-vertical:absolute;mso-position-vertical-relative:text;v-text-anchor:top" o:gfxdata="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" filled="f" stroked="f">
                 <v:textbox>
                   <w:txbxContent>
                     <w:p>
@@ -3366,7 +3553,7 @@
       <w:pPr>
         <w:pStyle w:val="Heading2"/>
       </w:pPr>
-      <w:bookmarkStart w:id="9" w:name="_Toc276716990"/>
+      <w:bookmarkStart w:id="8" w:name="_Toc276722976"/>
       <w:r>
         <w:lastRenderedPageBreak/>
         <w:t>3.3</w:t>
@@ -3377,7 +3564,7 @@
       <w:r>
         <w:t>Deactivation web</w:t>
       </w:r>
-      <w:bookmarkEnd w:id="9"/>
+      <w:bookmarkEnd w:id="8"/>
       <w:r>
         <w:t xml:space="preserve"> </w:t>
       </w:r>
@@ -3734,10 +3921,7 @@
         <w:spacing w:after="200" w:line="276" w:lineRule="auto"/>
       </w:pPr>
       <w:r>
-        <w:t>Settings icon in header</w:t>
-      </w:r>
-      <w:r>
-        <w:t xml:space="preserve"> has changed to ‘Log out’ button</w:t>
+        <w:t>Settings icon in header has changed to ‘Log out’ button</w:t>
       </w:r>
     </w:p>
     <w:p/>
@@ -3745,11 +3929,11 @@
       <w:pPr>
         <w:pStyle w:val="Heading2"/>
       </w:pPr>
-      <w:bookmarkStart w:id="10" w:name="_Toc276716991"/>
+      <w:bookmarkStart w:id="9" w:name="_Toc276722977"/>
       <w:r>
         <w:t>3.4 Database update</w:t>
       </w:r>
-      <w:bookmarkEnd w:id="10"/>
+      <w:bookmarkEnd w:id="9"/>
       <w:r>
         <w:t xml:space="preserve"> </w:t>
       </w:r>
@@ -3781,11 +3965,11 @@
       <w:pPr>
         <w:pStyle w:val="Heading3"/>
       </w:pPr>
-      <w:bookmarkStart w:id="11" w:name="_Toc276716992"/>
+      <w:bookmarkStart w:id="10" w:name="_Toc276722978"/>
       <w:r>
         <w:t>3.4.1 Conceptual Data Model</w:t>
       </w:r>
-      <w:bookmarkEnd w:id="11"/>
+      <w:bookmarkEnd w:id="10"/>
       <w:r>
         <w:t xml:space="preserve"> </w:t>
       </w:r>
@@ -3872,12 +4056,12 @@
       <w:pPr>
         <w:pStyle w:val="Heading3"/>
       </w:pPr>
-      <w:bookmarkStart w:id="12" w:name="_Toc276716993"/>
+      <w:bookmarkStart w:id="11" w:name="_Toc276722979"/>
       <w:r>
         <w:lastRenderedPageBreak/>
         <w:t>3.4.2 Logical Data Model</w:t>
       </w:r>
-      <w:bookmarkEnd w:id="12"/>
+      <w:bookmarkEnd w:id="11"/>
       <w:r>
         <w:t xml:space="preserve"> </w:t>
       </w:r>
@@ -3964,12 +4148,12 @@
       <w:pPr>
         <w:pStyle w:val="Heading3"/>
       </w:pPr>
-      <w:bookmarkStart w:id="13" w:name="_Toc276716994"/>
+      <w:bookmarkStart w:id="12" w:name="_Toc276722980"/>
       <w:r>
         <w:lastRenderedPageBreak/>
         <w:t>3.4.3 Database code</w:t>
       </w:r>
-      <w:bookmarkEnd w:id="13"/>
+      <w:bookmarkEnd w:id="12"/>
       <w:r>
         <w:t xml:space="preserve"> </w:t>
       </w:r>
@@ -4377,12 +4561,12 @@
       <w:pPr>
         <w:pStyle w:val="Heading3"/>
       </w:pPr>
-      <w:bookmarkStart w:id="14" w:name="_Toc276716995"/>
+      <w:bookmarkStart w:id="13" w:name="_Toc276722981"/>
       <w:r>
         <w:lastRenderedPageBreak/>
         <w:t>3.4.4 Assumptions</w:t>
       </w:r>
-      <w:bookmarkEnd w:id="14"/>
+      <w:bookmarkEnd w:id="13"/>
       <w:r>
         <w:t xml:space="preserve"> </w:t>
       </w:r>
@@ -4624,7 +4808,9 @@
       <w:pPr>
         <w:pStyle w:val="Heading1"/>
       </w:pPr>
-      <w:bookmarkStart w:id="15" w:name="_Toc276716996"/>
+      <w:bookmarkStart w:id="14" w:name="_Toc276722982"/>
+      <w:bookmarkStart w:id="15" w:name="_GoBack"/>
+      <w:bookmarkEnd w:id="15"/>
       <w:r>
         <w:lastRenderedPageBreak/>
         <w:t xml:space="preserve">4.0 </w:t>
@@ -4635,14 +4821,14 @@
       <w:r>
         <w:t>:</w:t>
       </w:r>
-      <w:bookmarkEnd w:id="15"/>
+      <w:bookmarkEnd w:id="14"/>
     </w:p>
     <w:p/>
     <w:p>
       <w:pPr>
         <w:pStyle w:val="Heading2"/>
       </w:pPr>
-      <w:bookmarkStart w:id="16" w:name="_Toc276716997"/>
+      <w:bookmarkStart w:id="16" w:name="_Toc276722983"/>
       <w:r>
         <w:t xml:space="preserve">4.1 </w:t>
       </w:r>
@@ -4788,7 +4974,7 @@
           </mc:Choice>
           <mc:Fallback>
             <w:pict>
-              <v:group id="Group 4" o:spid="_x0000_s1029" style="position:absolute;margin-left:-26.95pt;margin-top:22.6pt;width:486pt;height:175.35pt;z-index:251666432" coordsize="6172200,2226945" o:gfxdata="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">
+              <v:group id="Group 4" o:spid="_x0000_s1029" style="position:absolute;margin-left:-26.95pt;margin-top:22.6pt;width:486pt;height:175.35pt;z-index:251666432" coordsize="6172200,2226945" o:gfxdata="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">
                 <v:shapetype id="_x0000_t75" coordsize="21600,21600" o:spt="75" o:preferrelative="t" path="m@4@5l@4@11@9@11@9@5xe" filled="f" stroked="f">
                   <v:stroke joinstyle="miter"/>
                   <v:formulas>
@@ -4903,7 +5089,7 @@
           </mc:Choice>
           <mc:Fallback>
             <w:pict>
-              <v:shape id="Text Box 10" o:spid="_x0000_s1032" type="#_x0000_t202" style="position:absolute;margin-left:0;margin-top:180pt;width:234pt;height:27pt;z-index:251663360;visibility:visible;mso-wrap-style:square;mso-wrap-distance-left:9pt;mso-wrap-distance-top:0;mso-wrap-distance-right:9pt;mso-wrap-distance-bottom:0;mso-position-horizontal:absolute;mso-position-horizontal-relative:text;mso-position-vertical:absolute;mso-position-vertical-relative:text;v-text-anchor:top" o:gfxdata="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" filled="f" stroked="f">
+              <v:shape id="Text Box 10" o:spid="_x0000_s1032" type="#_x0000_t202" style="position:absolute;margin-left:0;margin-top:180pt;width:234pt;height:27pt;z-index:251663360;visibility:visible;mso-wrap-style:square;mso-wrap-distance-left:9pt;mso-wrap-distance-top:0;mso-wrap-distance-right:9pt;mso-wrap-distance-bottom:0;mso-position-horizontal:absolute;mso-position-horizontal-relative:text;mso-position-vertical:absolute;mso-position-vertical-relative:text;v-text-anchor:top" o:gfxdata="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" filled="f" stroked="f">
                 <v:textbox>
                   <w:txbxContent>
                     <w:p/>
@@ -4928,7 +5114,7 @@
       <w:pPr>
         <w:pStyle w:val="Heading2"/>
       </w:pPr>
-      <w:bookmarkStart w:id="17" w:name="_Toc276716998"/>
+      <w:bookmarkStart w:id="17" w:name="_Toc276722984"/>
       <w:r>
         <w:rPr>
           <w:noProof/>
@@ -5066,7 +5252,7 @@
           </mc:Choice>
           <mc:Fallback>
             <w:pict>
-              <v:group id="Group 11" o:spid="_x0000_s1033" style="position:absolute;margin-left:-71.95pt;margin-top:21.1pt;width:617.4pt;height:153pt;z-index:251669504" coordsize="7840980,1943100" o:gfxdata="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